<commit_message>
Fehler behoben und PDF Export
</commit_message>
<xml_diff>
--- a/blatt04/G14B04_Back-Behrendt-Stäger.docx
+++ b/blatt04/G14B04_Back-Behrendt-Stäger.docx
@@ -1,6 +1,6 @@
 
 <file path=word/document.xml><?xml version="1.0" encoding="utf-8"?>
-<w:document xmlns:wpc="http://schemas.microsoft.com/office/word/2010/wordprocessingCanvas" xmlns:mc="http://schemas.openxmlformats.org/markup-compatibility/2006" xmlns:o="urn:schemas-microsoft-com:office:office" xmlns:r="http://schemas.openxmlformats.org/officeDocument/2006/relationships" xmlns:m="http://schemas.openxmlformats.org/officeDocument/2006/math" xmlns:v="urn:schemas-microsoft-com:vml" xmlns:wp14="http://schemas.microsoft.com/office/word/2010/wordprocessingDrawing" xmlns:wp="http://schemas.openxmlformats.org/drawingml/2006/wordprocessingDrawing" xmlns:w10="urn:schemas-microsoft-com:office:word" xmlns:w="http://schemas.openxmlformats.org/wordprocessingml/2006/main" xmlns:w14="http://schemas.microsoft.com/office/word/2010/wordml" xmlns:w15="http://schemas.microsoft.com/office/word/2012/wordml" xmlns:wpg="http://schemas.microsoft.com/office/word/2010/wordprocessingGroup" xmlns:wpi="http://schemas.microsoft.com/office/word/2010/wordprocessingInk" xmlns:wne="http://schemas.microsoft.com/office/word/2006/wordml" xmlns:wps="http://schemas.microsoft.com/office/word/2010/wordprocessingShape" mc:Ignorable="w14 w15 wp14">
+<w:document xmlns:wpc="http://schemas.microsoft.com/office/word/2010/wordprocessingCanvas" xmlns:mc="http://schemas.openxmlformats.org/markup-compatibility/2006" xmlns:o="urn:schemas-microsoft-com:office:office" xmlns:r="http://schemas.openxmlformats.org/officeDocument/2006/relationships" xmlns:m="http://schemas.openxmlformats.org/officeDocument/2006/math" xmlns:v="urn:schemas-microsoft-com:vml" xmlns:wp14="http://schemas.microsoft.com/office/word/2010/wordprocessingDrawing" xmlns:wp="http://schemas.openxmlformats.org/drawingml/2006/wordprocessingDrawing" xmlns:w10="urn:schemas-microsoft-com:office:word" xmlns:w="http://schemas.openxmlformats.org/wordprocessingml/2006/main" xmlns:w14="http://schemas.microsoft.com/office/word/2010/wordml" xmlns:wpg="http://schemas.microsoft.com/office/word/2010/wordprocessingGroup" xmlns:wpi="http://schemas.microsoft.com/office/word/2010/wordprocessingInk" xmlns:wne="http://schemas.microsoft.com/office/word/2006/wordml" xmlns:wps="http://schemas.microsoft.com/office/word/2010/wordprocessingShape" mc:Ignorable="w14 wp14">
   <w:body>
     <w:p>
       <w:pPr>
@@ -20,12 +20,22 @@
       <w:r>
         <w:t xml:space="preserve"> </w:t>
       </w:r>
-      <w:r>
-        <w:t xml:space="preserve">Timon </w:t>
-      </w:r>
-      <w:r>
-        <w:t>Back, Fabian Behrendt, Nicolai Stäger</w:t>
-      </w:r>
+      <w:proofErr w:type="spellStart"/>
+      <w:r>
+        <w:t>Timon</w:t>
+      </w:r>
+      <w:proofErr w:type="spellEnd"/>
+      <w:r>
+        <w:t xml:space="preserve"> </w:t>
+      </w:r>
+      <w:r>
+        <w:t xml:space="preserve">Back, Fabian Behrendt, Nicolai </w:t>
+      </w:r>
+      <w:proofErr w:type="spellStart"/>
+      <w:r>
+        <w:t>Stäger</w:t>
+      </w:r>
+      <w:proofErr w:type="spellEnd"/>
     </w:p>
     <w:p>
       <w:pPr>
@@ -34,9 +44,11 @@
       <w:r>
         <w:t xml:space="preserve">Aufgabe 1: </w:t>
       </w:r>
+      <w:proofErr w:type="spellStart"/>
       <w:r>
         <w:t>Relationenalgebra</w:t>
       </w:r>
+      <w:proofErr w:type="spellEnd"/>
     </w:p>
     <w:p>
       <w:pPr>
@@ -732,7 +744,21 @@
         <w:rPr>
           <w:rStyle w:val="Code"/>
         </w:rPr>
-        <w:t>CREATE TABLE Buch (</w:t>
+        <w:t xml:space="preserve">CREATE TABLE </w:t>
+      </w:r>
+      <w:proofErr w:type="spellStart"/>
+      <w:r>
+        <w:rPr>
+          <w:rStyle w:val="Code"/>
+        </w:rPr>
+        <w:t>Buch</w:t>
+      </w:r>
+      <w:proofErr w:type="spellEnd"/>
+      <w:r>
+        <w:rPr>
+          <w:rStyle w:val="Code"/>
+        </w:rPr>
+        <w:t xml:space="preserve"> (</w:t>
       </w:r>
     </w:p>
     <w:p>
@@ -747,8 +773,15 @@
           <w:rStyle w:val="Code"/>
         </w:rPr>
         <w:tab/>
+      </w:r>
+      <w:proofErr w:type="spellStart"/>
+      <w:r>
+        <w:rPr>
+          <w:rStyle w:val="Code"/>
+        </w:rPr>
         <w:t>Titel</w:t>
       </w:r>
+      <w:proofErr w:type="spellEnd"/>
       <w:r>
         <w:rPr>
           <w:rStyle w:val="Code"/>
@@ -767,11 +800,27 @@
         </w:rPr>
         <w:tab/>
       </w:r>
-      <w:r>
-        <w:rPr>
-          <w:rStyle w:val="Code"/>
-        </w:rPr>
-        <w:t>varchar(50) NOT NULL PRIMARY KEY,</w:t>
+      <w:proofErr w:type="spellStart"/>
+      <w:proofErr w:type="gramStart"/>
+      <w:r>
+        <w:rPr>
+          <w:rStyle w:val="Code"/>
+        </w:rPr>
+        <w:t>varchar</w:t>
+      </w:r>
+      <w:proofErr w:type="spellEnd"/>
+      <w:r>
+        <w:rPr>
+          <w:rStyle w:val="Code"/>
+        </w:rPr>
+        <w:t>(</w:t>
+      </w:r>
+      <w:proofErr w:type="gramEnd"/>
+      <w:r>
+        <w:rPr>
+          <w:rStyle w:val="Code"/>
+        </w:rPr>
+        <w:t>50) NOT NULL PRIMARY KEY,</w:t>
       </w:r>
     </w:p>
     <w:p>
@@ -801,7 +850,22 @@
           <w:lang w:val="de-DE"/>
         </w:rPr>
         <w:tab/>
-        <w:t>int(4) NOT NULL,</w:t>
+      </w:r>
+      <w:proofErr w:type="spellStart"/>
+      <w:r>
+        <w:rPr>
+          <w:rStyle w:val="Code"/>
+          <w:lang w:val="de-DE"/>
+        </w:rPr>
+        <w:t>int</w:t>
+      </w:r>
+      <w:proofErr w:type="spellEnd"/>
+      <w:r>
+        <w:rPr>
+          <w:rStyle w:val="Code"/>
+          <w:lang w:val="de-DE"/>
+        </w:rPr>
+        <w:t>(4) NOT NULL,</w:t>
       </w:r>
     </w:p>
     <w:p>
@@ -833,7 +897,22 @@
           <w:lang w:val="de-DE"/>
         </w:rPr>
         <w:tab/>
-        <w:t>int(4) NOT NULL</w:t>
+      </w:r>
+      <w:proofErr w:type="spellStart"/>
+      <w:r>
+        <w:rPr>
+          <w:rStyle w:val="Code"/>
+          <w:lang w:val="de-DE"/>
+        </w:rPr>
+        <w:t>int</w:t>
+      </w:r>
+      <w:proofErr w:type="spellEnd"/>
+      <w:r>
+        <w:rPr>
+          <w:rStyle w:val="Code"/>
+          <w:lang w:val="de-DE"/>
+        </w:rPr>
+        <w:t>(4) NOT NULL</w:t>
       </w:r>
     </w:p>
     <w:p>
@@ -896,7 +975,22 @@
           <w:lang w:val="de-DE"/>
         </w:rPr>
         <w:tab/>
-        <w:t>varchar(50) NOT NULL</w:t>
+      </w:r>
+      <w:proofErr w:type="spellStart"/>
+      <w:r>
+        <w:rPr>
+          <w:rStyle w:val="Code"/>
+          <w:lang w:val="de-DE"/>
+        </w:rPr>
+        <w:t>varchar</w:t>
+      </w:r>
+      <w:proofErr w:type="spellEnd"/>
+      <w:r>
+        <w:rPr>
+          <w:rStyle w:val="Code"/>
+          <w:lang w:val="de-DE"/>
+        </w:rPr>
+        <w:t>(50) NOT NULL</w:t>
       </w:r>
     </w:p>
     <w:p>
@@ -972,7 +1066,20 @@
           <w:rStyle w:val="Code"/>
         </w:rPr>
         <w:tab/>
-        <w:t>int(1) PRIMARY KEY NOT NULL,</w:t>
+      </w:r>
+      <w:proofErr w:type="spellStart"/>
+      <w:r>
+        <w:rPr>
+          <w:rStyle w:val="Code"/>
+        </w:rPr>
+        <w:t>int</w:t>
+      </w:r>
+      <w:proofErr w:type="spellEnd"/>
+      <w:r>
+        <w:rPr>
+          <w:rStyle w:val="Code"/>
+        </w:rPr>
+        <w:t xml:space="preserve"> PRIMARY KEY NOT NULL,</w:t>
       </w:r>
     </w:p>
     <w:p>
@@ -987,8 +1094,15 @@
           <w:rStyle w:val="Code"/>
         </w:rPr>
         <w:tab/>
+      </w:r>
+      <w:proofErr w:type="spellStart"/>
+      <w:r>
+        <w:rPr>
+          <w:rStyle w:val="Code"/>
+        </w:rPr>
         <w:t>Vorname</w:t>
       </w:r>
+      <w:proofErr w:type="spellEnd"/>
       <w:r>
         <w:rPr>
           <w:rStyle w:val="Code"/>
@@ -1006,7 +1120,28 @@
           <w:rStyle w:val="Code"/>
         </w:rPr>
         <w:tab/>
-        <w:t>varchar(50) NOT NULL,</w:t>
+      </w:r>
+      <w:proofErr w:type="spellStart"/>
+      <w:proofErr w:type="gramStart"/>
+      <w:r>
+        <w:rPr>
+          <w:rStyle w:val="Code"/>
+        </w:rPr>
+        <w:t>varchar</w:t>
+      </w:r>
+      <w:proofErr w:type="spellEnd"/>
+      <w:r>
+        <w:rPr>
+          <w:rStyle w:val="Code"/>
+        </w:rPr>
+        <w:t>(</w:t>
+      </w:r>
+      <w:proofErr w:type="gramEnd"/>
+      <w:r>
+        <w:rPr>
+          <w:rStyle w:val="Code"/>
+        </w:rPr>
+        <w:t>50) NOT NULL,</w:t>
       </w:r>
     </w:p>
     <w:p>
@@ -1021,8 +1156,15 @@
           <w:rStyle w:val="Code"/>
         </w:rPr>
         <w:tab/>
+      </w:r>
+      <w:proofErr w:type="spellStart"/>
+      <w:r>
+        <w:rPr>
+          <w:rStyle w:val="Code"/>
+        </w:rPr>
         <w:t>Nachname</w:t>
       </w:r>
+      <w:proofErr w:type="spellEnd"/>
       <w:r>
         <w:rPr>
           <w:rStyle w:val="Code"/>
@@ -1040,7 +1182,28 @@
           <w:rStyle w:val="Code"/>
         </w:rPr>
         <w:tab/>
-        <w:t>varchar(50) NOT NULL UNIQUE,</w:t>
+      </w:r>
+      <w:proofErr w:type="spellStart"/>
+      <w:proofErr w:type="gramStart"/>
+      <w:r>
+        <w:rPr>
+          <w:rStyle w:val="Code"/>
+        </w:rPr>
+        <w:t>varchar</w:t>
+      </w:r>
+      <w:proofErr w:type="spellEnd"/>
+      <w:r>
+        <w:rPr>
+          <w:rStyle w:val="Code"/>
+        </w:rPr>
+        <w:t>(</w:t>
+      </w:r>
+      <w:proofErr w:type="gramEnd"/>
+      <w:r>
+        <w:rPr>
+          <w:rStyle w:val="Code"/>
+        </w:rPr>
+        <w:t>50) NOT NULL UNIQUE,</w:t>
       </w:r>
     </w:p>
     <w:p>
@@ -1056,12 +1219,14 @@
         </w:rPr>
         <w:tab/>
       </w:r>
+      <w:proofErr w:type="spellStart"/>
       <w:r>
         <w:rPr>
           <w:rStyle w:val="Code"/>
         </w:rPr>
         <w:t>Lieblingsbuch</w:t>
       </w:r>
+      <w:proofErr w:type="spellEnd"/>
       <w:r>
         <w:rPr>
           <w:rStyle w:val="Code"/>
@@ -1074,11 +1239,27 @@
         </w:rPr>
         <w:tab/>
       </w:r>
-      <w:r>
-        <w:rPr>
-          <w:rStyle w:val="Code"/>
-        </w:rPr>
-        <w:t>varchar(50),</w:t>
+      <w:proofErr w:type="spellStart"/>
+      <w:proofErr w:type="gramStart"/>
+      <w:r>
+        <w:rPr>
+          <w:rStyle w:val="Code"/>
+        </w:rPr>
+        <w:t>varchar</w:t>
+      </w:r>
+      <w:proofErr w:type="spellEnd"/>
+      <w:r>
+        <w:rPr>
+          <w:rStyle w:val="Code"/>
+        </w:rPr>
+        <w:t>(</w:t>
+      </w:r>
+      <w:proofErr w:type="gramEnd"/>
+      <w:r>
+        <w:rPr>
+          <w:rStyle w:val="Code"/>
+        </w:rPr>
+        <w:t>50),</w:t>
       </w:r>
     </w:p>
     <w:p>
@@ -1093,8 +1274,16 @@
         <w:rPr>
           <w:rStyle w:val="Code"/>
         </w:rPr>
-        <w:t>CONSTRAINT fk_lieblingsbuch</w:t>
-      </w:r>
+        <w:t xml:space="preserve">CONSTRAINT </w:t>
+      </w:r>
+      <w:proofErr w:type="spellStart"/>
+      <w:r>
+        <w:rPr>
+          <w:rStyle w:val="Code"/>
+        </w:rPr>
+        <w:t>fk_lieblingsbuch</w:t>
+      </w:r>
+      <w:proofErr w:type="spellEnd"/>
     </w:p>
     <w:p>
       <w:pPr>
@@ -1108,7 +1297,21 @@
         <w:rPr>
           <w:rStyle w:val="Code"/>
         </w:rPr>
-        <w:t>FOREIGN KEY (Lieblingsbuch)</w:t>
+        <w:t>FOREIGN KEY (</w:t>
+      </w:r>
+      <w:proofErr w:type="spellStart"/>
+      <w:r>
+        <w:rPr>
+          <w:rStyle w:val="Code"/>
+        </w:rPr>
+        <w:t>Lieblingsbuch</w:t>
+      </w:r>
+      <w:proofErr w:type="spellEnd"/>
+      <w:r>
+        <w:rPr>
+          <w:rStyle w:val="Code"/>
+        </w:rPr>
+        <w:t>)</w:t>
       </w:r>
     </w:p>
     <w:p>
@@ -1123,7 +1326,35 @@
         <w:rPr>
           <w:rStyle w:val="Code"/>
         </w:rPr>
-        <w:t>REFERENCES Buch (Titel)</w:t>
+        <w:t xml:space="preserve">REFERENCES </w:t>
+      </w:r>
+      <w:proofErr w:type="spellStart"/>
+      <w:r>
+        <w:rPr>
+          <w:rStyle w:val="Code"/>
+        </w:rPr>
+        <w:t>Buch</w:t>
+      </w:r>
+      <w:proofErr w:type="spellEnd"/>
+      <w:r>
+        <w:rPr>
+          <w:rStyle w:val="Code"/>
+        </w:rPr>
+        <w:t xml:space="preserve"> (</w:t>
+      </w:r>
+      <w:proofErr w:type="spellStart"/>
+      <w:r>
+        <w:rPr>
+          <w:rStyle w:val="Code"/>
+        </w:rPr>
+        <w:t>Titel</w:t>
+      </w:r>
+      <w:proofErr w:type="spellEnd"/>
+      <w:r>
+        <w:rPr>
+          <w:rStyle w:val="Code"/>
+        </w:rPr>
+        <w:t>)</w:t>
       </w:r>
     </w:p>
     <w:p>
@@ -1159,7 +1390,21 @@
         <w:rPr>
           <w:rStyle w:val="Code"/>
         </w:rPr>
-        <w:t>CREATE TABLE Schreibt (</w:t>
+        <w:t xml:space="preserve">CREATE TABLE </w:t>
+      </w:r>
+      <w:proofErr w:type="spellStart"/>
+      <w:r>
+        <w:rPr>
+          <w:rStyle w:val="Code"/>
+        </w:rPr>
+        <w:t>Schreibt</w:t>
+      </w:r>
+      <w:proofErr w:type="spellEnd"/>
+      <w:r>
+        <w:rPr>
+          <w:rStyle w:val="Code"/>
+        </w:rPr>
+        <w:t xml:space="preserve"> (</w:t>
       </w:r>
     </w:p>
     <w:p>
@@ -1174,8 +1419,15 @@
           <w:rStyle w:val="Code"/>
         </w:rPr>
         <w:tab/>
+      </w:r>
+      <w:proofErr w:type="spellStart"/>
+      <w:r>
+        <w:rPr>
+          <w:rStyle w:val="Code"/>
+        </w:rPr>
         <w:t>Autor</w:t>
       </w:r>
+      <w:proofErr w:type="spellEnd"/>
       <w:r>
         <w:rPr>
           <w:rStyle w:val="Code"/>
@@ -1199,7 +1451,20 @@
           <w:rStyle w:val="Code"/>
         </w:rPr>
         <w:tab/>
-        <w:t>int(1),</w:t>
+      </w:r>
+      <w:proofErr w:type="spellStart"/>
+      <w:r>
+        <w:rPr>
+          <w:rStyle w:val="Code"/>
+        </w:rPr>
+        <w:t>int</w:t>
+      </w:r>
+      <w:proofErr w:type="spellEnd"/>
+      <w:r>
+        <w:rPr>
+          <w:rStyle w:val="Code"/>
+        </w:rPr>
+        <w:t>,</w:t>
       </w:r>
     </w:p>
     <w:p>
@@ -1212,6 +1477,343 @@
       <w:r>
         <w:rPr>
           <w:rStyle w:val="Code"/>
+        </w:rPr>
+        <w:tab/>
+      </w:r>
+      <w:proofErr w:type="spellStart"/>
+      <w:r>
+        <w:rPr>
+          <w:rStyle w:val="Code"/>
+        </w:rPr>
+        <w:t>Buch</w:t>
+      </w:r>
+      <w:proofErr w:type="spellEnd"/>
+      <w:r>
+        <w:rPr>
+          <w:rStyle w:val="Code"/>
+        </w:rPr>
+        <w:tab/>
+      </w:r>
+      <w:r>
+        <w:rPr>
+          <w:rStyle w:val="Code"/>
+        </w:rPr>
+        <w:tab/>
+      </w:r>
+      <w:r>
+        <w:rPr>
+          <w:rStyle w:val="Code"/>
+        </w:rPr>
+        <w:tab/>
+      </w:r>
+      <w:r>
+        <w:rPr>
+          <w:rStyle w:val="Code"/>
+        </w:rPr>
+        <w:tab/>
+      </w:r>
+      <w:proofErr w:type="spellStart"/>
+      <w:proofErr w:type="gramStart"/>
+      <w:r>
+        <w:rPr>
+          <w:rStyle w:val="Code"/>
+        </w:rPr>
+        <w:t>varchar</w:t>
+      </w:r>
+      <w:proofErr w:type="spellEnd"/>
+      <w:r>
+        <w:rPr>
+          <w:rStyle w:val="Code"/>
+        </w:rPr>
+        <w:t>(</w:t>
+      </w:r>
+      <w:proofErr w:type="gramEnd"/>
+      <w:r>
+        <w:rPr>
+          <w:rStyle w:val="Code"/>
+        </w:rPr>
+        <w:t>50),</w:t>
+      </w:r>
+    </w:p>
+    <w:p>
+      <w:pPr>
+        <w:pStyle w:val="KeinLeerraum"/>
+        <w:rPr>
+          <w:rStyle w:val="Code"/>
+        </w:rPr>
+      </w:pPr>
+      <w:r>
+        <w:rPr>
+          <w:rStyle w:val="Code"/>
+        </w:rPr>
+        <w:tab/>
+        <w:t xml:space="preserve">CONSTRAINT </w:t>
+      </w:r>
+      <w:proofErr w:type="spellStart"/>
+      <w:r>
+        <w:rPr>
+          <w:rStyle w:val="Code"/>
+        </w:rPr>
+        <w:t>pk_schreibt</w:t>
+      </w:r>
+      <w:proofErr w:type="spellEnd"/>
+      <w:r>
+        <w:rPr>
+          <w:rStyle w:val="Code"/>
+        </w:rPr>
+        <w:t xml:space="preserve"> PRIMARY KEY (</w:t>
+      </w:r>
+      <w:proofErr w:type="spellStart"/>
+      <w:r>
+        <w:rPr>
+          <w:rStyle w:val="Code"/>
+        </w:rPr>
+        <w:t>Autor</w:t>
+      </w:r>
+      <w:proofErr w:type="spellEnd"/>
+      <w:r>
+        <w:rPr>
+          <w:rStyle w:val="Code"/>
+        </w:rPr>
+        <w:t xml:space="preserve">, </w:t>
+      </w:r>
+      <w:proofErr w:type="spellStart"/>
+      <w:r>
+        <w:rPr>
+          <w:rStyle w:val="Code"/>
+        </w:rPr>
+        <w:t>Buch</w:t>
+      </w:r>
+      <w:proofErr w:type="spellEnd"/>
+      <w:r>
+        <w:rPr>
+          <w:rStyle w:val="Code"/>
+        </w:rPr>
+        <w:t>),</w:t>
+      </w:r>
+    </w:p>
+    <w:p>
+      <w:pPr>
+        <w:pStyle w:val="KeinLeerraum"/>
+        <w:rPr>
+          <w:rStyle w:val="Code"/>
+        </w:rPr>
+      </w:pPr>
+      <w:r>
+        <w:rPr>
+          <w:rStyle w:val="Code"/>
+        </w:rPr>
+        <w:lastRenderedPageBreak/>
+        <w:tab/>
+        <w:t xml:space="preserve">CONSTRAINT </w:t>
+      </w:r>
+      <w:proofErr w:type="spellStart"/>
+      <w:r>
+        <w:rPr>
+          <w:rStyle w:val="Code"/>
+        </w:rPr>
+        <w:t>fk_autor</w:t>
+      </w:r>
+      <w:proofErr w:type="spellEnd"/>
+      <w:r>
+        <w:rPr>
+          <w:rStyle w:val="Code"/>
+        </w:rPr>
+        <w:t xml:space="preserve"> FOREIGN KEY (</w:t>
+      </w:r>
+      <w:proofErr w:type="spellStart"/>
+      <w:r>
+        <w:rPr>
+          <w:rStyle w:val="Code"/>
+        </w:rPr>
+        <w:t>Autor</w:t>
+      </w:r>
+      <w:proofErr w:type="spellEnd"/>
+      <w:r>
+        <w:rPr>
+          <w:rStyle w:val="Code"/>
+        </w:rPr>
+        <w:t>) REFERENCES Person (PID),</w:t>
+      </w:r>
+    </w:p>
+    <w:p>
+      <w:pPr>
+        <w:pStyle w:val="KeinLeerraum"/>
+        <w:rPr>
+          <w:rStyle w:val="Code"/>
+        </w:rPr>
+      </w:pPr>
+      <w:r>
+        <w:rPr>
+          <w:rStyle w:val="Code"/>
+        </w:rPr>
+        <w:tab/>
+        <w:t xml:space="preserve">CONSTRAINT </w:t>
+      </w:r>
+      <w:proofErr w:type="spellStart"/>
+      <w:r>
+        <w:rPr>
+          <w:rStyle w:val="Code"/>
+        </w:rPr>
+        <w:t>fk_buch</w:t>
+      </w:r>
+      <w:proofErr w:type="spellEnd"/>
+      <w:r>
+        <w:rPr>
+          <w:rStyle w:val="Code"/>
+        </w:rPr>
+        <w:t xml:space="preserve"> FOREIGN KEY (</w:t>
+      </w:r>
+      <w:proofErr w:type="spellStart"/>
+      <w:r>
+        <w:rPr>
+          <w:rStyle w:val="Code"/>
+        </w:rPr>
+        <w:t>Buch</w:t>
+      </w:r>
+      <w:proofErr w:type="spellEnd"/>
+      <w:r>
+        <w:rPr>
+          <w:rStyle w:val="Code"/>
+        </w:rPr>
+        <w:t xml:space="preserve">) REFERENCES </w:t>
+      </w:r>
+      <w:proofErr w:type="spellStart"/>
+      <w:r>
+        <w:rPr>
+          <w:rStyle w:val="Code"/>
+        </w:rPr>
+        <w:t>Buch</w:t>
+      </w:r>
+      <w:proofErr w:type="spellEnd"/>
+      <w:r>
+        <w:rPr>
+          <w:rStyle w:val="Code"/>
+        </w:rPr>
+        <w:t xml:space="preserve"> (</w:t>
+      </w:r>
+      <w:proofErr w:type="spellStart"/>
+      <w:r>
+        <w:rPr>
+          <w:rStyle w:val="Code"/>
+        </w:rPr>
+        <w:t>Titel</w:t>
+      </w:r>
+      <w:proofErr w:type="spellEnd"/>
+      <w:r>
+        <w:rPr>
+          <w:rStyle w:val="Code"/>
+        </w:rPr>
+        <w:t>)</w:t>
+      </w:r>
+    </w:p>
+    <w:p>
+      <w:pPr>
+        <w:pStyle w:val="KeinLeerraum"/>
+        <w:rPr>
+          <w:rStyle w:val="Code"/>
+          <w:lang w:val="de-DE"/>
+        </w:rPr>
+      </w:pPr>
+      <w:r>
+        <w:rPr>
+          <w:rStyle w:val="Code"/>
+          <w:lang w:val="de-DE"/>
+        </w:rPr>
+        <w:t>);</w:t>
+      </w:r>
+    </w:p>
+    <w:p>
+      <w:pPr>
+        <w:pStyle w:val="KeinLeerraum"/>
+        <w:rPr>
+          <w:rStyle w:val="Code"/>
+          <w:lang w:val="de-DE"/>
+        </w:rPr>
+      </w:pPr>
+    </w:p>
+    <w:p>
+      <w:pPr>
+        <w:pStyle w:val="KeinLeerraum"/>
+        <w:rPr>
+          <w:rStyle w:val="Code"/>
+          <w:lang w:val="de-DE"/>
+        </w:rPr>
+      </w:pPr>
+      <w:r>
+        <w:rPr>
+          <w:rStyle w:val="Code"/>
+          <w:lang w:val="de-DE"/>
+        </w:rPr>
+        <w:t>CREATE TABLE Begutachtet (</w:t>
+      </w:r>
+    </w:p>
+    <w:p>
+      <w:pPr>
+        <w:pStyle w:val="KeinLeerraum"/>
+        <w:rPr>
+          <w:rStyle w:val="Code"/>
+          <w:lang w:val="de-DE"/>
+        </w:rPr>
+      </w:pPr>
+      <w:r>
+        <w:rPr>
+          <w:rStyle w:val="Code"/>
+          <w:lang w:val="de-DE"/>
+        </w:rPr>
+        <w:tab/>
+        <w:t>Lektor</w:t>
+      </w:r>
+      <w:r>
+        <w:rPr>
+          <w:rStyle w:val="Code"/>
+          <w:lang w:val="de-DE"/>
+        </w:rPr>
+        <w:tab/>
+      </w:r>
+      <w:r>
+        <w:rPr>
+          <w:rStyle w:val="Code"/>
+          <w:lang w:val="de-DE"/>
+        </w:rPr>
+        <w:tab/>
+      </w:r>
+      <w:r>
+        <w:rPr>
+          <w:rStyle w:val="Code"/>
+          <w:lang w:val="de-DE"/>
+        </w:rPr>
+        <w:tab/>
+      </w:r>
+      <w:proofErr w:type="spellStart"/>
+      <w:r>
+        <w:rPr>
+          <w:rStyle w:val="Code"/>
+          <w:lang w:val="de-DE"/>
+        </w:rPr>
+        <w:t>int</w:t>
+      </w:r>
+      <w:proofErr w:type="spellEnd"/>
+      <w:r>
+        <w:rPr>
+          <w:rStyle w:val="Code"/>
+          <w:lang w:val="de-DE"/>
+        </w:rPr>
+        <w:t>,</w:t>
+      </w:r>
+    </w:p>
+    <w:p>
+      <w:pPr>
+        <w:pStyle w:val="KeinLeerraum"/>
+        <w:rPr>
+          <w:rStyle w:val="Code"/>
+          <w:lang w:val="de-DE"/>
+        </w:rPr>
+      </w:pPr>
+      <w:r>
+        <w:rPr>
+          <w:rStyle w:val="Code"/>
+          <w:lang w:val="de-DE"/>
         </w:rPr>
         <w:tab/>
         <w:t>Buch</w:t>
@@ -1219,27 +1821,46 @@
       <w:r>
         <w:rPr>
           <w:rStyle w:val="Code"/>
+          <w:lang w:val="de-DE"/>
         </w:rPr>
         <w:tab/>
       </w:r>
       <w:r>
         <w:rPr>
           <w:rStyle w:val="Code"/>
+          <w:lang w:val="de-DE"/>
         </w:rPr>
         <w:tab/>
       </w:r>
       <w:r>
         <w:rPr>
           <w:rStyle w:val="Code"/>
+          <w:lang w:val="de-DE"/>
         </w:rPr>
         <w:tab/>
       </w:r>
       <w:r>
         <w:rPr>
           <w:rStyle w:val="Code"/>
+          <w:lang w:val="de-DE"/>
         </w:rPr>
         <w:tab/>
-        <w:t>varchar(50),</w:t>
+      </w:r>
+      <w:proofErr w:type="spellStart"/>
+      <w:r>
+        <w:rPr>
+          <w:rStyle w:val="Code"/>
+          <w:lang w:val="de-DE"/>
+        </w:rPr>
+        <w:t>varchar</w:t>
+      </w:r>
+      <w:proofErr w:type="spellEnd"/>
+      <w:r>
+        <w:rPr>
+          <w:rStyle w:val="Code"/>
+          <w:lang w:val="de-DE"/>
+        </w:rPr>
+        <w:t>(50),</w:t>
       </w:r>
     </w:p>
     <w:p>
@@ -1252,9 +1873,57 @@
       <w:r>
         <w:rPr>
           <w:rStyle w:val="Code"/>
+          <w:lang w:val="de-DE"/>
         </w:rPr>
         <w:tab/>
-        <w:t>CONSTRAINT pk_schreibt PRIMARY KEY (Autor, Buch),</w:t>
+      </w:r>
+      <w:r>
+        <w:rPr>
+          <w:rStyle w:val="Code"/>
+        </w:rPr>
+        <w:t xml:space="preserve">CONSTRAINT </w:t>
+      </w:r>
+      <w:proofErr w:type="spellStart"/>
+      <w:r>
+        <w:rPr>
+          <w:rStyle w:val="Code"/>
+        </w:rPr>
+        <w:t>pk_begutachtet</w:t>
+      </w:r>
+      <w:proofErr w:type="spellEnd"/>
+      <w:r>
+        <w:rPr>
+          <w:rStyle w:val="Code"/>
+        </w:rPr>
+        <w:t xml:space="preserve"> PRIMARY KEY (</w:t>
+      </w:r>
+      <w:proofErr w:type="spellStart"/>
+      <w:r>
+        <w:rPr>
+          <w:rStyle w:val="Code"/>
+        </w:rPr>
+        <w:t>Lektor</w:t>
+      </w:r>
+      <w:proofErr w:type="spellEnd"/>
+      <w:r>
+        <w:rPr>
+          <w:rStyle w:val="Code"/>
+        </w:rPr>
+        <w:t xml:space="preserve">, </w:t>
+      </w:r>
+      <w:proofErr w:type="spellStart"/>
+      <w:r>
+        <w:rPr>
+          <w:rStyle w:val="Code"/>
+        </w:rPr>
+        <w:t>Buch</w:t>
+      </w:r>
+      <w:proofErr w:type="spellEnd"/>
+      <w:r>
+        <w:rPr>
+          <w:rStyle w:val="Code"/>
+        </w:rPr>
+        <w:t>),</w:t>
       </w:r>
     </w:p>
     <w:p>
@@ -1268,9 +1937,36 @@
         <w:rPr>
           <w:rStyle w:val="Code"/>
         </w:rPr>
-        <w:lastRenderedPageBreak/>
         <w:tab/>
-        <w:t>CONSTRAINT fk_autor FOREIGN KEY (Autor) REFERENCES Person (PID),</w:t>
+        <w:t xml:space="preserve">CONSTRAINT </w:t>
+      </w:r>
+      <w:proofErr w:type="spellStart"/>
+      <w:r>
+        <w:rPr>
+          <w:rStyle w:val="Code"/>
+        </w:rPr>
+        <w:t>fk_lektor</w:t>
+      </w:r>
+      <w:proofErr w:type="spellEnd"/>
+      <w:r>
+        <w:rPr>
+          <w:rStyle w:val="Code"/>
+        </w:rPr>
+        <w:t xml:space="preserve"> FOREIGN KEY (</w:t>
+      </w:r>
+      <w:proofErr w:type="spellStart"/>
+      <w:r>
+        <w:rPr>
+          <w:rStyle w:val="Code"/>
+        </w:rPr>
+        <w:t>Lektor</w:t>
+      </w:r>
+      <w:proofErr w:type="spellEnd"/>
+      <w:r>
+        <w:rPr>
+          <w:rStyle w:val="Code"/>
+        </w:rPr>
+        <w:t>) REFERENCES Person (PID),</w:t>
       </w:r>
     </w:p>
     <w:p>
@@ -1285,7 +1981,49 @@
           <w:rStyle w:val="Code"/>
         </w:rPr>
         <w:tab/>
-        <w:t>CONSTRAINT fk_buch FOREIGN KEY (Buch) REFERENCES Buch (Titel)</w:t>
+        <w:t>CONSTRAINT fk_buch2 FOREIGN KEY (</w:t>
+      </w:r>
+      <w:proofErr w:type="spellStart"/>
+      <w:r>
+        <w:rPr>
+          <w:rStyle w:val="Code"/>
+        </w:rPr>
+        <w:t>Buch</w:t>
+      </w:r>
+      <w:proofErr w:type="spellEnd"/>
+      <w:r>
+        <w:rPr>
+          <w:rStyle w:val="Code"/>
+        </w:rPr>
+        <w:t xml:space="preserve">) REFERENCES </w:t>
+      </w:r>
+      <w:proofErr w:type="spellStart"/>
+      <w:r>
+        <w:rPr>
+          <w:rStyle w:val="Code"/>
+        </w:rPr>
+        <w:t>Buch</w:t>
+      </w:r>
+      <w:proofErr w:type="spellEnd"/>
+      <w:r>
+        <w:rPr>
+          <w:rStyle w:val="Code"/>
+        </w:rPr>
+        <w:t xml:space="preserve"> (</w:t>
+      </w:r>
+      <w:proofErr w:type="spellStart"/>
+      <w:r>
+        <w:rPr>
+          <w:rStyle w:val="Code"/>
+        </w:rPr>
+        <w:t>Titel</w:t>
+      </w:r>
+      <w:proofErr w:type="spellEnd"/>
+      <w:r>
+        <w:rPr>
+          <w:rStyle w:val="Code"/>
+        </w:rPr>
+        <w:t>)</w:t>
       </w:r>
     </w:p>
     <w:p>
@@ -1306,6 +2044,14 @@
     </w:p>
     <w:p>
       <w:pPr>
+        <w:pStyle w:val="berschrift2"/>
+      </w:pPr>
+      <w:r>
+        <w:t>2.B</w:t>
+      </w:r>
+    </w:p>
+    <w:p>
+      <w:pPr>
         <w:pStyle w:val="KeinLeerraum"/>
         <w:rPr>
           <w:rStyle w:val="Code"/>
@@ -1315,6 +2061,142 @@
     </w:p>
     <w:p>
       <w:pPr>
+        <w:rPr>
+          <w:rStyle w:val="SchwacheHervorhebung"/>
+        </w:rPr>
+      </w:pPr>
+      <w:r>
+        <w:rPr>
+          <w:rStyle w:val="SchwacheHervorhebung"/>
+        </w:rPr>
+        <w:t>Erklären Sie knapp, was es für Transaktionen bedeutet, dass in MySQL die referentielle Integrität von Fremdschlüsseln nicht verzögert am Ende der Transaktion (</w:t>
+      </w:r>
+      <w:proofErr w:type="spellStart"/>
+      <w:proofErr w:type="gramStart"/>
+      <w:r>
+        <w:rPr>
+          <w:rStyle w:val="SchwacheHervorhebung"/>
+        </w:rPr>
+        <w:t>deferred</w:t>
+      </w:r>
+      <w:proofErr w:type="spellEnd"/>
+      <w:r>
+        <w:rPr>
+          <w:rStyle w:val="SchwacheHervorhebung"/>
+        </w:rPr>
+        <w:t xml:space="preserve"> )</w:t>
+      </w:r>
+      <w:proofErr w:type="gramEnd"/>
+      <w:r>
+        <w:rPr>
+          <w:rStyle w:val="SchwacheHervorhebung"/>
+        </w:rPr>
+        <w:t xml:space="preserve"> geprüft werden kann, sondern stets direkt.</w:t>
+      </w:r>
+    </w:p>
+    <w:p>
+      <w:r>
+        <w:t xml:space="preserve">Durch die direkte Prüfung müssen die </w:t>
+      </w:r>
+      <w:proofErr w:type="spellStart"/>
+      <w:r>
+        <w:t>Constraints</w:t>
+      </w:r>
+      <w:proofErr w:type="spellEnd"/>
+      <w:r>
+        <w:t xml:space="preserve"> sofort e</w:t>
+      </w:r>
+      <w:r>
+        <w:t xml:space="preserve">rfüllbar sein und nicht mit Abschluss der Transaktion. So kann es zu Problemen beim Erzeugen von Tabellen (nächste Frage), aber auch beim Löschen von Tabellen und Daten kommen, da dort die Reihenfolge eingehalten wird. Es können nur Tabellen gelöscht werden, auf die keine </w:t>
+      </w:r>
+      <w:proofErr w:type="spellStart"/>
+      <w:r>
+        <w:t>Constraint</w:t>
+      </w:r>
+      <w:proofErr w:type="spellEnd"/>
+      <w:r>
+        <w:t xml:space="preserve"> Referenzen zeigen. Das bedeutet auch, dass Einträge die auf sich selbst zeigen oder in einem Zyklus stehen nicht gelöscht werden können.</w:t>
+      </w:r>
+    </w:p>
+    <w:p>
+      <w:pPr>
+        <w:rPr>
+          <w:rStyle w:val="SchwacheHervorhebung"/>
+        </w:rPr>
+      </w:pPr>
+      <w:r>
+        <w:rPr>
+          <w:rStyle w:val="SchwacheHervorhebung"/>
+        </w:rPr>
+        <w:t xml:space="preserve">Erläutern Sie, was passieren würde, wenn Buch das Feld Editor erhalten würde, welches ein Fremdschlüssel auf </w:t>
+      </w:r>
+      <w:proofErr w:type="spellStart"/>
+      <w:r>
+        <w:rPr>
+          <w:rStyle w:val="SchwacheHervorhebung"/>
+        </w:rPr>
+        <w:t>Person.PID</w:t>
+      </w:r>
+      <w:proofErr w:type="spellEnd"/>
+      <w:r>
+        <w:rPr>
+          <w:rStyle w:val="SchwacheHervorhebung"/>
+        </w:rPr>
+        <w:t xml:space="preserve"> ist. Was müsste man bei der Definition des Schemas in SQL DDL beachten?</w:t>
+      </w:r>
+    </w:p>
+    <w:p>
+      <w:r>
+        <w:t xml:space="preserve">Das würde bedeuten, dass das Schema in einem Zyklus steht. Um die Tabelle Buch zu erzeugen, muss erst das Feld </w:t>
+      </w:r>
+      <w:proofErr w:type="spellStart"/>
+      <w:r>
+        <w:t>Person.PID</w:t>
+      </w:r>
+      <w:proofErr w:type="spellEnd"/>
+      <w:r>
+        <w:t xml:space="preserve"> (Autor) vorhanden sein; um die Tabelle Person zu erzeugen, muss erst das Feld </w:t>
+      </w:r>
+      <w:proofErr w:type="spellStart"/>
+      <w:r>
+        <w:t>Buch.Titel</w:t>
+      </w:r>
+      <w:proofErr w:type="spellEnd"/>
+      <w:r>
+        <w:t xml:space="preserve"> (Lieblingsbuch) vorhanden sein.</w:t>
+      </w:r>
+    </w:p>
+    <w:p>
+      <w:r>
+        <w:t xml:space="preserve">Dies lässt sich einfach umsetzen in dem erst im Nachhinein die </w:t>
+      </w:r>
+      <w:proofErr w:type="spellStart"/>
+      <w:r>
+        <w:t>Constraint</w:t>
+      </w:r>
+      <w:proofErr w:type="spellEnd"/>
+      <w:r>
+        <w:t xml:space="preserve"> hinzugefügt wird (ALTER TABLE …)</w:t>
+      </w:r>
+    </w:p>
+    <w:p>
+      <w:pPr>
+        <w:pStyle w:val="berschrift2"/>
+      </w:pPr>
+      <w:r>
+        <w:t>2.C</w:t>
+      </w:r>
+    </w:p>
+    <w:p>
+      <w:pPr>
+        <w:pStyle w:val="berschrift3"/>
+      </w:pPr>
+      <w:r>
+        <w:t>Buch</w:t>
+      </w:r>
+    </w:p>
+    <w:p>
+      <w:pPr>
         <w:pStyle w:val="KeinLeerraum"/>
         <w:rPr>
           <w:rStyle w:val="Code"/>
@@ -1326,7 +2208,14 @@
           <w:rStyle w:val="Code"/>
           <w:lang w:val="de-DE"/>
         </w:rPr>
-        <w:t>CREATE TABLE Begutachtet (</w:t>
+        <w:t xml:space="preserve">INSERT INTO Buch (Titel, Erscheinungsjahr, </w:t>
+      </w:r>
+      <w:r>
+        <w:rPr>
+          <w:rStyle w:val="Code"/>
+          <w:lang w:val="de-DE"/>
+        </w:rPr>
+        <w:t>Seitenzahl, Verlag)</w:t>
       </w:r>
     </w:p>
     <w:p>
@@ -1342,37 +2231,14 @@
           <w:rStyle w:val="Code"/>
           <w:lang w:val="de-DE"/>
         </w:rPr>
-        <w:tab/>
-        <w:t>Lektor</w:t>
-      </w:r>
-      <w:r>
-        <w:rPr>
-          <w:rStyle w:val="Code"/>
-          <w:lang w:val="de-DE"/>
-        </w:rPr>
-        <w:tab/>
-      </w:r>
-      <w:r>
-        <w:rPr>
-          <w:rStyle w:val="Code"/>
-          <w:lang w:val="de-DE"/>
-        </w:rPr>
-        <w:tab/>
-      </w:r>
-      <w:r>
-        <w:rPr>
-          <w:rStyle w:val="Code"/>
-          <w:lang w:val="de-DE"/>
-        </w:rPr>
-        <w:tab/>
-      </w:r>
-      <w:r>
-        <w:rPr>
-          <w:rStyle w:val="Code"/>
-          <w:lang w:val="de-DE"/>
-        </w:rPr>
-        <w:tab/>
-        <w:t>int(1),</w:t>
+        <w:t xml:space="preserve">       </w:t>
+      </w:r>
+      <w:r>
+        <w:rPr>
+          <w:rStyle w:val="Code"/>
+          <w:lang w:val="de-DE"/>
+        </w:rPr>
+        <w:t>VALUES ('Schall und Wahn', 1929, 304, 'Diogenes');</w:t>
       </w:r>
     </w:p>
     <w:p>
@@ -1388,37 +2254,14 @@
           <w:rStyle w:val="Code"/>
           <w:lang w:val="de-DE"/>
         </w:rPr>
-        <w:tab/>
-        <w:t>Buch</w:t>
-      </w:r>
-      <w:r>
-        <w:rPr>
-          <w:rStyle w:val="Code"/>
-          <w:lang w:val="de-DE"/>
-        </w:rPr>
-        <w:tab/>
-      </w:r>
-      <w:r>
-        <w:rPr>
-          <w:rStyle w:val="Code"/>
-          <w:lang w:val="de-DE"/>
-        </w:rPr>
-        <w:tab/>
-      </w:r>
-      <w:r>
-        <w:rPr>
-          <w:rStyle w:val="Code"/>
-          <w:lang w:val="de-DE"/>
-        </w:rPr>
-        <w:tab/>
-      </w:r>
-      <w:r>
-        <w:rPr>
-          <w:rStyle w:val="Code"/>
-          <w:lang w:val="de-DE"/>
-        </w:rPr>
-        <w:tab/>
-        <w:t>varchar(50),</w:t>
+        <w:t>INSERT INTO Buch (Titel, Ersche</w:t>
+      </w:r>
+      <w:r>
+        <w:rPr>
+          <w:rStyle w:val="Code"/>
+          <w:lang w:val="de-DE"/>
+        </w:rPr>
+        <w:t>inungsjahr, Seitenzahl, Verlag)</w:t>
       </w:r>
     </w:p>
     <w:p>
@@ -1426,20 +2269,22 @@
         <w:pStyle w:val="KeinLeerraum"/>
         <w:rPr>
           <w:rStyle w:val="Code"/>
-        </w:rPr>
-      </w:pPr>
-      <w:r>
-        <w:rPr>
-          <w:rStyle w:val="Code"/>
-          <w:lang w:val="de-DE"/>
-        </w:rPr>
-        <w:tab/>
-      </w:r>
-      <w:r>
-        <w:rPr>
-          <w:rStyle w:val="Code"/>
-        </w:rPr>
-        <w:t>CONSTRAINT pk_begutachtet PRIMARY KEY (Lektor, Buch),</w:t>
+          <w:lang w:val="de-DE"/>
+        </w:rPr>
+      </w:pPr>
+      <w:r>
+        <w:rPr>
+          <w:rStyle w:val="Code"/>
+          <w:lang w:val="de-DE"/>
+        </w:rPr>
+        <w:t xml:space="preserve">       </w:t>
+      </w:r>
+      <w:r>
+        <w:rPr>
+          <w:rStyle w:val="Code"/>
+          <w:lang w:val="de-DE"/>
+        </w:rPr>
+        <w:t>VALUES ('Als ich im Sterben lag', 1930, 173, 'Diogenes');</w:t>
       </w:r>
     </w:p>
     <w:p>
@@ -1447,14 +2292,22 @@
         <w:pStyle w:val="KeinLeerraum"/>
         <w:rPr>
           <w:rStyle w:val="Code"/>
-        </w:rPr>
-      </w:pPr>
-      <w:r>
-        <w:rPr>
-          <w:rStyle w:val="Code"/>
-        </w:rPr>
-        <w:tab/>
-        <w:t>CONSTRAINT fk_lektor FOREIGN KEY (Lektor) REFERENCES Person (PID),</w:t>
+          <w:lang w:val="de-DE"/>
+        </w:rPr>
+      </w:pPr>
+      <w:r>
+        <w:rPr>
+          <w:rStyle w:val="Code"/>
+          <w:lang w:val="de-DE"/>
+        </w:rPr>
+        <w:t>INSERT INTO Buch (Titel, Erscheinungsjahr, Seitenzahl, Verlag)</w:t>
+      </w:r>
+      <w:r>
+        <w:rPr>
+          <w:rStyle w:val="Code"/>
+          <w:lang w:val="de-DE"/>
+        </w:rPr>
+        <w:t xml:space="preserve"> </w:t>
       </w:r>
     </w:p>
     <w:p>
@@ -1462,14 +2315,22 @@
         <w:pStyle w:val="KeinLeerraum"/>
         <w:rPr>
           <w:rStyle w:val="Code"/>
-        </w:rPr>
-      </w:pPr>
-      <w:r>
-        <w:rPr>
-          <w:rStyle w:val="Code"/>
-        </w:rPr>
-        <w:tab/>
-        <w:t>CONSTRAINT fk_buch2 FOREIGN KEY (Buch) REFERENCES Buch (Titel)</w:t>
+          <w:lang w:val="de-DE"/>
+        </w:rPr>
+      </w:pPr>
+      <w:r>
+        <w:rPr>
+          <w:rStyle w:val="Code"/>
+          <w:lang w:val="de-DE"/>
+        </w:rPr>
+        <w:t xml:space="preserve">       </w:t>
+      </w:r>
+      <w:r>
+        <w:rPr>
+          <w:rStyle w:val="Code"/>
+          <w:lang w:val="de-DE"/>
+        </w:rPr>
+        <w:t>VALUES ('Hundert Jahre Einsamkeit', 1967, 480, 'Fischer');</w:t>
       </w:r>
     </w:p>
     <w:p>
@@ -1485,15 +2346,7 @@
           <w:rStyle w:val="Code"/>
           <w:lang w:val="de-DE"/>
         </w:rPr>
-        <w:t>);</w:t>
-      </w:r>
-    </w:p>
-    <w:p>
-      <w:pPr>
-        <w:pStyle w:val="berschrift2"/>
-      </w:pPr>
-      <w:r>
-        <w:t>2.B</w:t>
+        <w:t>INSERT INTO Buch (Titel, Erscheinungsjahr, Seitenzahl, Verlag)</w:t>
       </w:r>
     </w:p>
     <w:p>
@@ -1504,65 +2357,35 @@
           <w:lang w:val="de-DE"/>
         </w:rPr>
       </w:pPr>
-    </w:p>
-    <w:p>
-      <w:pPr>
-        <w:rPr>
-          <w:rStyle w:val="SchwacheHervorhebung"/>
-        </w:rPr>
-      </w:pPr>
-      <w:r>
-        <w:rPr>
-          <w:rStyle w:val="SchwacheHervorhebung"/>
-        </w:rPr>
-        <w:t>Erklären Sie knapp, was es für Transaktionen bedeutet, dass in MySQL die referentielle Integrität von Fremdschlüsseln nicht verzögert am Ende der Transaktion (deferred ) geprüft werden kann, sondern stets direkt.</w:t>
-      </w:r>
-    </w:p>
-    <w:p>
-      <w:r>
-        <w:t>Durch die direkte Prüfung müssen die Constraints sofort e</w:t>
-      </w:r>
-      <w:r>
-        <w:t>rfüllbar sein und nicht mit Abschluss der Transaktion. So kann es zu Problemen beim Erzeugen von Tabellen (nächste Frage), aber auch beim Löschen von Tabellen und Daten kommen, da dort die Reihenfolge eingehalten wird. Es können nur Tabellen gelöscht werden, auf die keine Constraint Referenzen zeigen. Das bedeutet auch, dass Einträge die auf sich selbst zeigen oder in einem Zyklus stehen nicht gelöscht werden können.</w:t>
-      </w:r>
-    </w:p>
-    <w:p>
-      <w:pPr>
-        <w:rPr>
-          <w:rStyle w:val="SchwacheHervorhebung"/>
-        </w:rPr>
-      </w:pPr>
-      <w:r>
-        <w:rPr>
-          <w:rStyle w:val="SchwacheHervorhebung"/>
-        </w:rPr>
-        <w:t>Erläutern Sie, was passieren würde, wenn Buch das Feld Editor erhalten würde, welches ein Fremdschlüssel auf Person.PID ist. Was müsste man bei der Definition des Schemas in SQL DDL beachten?</w:t>
-      </w:r>
-    </w:p>
-    <w:p>
-      <w:r>
-        <w:t>Das würde bedeuten, dass das Schema in einem Zyklus steht. Um die Tabelle Buch zu erzeugen, muss erst das Feld Person.PID (Autor) vorhanden sein; um die Tabelle Person zu erzeugen, muss erst das Feld Buch.Titel (Lieblingsbuch) vorhanden sein.</w:t>
-      </w:r>
-    </w:p>
-    <w:p>
-      <w:r>
-        <w:t>Dies lässt sich einfach umsetzen in dem erst im Nachhinein die Constraint hinzugefügt wird (ALTER TABLE …)</w:t>
-      </w:r>
-    </w:p>
-    <w:p>
-      <w:pPr>
-        <w:pStyle w:val="berschrift2"/>
-      </w:pPr>
-      <w:r>
-        <w:t>2.C</w:t>
-      </w:r>
-    </w:p>
-    <w:p>
-      <w:pPr>
-        <w:pStyle w:val="berschrift3"/>
-      </w:pPr>
-      <w:r>
-        <w:t>Buch</w:t>
+      <w:r>
+        <w:rPr>
+          <w:rStyle w:val="Code"/>
+          <w:lang w:val="de-DE"/>
+        </w:rPr>
+        <w:t xml:space="preserve">       </w:t>
+      </w:r>
+      <w:r>
+        <w:rPr>
+          <w:rStyle w:val="Code"/>
+          <w:lang w:val="de-DE"/>
+        </w:rPr>
+        <w:t>VALUES ('Der Fremde', 1942, 160, '</w:t>
+      </w:r>
+      <w:proofErr w:type="spellStart"/>
+      <w:r>
+        <w:rPr>
+          <w:rStyle w:val="Code"/>
+          <w:lang w:val="de-DE"/>
+        </w:rPr>
+        <w:t>rororo</w:t>
+      </w:r>
+      <w:proofErr w:type="spellEnd"/>
+      <w:r>
+        <w:rPr>
+          <w:rStyle w:val="Code"/>
+          <w:lang w:val="de-DE"/>
+        </w:rPr>
+        <w:t>');</w:t>
       </w:r>
     </w:p>
     <w:p>
@@ -1578,14 +2401,7 @@
           <w:rStyle w:val="Code"/>
           <w:lang w:val="de-DE"/>
         </w:rPr>
-        <w:t xml:space="preserve">INSERT INTO Buch (Titel, Erscheinungsjahr, </w:t>
-      </w:r>
-      <w:r>
-        <w:rPr>
-          <w:rStyle w:val="Code"/>
-          <w:lang w:val="de-DE"/>
-        </w:rPr>
-        <w:t>Seitenzahl, Verlag)</w:t>
+        <w:t>INSERT INTO Buch (Titel, Erscheinungsjahr, Seitenzahl, Verlag)</w:t>
       </w:r>
     </w:p>
     <w:p>
@@ -1608,7 +2424,23 @@
           <w:rStyle w:val="Code"/>
           <w:lang w:val="de-DE"/>
         </w:rPr>
-        <w:t>VALUES ('Schall und Wahn', 1929, 304, 'Diogenes');</w:t>
+        <w:t>VALUES ('Krieg und Frieden', 1869, 1536, '</w:t>
+      </w:r>
+      <w:proofErr w:type="spellStart"/>
+      <w:r>
+        <w:rPr>
+          <w:rStyle w:val="Code"/>
+          <w:lang w:val="de-DE"/>
+        </w:rPr>
+        <w:t>Anaconda</w:t>
+      </w:r>
+      <w:proofErr w:type="spellEnd"/>
+      <w:r>
+        <w:rPr>
+          <w:rStyle w:val="Code"/>
+          <w:lang w:val="de-DE"/>
+        </w:rPr>
+        <w:t>');</w:t>
       </w:r>
     </w:p>
     <w:p>
@@ -1624,14 +2456,7 @@
           <w:rStyle w:val="Code"/>
           <w:lang w:val="de-DE"/>
         </w:rPr>
-        <w:t>INSERT INTO Buch (Titel, Ersche</w:t>
-      </w:r>
-      <w:r>
-        <w:rPr>
-          <w:rStyle w:val="Code"/>
-          <w:lang w:val="de-DE"/>
-        </w:rPr>
-        <w:t>inungsjahr, Seitenzahl, Verlag)</w:t>
+        <w:t>INSERT INTO Buch (Titel, Erscheinungsjahr, Seitenzahl, Verlag)</w:t>
       </w:r>
     </w:p>
     <w:p>
@@ -1654,170 +2479,23 @@
           <w:rStyle w:val="Code"/>
           <w:lang w:val="de-DE"/>
         </w:rPr>
-        <w:t>VALUES ('Als ich im Sterben lag', 1930, 173, 'Diogenes');</w:t>
-      </w:r>
-    </w:p>
-    <w:p>
-      <w:pPr>
-        <w:pStyle w:val="KeinLeerraum"/>
-        <w:rPr>
-          <w:rStyle w:val="Code"/>
-          <w:lang w:val="de-DE"/>
-        </w:rPr>
-      </w:pPr>
-      <w:r>
-        <w:rPr>
-          <w:rStyle w:val="Code"/>
-          <w:lang w:val="de-DE"/>
-        </w:rPr>
-        <w:t>INSERT INTO Buch (Titel, Erscheinungsjahr, Seitenzahl, Verlag)</w:t>
-      </w:r>
-      <w:r>
-        <w:rPr>
-          <w:rStyle w:val="Code"/>
-          <w:lang w:val="de-DE"/>
-        </w:rPr>
-        <w:t xml:space="preserve"> </w:t>
-      </w:r>
-    </w:p>
-    <w:p>
-      <w:pPr>
-        <w:pStyle w:val="KeinLeerraum"/>
-        <w:rPr>
-          <w:rStyle w:val="Code"/>
-          <w:lang w:val="de-DE"/>
-        </w:rPr>
-      </w:pPr>
-      <w:r>
-        <w:rPr>
-          <w:rStyle w:val="Code"/>
-          <w:lang w:val="de-DE"/>
-        </w:rPr>
-        <w:t xml:space="preserve">       </w:t>
-      </w:r>
-      <w:r>
-        <w:rPr>
-          <w:rStyle w:val="Code"/>
-          <w:lang w:val="de-DE"/>
-        </w:rPr>
-        <w:t>VALUES ('Hundert Jahre Einsamkeit', 1967, 480, 'Fischer');</w:t>
-      </w:r>
-    </w:p>
-    <w:p>
-      <w:pPr>
-        <w:pStyle w:val="KeinLeerraum"/>
-        <w:rPr>
-          <w:rStyle w:val="Code"/>
-          <w:lang w:val="de-DE"/>
-        </w:rPr>
-      </w:pPr>
-      <w:r>
-        <w:rPr>
-          <w:rStyle w:val="Code"/>
-          <w:lang w:val="de-DE"/>
-        </w:rPr>
-        <w:t>INSERT INTO Buch (Titel, Erscheinungsjahr, Seitenzahl, Verlag)</w:t>
-      </w:r>
-    </w:p>
-    <w:p>
-      <w:pPr>
-        <w:pStyle w:val="KeinLeerraum"/>
-        <w:rPr>
-          <w:rStyle w:val="Code"/>
-          <w:lang w:val="de-DE"/>
-        </w:rPr>
-      </w:pPr>
-      <w:r>
-        <w:rPr>
-          <w:rStyle w:val="Code"/>
-          <w:lang w:val="de-DE"/>
-        </w:rPr>
-        <w:t xml:space="preserve">       </w:t>
-      </w:r>
-      <w:r>
-        <w:rPr>
-          <w:rStyle w:val="Code"/>
-          <w:lang w:val="de-DE"/>
-        </w:rPr>
-        <w:t>VALUES ('Der Fremde', 1942, 160, 'rororo');</w:t>
-      </w:r>
-    </w:p>
-    <w:p>
-      <w:pPr>
-        <w:pStyle w:val="KeinLeerraum"/>
-        <w:rPr>
-          <w:rStyle w:val="Code"/>
-          <w:lang w:val="de-DE"/>
-        </w:rPr>
-      </w:pPr>
-      <w:r>
-        <w:rPr>
-          <w:rStyle w:val="Code"/>
-          <w:lang w:val="de-DE"/>
-        </w:rPr>
-        <w:t>INSERT INTO Buch (Titel, Erscheinungsjahr, Seitenzahl, Verlag)</w:t>
-      </w:r>
-    </w:p>
-    <w:p>
-      <w:pPr>
-        <w:pStyle w:val="KeinLeerraum"/>
-        <w:rPr>
-          <w:rStyle w:val="Code"/>
-          <w:lang w:val="de-DE"/>
-        </w:rPr>
-      </w:pPr>
-      <w:r>
-        <w:rPr>
-          <w:rStyle w:val="Code"/>
-          <w:lang w:val="de-DE"/>
-        </w:rPr>
-        <w:t xml:space="preserve">       </w:t>
-      </w:r>
-      <w:r>
-        <w:rPr>
-          <w:rStyle w:val="Code"/>
-          <w:lang w:val="de-DE"/>
-        </w:rPr>
-        <w:t>VALUES ('Krieg und Frieden', 1869, 1536, 'Anaconda');</w:t>
-      </w:r>
-    </w:p>
-    <w:p>
-      <w:pPr>
-        <w:pStyle w:val="KeinLeerraum"/>
-        <w:rPr>
-          <w:rStyle w:val="Code"/>
-          <w:lang w:val="de-DE"/>
-        </w:rPr>
-      </w:pPr>
-      <w:r>
-        <w:rPr>
-          <w:rStyle w:val="Code"/>
-          <w:lang w:val="de-DE"/>
-        </w:rPr>
-        <w:t>INSERT INTO Buch (Titel, Erscheinungsjahr, Seitenzahl, Verlag)</w:t>
-      </w:r>
-    </w:p>
-    <w:p>
-      <w:pPr>
-        <w:pStyle w:val="KeinLeerraum"/>
-        <w:rPr>
-          <w:rStyle w:val="Code"/>
-          <w:lang w:val="de-DE"/>
-        </w:rPr>
-      </w:pPr>
-      <w:r>
-        <w:rPr>
-          <w:rStyle w:val="Code"/>
-          <w:lang w:val="de-DE"/>
-        </w:rPr>
-        <w:t xml:space="preserve">       </w:t>
-      </w:r>
-      <w:r>
-        <w:rPr>
-          <w:rStyle w:val="Code"/>
-          <w:lang w:val="de-DE"/>
-        </w:rPr>
-        <w:t>VALUES ('Anna Karenina', 1878, 991, 'Anaconda');</w:t>
+        <w:t>VALUES ('Anna Karenina', 1878, 991, '</w:t>
+      </w:r>
+      <w:proofErr w:type="spellStart"/>
+      <w:r>
+        <w:rPr>
+          <w:rStyle w:val="Code"/>
+          <w:lang w:val="de-DE"/>
+        </w:rPr>
+        <w:t>Anaconda</w:t>
+      </w:r>
+      <w:proofErr w:type="spellEnd"/>
+      <w:r>
+        <w:rPr>
+          <w:rStyle w:val="Code"/>
+          <w:lang w:val="de-DE"/>
+        </w:rPr>
+        <w:t>');</w:t>
       </w:r>
     </w:p>
     <w:p>
@@ -2109,7 +2787,23 @@
           <w:rStyle w:val="Code"/>
           <w:lang w:val="de-DE"/>
         </w:rPr>
-        <w:t>VALUES (3, 'Hubert', 'Selby', 'Der Fremde');</w:t>
+        <w:t>VALUES (3, 'Hubert', '</w:t>
+      </w:r>
+      <w:proofErr w:type="spellStart"/>
+      <w:r>
+        <w:rPr>
+          <w:rStyle w:val="Code"/>
+          <w:lang w:val="de-DE"/>
+        </w:rPr>
+        <w:t>Selby</w:t>
+      </w:r>
+      <w:proofErr w:type="spellEnd"/>
+      <w:r>
+        <w:rPr>
+          <w:rStyle w:val="Code"/>
+          <w:lang w:val="de-DE"/>
+        </w:rPr>
+        <w:t>', 'Der Fremde');</w:t>
       </w:r>
     </w:p>
     <w:p>
@@ -2935,7 +3629,21 @@
         <w:rPr>
           <w:rStyle w:val="Code"/>
         </w:rPr>
-        <w:t>(SELECT PID FROM Person WHERE Vorname = 'Peter');</w:t>
+        <w:t xml:space="preserve">(SELECT PID FROM Person WHERE </w:t>
+      </w:r>
+      <w:proofErr w:type="spellStart"/>
+      <w:r>
+        <w:rPr>
+          <w:rStyle w:val="Code"/>
+        </w:rPr>
+        <w:t>Vorname</w:t>
+      </w:r>
+      <w:proofErr w:type="spellEnd"/>
+      <w:r>
+        <w:rPr>
+          <w:rStyle w:val="Code"/>
+        </w:rPr>
+        <w:t xml:space="preserve"> = 'Peter');</w:t>
       </w:r>
     </w:p>
     <w:p>
@@ -2949,13 +3657,41 @@
         <w:rPr>
           <w:rStyle w:val="Code"/>
         </w:rPr>
-        <w:t>DELETE FROM Schreibt W</w:t>
-      </w:r>
-      <w:r>
-        <w:rPr>
-          <w:rStyle w:val="Code"/>
-        </w:rPr>
-        <w:t>HERE Autor IN</w:t>
+        <w:t xml:space="preserve">DELETE FROM </w:t>
+      </w:r>
+      <w:proofErr w:type="spellStart"/>
+      <w:r>
+        <w:rPr>
+          <w:rStyle w:val="Code"/>
+        </w:rPr>
+        <w:t>Schreibt</w:t>
+      </w:r>
+      <w:proofErr w:type="spellEnd"/>
+      <w:r>
+        <w:rPr>
+          <w:rStyle w:val="Code"/>
+        </w:rPr>
+        <w:t xml:space="preserve"> W</w:t>
+      </w:r>
+      <w:r>
+        <w:rPr>
+          <w:rStyle w:val="Code"/>
+        </w:rPr>
+        <w:t xml:space="preserve">HERE </w:t>
+      </w:r>
+      <w:proofErr w:type="spellStart"/>
+      <w:r>
+        <w:rPr>
+          <w:rStyle w:val="Code"/>
+        </w:rPr>
+        <w:t>Autor</w:t>
+      </w:r>
+      <w:proofErr w:type="spellEnd"/>
+      <w:r>
+        <w:rPr>
+          <w:rStyle w:val="Code"/>
+        </w:rPr>
+        <w:t xml:space="preserve"> IN</w:t>
       </w:r>
     </w:p>
     <w:p>
@@ -2975,7 +3711,21 @@
         <w:rPr>
           <w:rStyle w:val="Code"/>
         </w:rPr>
-        <w:t>(SELECT PID FROM Person WHERE Vorname = 'Peter');</w:t>
+        <w:t xml:space="preserve">(SELECT PID FROM Person WHERE </w:t>
+      </w:r>
+      <w:proofErr w:type="spellStart"/>
+      <w:r>
+        <w:rPr>
+          <w:rStyle w:val="Code"/>
+        </w:rPr>
+        <w:t>Vorname</w:t>
+      </w:r>
+      <w:proofErr w:type="spellEnd"/>
+      <w:r>
+        <w:rPr>
+          <w:rStyle w:val="Code"/>
+        </w:rPr>
+        <w:t xml:space="preserve"> = 'Peter');</w:t>
       </w:r>
     </w:p>
     <w:p>
@@ -2989,7 +3739,21 @@
         <w:rPr>
           <w:rStyle w:val="Code"/>
         </w:rPr>
-        <w:t>DELETE FROM Person WHERE Vorname = 'Peter';</w:t>
+        <w:t xml:space="preserve">DELETE FROM Person WHERE </w:t>
+      </w:r>
+      <w:proofErr w:type="spellStart"/>
+      <w:r>
+        <w:rPr>
+          <w:rStyle w:val="Code"/>
+        </w:rPr>
+        <w:t>Vorname</w:t>
+      </w:r>
+      <w:proofErr w:type="spellEnd"/>
+      <w:r>
+        <w:rPr>
+          <w:rStyle w:val="Code"/>
+        </w:rPr>
+        <w:t xml:space="preserve"> = 'Peter';</w:t>
       </w:r>
     </w:p>
     <w:p>
@@ -3057,7 +3821,21 @@
         <w:rPr>
           <w:rStyle w:val="Code"/>
         </w:rPr>
-        <w:t>DROP TABLE Buch;</w:t>
+        <w:t xml:space="preserve">DROP TABLE </w:t>
+      </w:r>
+      <w:proofErr w:type="spellStart"/>
+      <w:r>
+        <w:rPr>
+          <w:rStyle w:val="Code"/>
+        </w:rPr>
+        <w:t>Buch</w:t>
+      </w:r>
+      <w:proofErr w:type="spellEnd"/>
+      <w:r>
+        <w:rPr>
+          <w:rStyle w:val="Code"/>
+        </w:rPr>
+        <w:t>;</w:t>
       </w:r>
     </w:p>
     <w:p>
@@ -3101,115 +3879,209 @@
     </w:p>
     <w:p>
       <w:pPr>
-        <w:pStyle w:val="berschrift2"/>
-        <w:rPr>
-          <w:rStyle w:val="Code"/>
-          <w:b w:val="0"/>
-          <w:color w:val="auto"/>
-          <w:lang w:val="de-DE"/>
-        </w:rPr>
-      </w:pPr>
-      <w:r>
-        <w:rPr>
-          <w:rStyle w:val="Code"/>
-          <w:b w:val="0"/>
-          <w:color w:val="auto"/>
-          <w:lang w:val="de-DE"/>
+        <w:pStyle w:val="KeinLeerraum"/>
+        <w:rPr>
+          <w:rStyle w:val="Code"/>
+        </w:rPr>
+      </w:pPr>
+      <w:r>
+        <w:rPr>
+          <w:rStyle w:val="Code"/>
+        </w:rPr>
+        <w:t xml:space="preserve">  </w:t>
+      </w:r>
+      <w:r>
+        <w:rPr>
+          <w:rStyle w:val="Code"/>
         </w:rPr>
         <w:t xml:space="preserve">SELECT </w:t>
       </w:r>
       <w:r>
         <w:rPr>
           <w:rStyle w:val="Code"/>
-          <w:b w:val="0"/>
-          <w:color w:val="auto"/>
-          <w:lang w:val="de-DE"/>
-        </w:rPr>
-        <w:t>PNR, Nachname</w:t>
-      </w:r>
-      <w:r>
-        <w:rPr>
-          <w:rStyle w:val="Code"/>
-          <w:b w:val="0"/>
-          <w:color w:val="auto"/>
-          <w:lang w:val="de-DE"/>
-        </w:rPr>
-        <w:t>, COUNT(Person.PNR)</w:t>
-      </w:r>
-      <w:r>
-        <w:rPr>
-          <w:rStyle w:val="Code"/>
-          <w:b w:val="0"/>
-          <w:color w:val="auto"/>
-          <w:lang w:val="de-DE"/>
+        </w:rPr>
+        <w:t xml:space="preserve">PNR, </w:t>
+      </w:r>
+      <w:proofErr w:type="spellStart"/>
+      <w:r>
+        <w:rPr>
+          <w:rStyle w:val="Code"/>
+        </w:rPr>
+        <w:t>Nachname</w:t>
+      </w:r>
+      <w:proofErr w:type="spellEnd"/>
+      <w:r>
+        <w:rPr>
+          <w:rStyle w:val="Code"/>
+        </w:rPr>
+        <w:t xml:space="preserve">, </w:t>
+      </w:r>
+      <w:proofErr w:type="gramStart"/>
+      <w:r>
+        <w:rPr>
+          <w:rStyle w:val="Code"/>
+        </w:rPr>
+        <w:t>COUNT(</w:t>
+      </w:r>
+      <w:proofErr w:type="gramEnd"/>
+      <w:r>
+        <w:rPr>
+          <w:rStyle w:val="Code"/>
+        </w:rPr>
+        <w:t>P.</w:t>
+      </w:r>
+      <w:r>
+        <w:rPr>
+          <w:rStyle w:val="Code"/>
+        </w:rPr>
+        <w:t>PNR)</w:t>
+      </w:r>
+      <w:r>
+        <w:rPr>
+          <w:rStyle w:val="Code"/>
         </w:rPr>
         <w:br/>
       </w:r>
       <w:r>
         <w:rPr>
           <w:rStyle w:val="Code"/>
-          <w:b w:val="0"/>
-          <w:color w:val="auto"/>
-          <w:lang w:val="de-DE"/>
-        </w:rPr>
-        <w:t xml:space="preserve">  FROM </w:t>
-      </w:r>
-      <w:r>
-        <w:rPr>
-          <w:rStyle w:val="Code"/>
-          <w:b w:val="0"/>
-          <w:color w:val="auto"/>
-          <w:lang w:val="de-DE"/>
-        </w:rPr>
-        <w:t>Person P, Bewerbung B</w:t>
-      </w:r>
-      <w:r>
-        <w:rPr>
-          <w:rStyle w:val="Code"/>
-          <w:b w:val="0"/>
-          <w:color w:val="auto"/>
-          <w:lang w:val="de-DE"/>
+        </w:rPr>
+        <w:t xml:space="preserve"> </w:t>
+      </w:r>
+      <w:r>
+        <w:rPr>
+          <w:rStyle w:val="Code"/>
+        </w:rPr>
+        <w:t xml:space="preserve"> </w:t>
+      </w:r>
+      <w:r>
+        <w:rPr>
+          <w:rStyle w:val="Code"/>
+        </w:rPr>
+        <w:t xml:space="preserve"> </w:t>
+      </w:r>
+      <w:r>
+        <w:rPr>
+          <w:rStyle w:val="Code"/>
+        </w:rPr>
+        <w:t xml:space="preserve"> </w:t>
+      </w:r>
+      <w:r>
+        <w:rPr>
+          <w:rStyle w:val="Code"/>
+        </w:rPr>
+        <w:t xml:space="preserve">FROM </w:t>
+      </w:r>
+      <w:r>
+        <w:rPr>
+          <w:rStyle w:val="Code"/>
+          <w:b/>
+        </w:rPr>
+        <w:t xml:space="preserve">Person P, </w:t>
+      </w:r>
+      <w:proofErr w:type="spellStart"/>
+      <w:r>
+        <w:rPr>
+          <w:rStyle w:val="Code"/>
+          <w:b/>
+        </w:rPr>
+        <w:t>Bewerbung</w:t>
+      </w:r>
+      <w:proofErr w:type="spellEnd"/>
+      <w:r>
+        <w:rPr>
+          <w:rStyle w:val="Code"/>
+          <w:b/>
+        </w:rPr>
+        <w:t xml:space="preserve"> B</w:t>
+      </w:r>
+      <w:r>
+        <w:rPr>
+          <w:rStyle w:val="Code"/>
         </w:rPr>
         <w:br/>
       </w:r>
       <w:r>
         <w:rPr>
           <w:rStyle w:val="Code"/>
-          <w:b w:val="0"/>
-          <w:color w:val="auto"/>
-          <w:lang w:val="de-DE"/>
         </w:rPr>
         <w:t xml:space="preserve"> </w:t>
       </w:r>
       <w:r>
         <w:rPr>
           <w:rStyle w:val="Code"/>
-          <w:b w:val="0"/>
-          <w:color w:val="auto"/>
-          <w:lang w:val="de-DE"/>
-        </w:rPr>
-        <w:t>WHERE B</w:t>
-      </w:r>
-      <w:r>
-        <w:rPr>
-          <w:rStyle w:val="Code"/>
-          <w:b w:val="0"/>
-          <w:color w:val="auto"/>
-          <w:lang w:val="de-DE"/>
+        </w:rPr>
+        <w:t xml:space="preserve">  </w:t>
+      </w:r>
+      <w:r>
+        <w:rPr>
+          <w:rStyle w:val="Code"/>
+        </w:rPr>
+        <w:t xml:space="preserve">WHERE </w:t>
+      </w:r>
+      <w:proofErr w:type="spellStart"/>
+      <w:r>
+        <w:rPr>
+          <w:rStyle w:val="Code"/>
+        </w:rPr>
+        <w:t>B</w:t>
+      </w:r>
+      <w:r>
+        <w:rPr>
+          <w:rStyle w:val="Code"/>
         </w:rPr>
         <w:t>.</w:t>
       </w:r>
       <w:r>
         <w:rPr>
           <w:rStyle w:val="Code"/>
-          <w:b w:val="0"/>
-          <w:color w:val="auto"/>
-          <w:lang w:val="de-DE"/>
-        </w:rPr>
-        <w:t>Sachbearbeiter = P.PNR;</w:t>
-      </w:r>
-    </w:p>
-    <w:p/>
+        </w:rPr>
+        <w:t>Sachbearbeiter</w:t>
+      </w:r>
+      <w:proofErr w:type="spellEnd"/>
+      <w:r>
+        <w:rPr>
+          <w:rStyle w:val="Code"/>
+        </w:rPr>
+        <w:t xml:space="preserve"> = P.PNR</w:t>
+      </w:r>
+    </w:p>
+    <w:p>
+      <w:pPr>
+        <w:pStyle w:val="KeinLeerraum"/>
+        <w:rPr>
+          <w:rStyle w:val="Code"/>
+          <w:b/>
+        </w:rPr>
+      </w:pPr>
+      <w:r>
+        <w:rPr>
+          <w:rStyle w:val="Code"/>
+        </w:rPr>
+        <w:t xml:space="preserve">GROUP BY PNR, </w:t>
+      </w:r>
+      <w:proofErr w:type="spellStart"/>
+      <w:r>
+        <w:rPr>
+          <w:rStyle w:val="Code"/>
+        </w:rPr>
+        <w:t>Nachname</w:t>
+      </w:r>
+      <w:proofErr w:type="spellEnd"/>
+      <w:r>
+        <w:rPr>
+          <w:rStyle w:val="Code"/>
+        </w:rPr>
+        <w:t>;</w:t>
+      </w:r>
+    </w:p>
+    <w:p>
+      <w:pPr>
+        <w:rPr>
+          <w:lang w:val="en-US"/>
+        </w:rPr>
+      </w:pPr>
+    </w:p>
     <w:p>
       <w:pPr>
         <w:rPr>
@@ -3238,9 +4110,8 @@
     </w:p>
     <w:p>
       <w:pPr>
-        <w:rPr>
-          <w:rFonts w:ascii="Courier New" w:hAnsi="Courier New" w:cs="Courier New"/>
-          <w:sz w:val="20"/>
+        <w:pStyle w:val="KeinLeerraum"/>
+        <w:rPr>
           <w:lang w:val="en-US"/>
         </w:rPr>
       </w:pPr>
@@ -3248,7 +4119,25 @@
         <w:rPr>
           <w:rStyle w:val="Code"/>
         </w:rPr>
-        <w:t>SELECT PNR</w:t>
+        <w:t xml:space="preserve">  </w:t>
+      </w:r>
+      <w:r>
+        <w:rPr>
+          <w:rStyle w:val="Code"/>
+        </w:rPr>
+        <w:t xml:space="preserve">SELECT </w:t>
+      </w:r>
+      <w:r>
+        <w:rPr>
+          <w:rStyle w:val="Code"/>
+        </w:rPr>
+        <w:t>P.</w:t>
+      </w:r>
+      <w:r>
+        <w:rPr>
+          <w:rStyle w:val="Code"/>
+        </w:rPr>
+        <w:t>PNR</w:t>
       </w:r>
       <w:r>
         <w:rPr>
@@ -3260,13 +4149,39 @@
         <w:rPr>
           <w:rStyle w:val="Code"/>
         </w:rPr>
-        <w:t xml:space="preserve">  FROM </w:t>
-      </w:r>
-      <w:r>
-        <w:rPr>
-          <w:rStyle w:val="Code"/>
-        </w:rPr>
-        <w:t>Person P, Bewerbung B</w:t>
+        <w:t xml:space="preserve">  </w:t>
+      </w:r>
+      <w:r>
+        <w:rPr>
+          <w:rStyle w:val="Code"/>
+        </w:rPr>
+        <w:t xml:space="preserve">  </w:t>
+      </w:r>
+      <w:r>
+        <w:rPr>
+          <w:rStyle w:val="Code"/>
+        </w:rPr>
+        <w:t xml:space="preserve">FROM </w:t>
+      </w:r>
+      <w:r>
+        <w:rPr>
+          <w:rStyle w:val="Code"/>
+        </w:rPr>
+        <w:t xml:space="preserve">Person P, </w:t>
+      </w:r>
+      <w:proofErr w:type="spellStart"/>
+      <w:r>
+        <w:rPr>
+          <w:rStyle w:val="Code"/>
+        </w:rPr>
+        <w:t>Bewerbung</w:t>
+      </w:r>
+      <w:proofErr w:type="spellEnd"/>
+      <w:r>
+        <w:rPr>
+          <w:rStyle w:val="Code"/>
+        </w:rPr>
+        <w:t xml:space="preserve"> B</w:t>
       </w:r>
       <w:r>
         <w:rPr>
@@ -3278,20 +4193,77 @@
         <w:rPr>
           <w:rStyle w:val="Code"/>
         </w:rPr>
-        <w:t xml:space="preserve"> WHERE </w:t>
-      </w:r>
-      <w:r>
-        <w:rPr>
-          <w:rStyle w:val="Code"/>
-        </w:rPr>
-        <w:t>B.Sachbearbeiter = P.PNR</w:t>
+        <w:t xml:space="preserve"> </w:t>
+      </w:r>
+      <w:r>
+        <w:rPr>
+          <w:rStyle w:val="Code"/>
+        </w:rPr>
+        <w:t xml:space="preserve">  </w:t>
+      </w:r>
+      <w:r>
+        <w:rPr>
+          <w:rStyle w:val="Code"/>
+        </w:rPr>
+        <w:t xml:space="preserve">WHERE </w:t>
+      </w:r>
+      <w:proofErr w:type="spellStart"/>
+      <w:r>
+        <w:rPr>
+          <w:rStyle w:val="Code"/>
+        </w:rPr>
+        <w:t>B.Sachbearbeiter</w:t>
+      </w:r>
+      <w:proofErr w:type="spellEnd"/>
+      <w:r>
+        <w:rPr>
+          <w:rStyle w:val="Code"/>
+        </w:rPr>
+        <w:t xml:space="preserve"> = P.PNR</w:t>
       </w:r>
       <w:r>
         <w:rPr>
           <w:rStyle w:val="Code"/>
         </w:rPr>
         <w:br/>
-        <w:t>HAVING COUNT (*) &gt; 2</w:t>
+      </w:r>
+      <w:r>
+        <w:rPr>
+          <w:rStyle w:val="Code"/>
+        </w:rPr>
+        <w:t xml:space="preserve">  </w:t>
+      </w:r>
+      <w:r>
+        <w:rPr>
+          <w:rStyle w:val="Code"/>
+        </w:rPr>
+        <w:t xml:space="preserve">HAVING </w:t>
+      </w:r>
+      <w:proofErr w:type="gramStart"/>
+      <w:r>
+        <w:rPr>
+          <w:rStyle w:val="Code"/>
+        </w:rPr>
+        <w:t>COUNT</w:t>
+      </w:r>
+      <w:r>
+        <w:rPr>
+          <w:rStyle w:val="Code"/>
+        </w:rPr>
+        <w:t>(</w:t>
+      </w:r>
+      <w:proofErr w:type="gramEnd"/>
+      <w:r>
+        <w:rPr>
+          <w:rStyle w:val="Code"/>
+        </w:rPr>
+        <w:t>P.PNR</w:t>
+      </w:r>
+      <w:r>
+        <w:rPr>
+          <w:rStyle w:val="Code"/>
+        </w:rPr>
+        <w:t>) &gt; 2</w:t>
       </w:r>
       <w:r>
         <w:rPr>
@@ -3365,8 +4337,9 @@
           <w:color w:val="auto"/>
           <w:lang w:val="de-DE"/>
         </w:rPr>
-        <w:t>SELECT Vornamen</w:t>
-      </w:r>
+        <w:t xml:space="preserve">SELECT </w:t>
+      </w:r>
+      <w:proofErr w:type="spellStart"/>
       <w:r>
         <w:rPr>
           <w:rStyle w:val="Code"/>
@@ -3374,7 +4347,7 @@
           <w:color w:val="auto"/>
           <w:lang w:val="de-DE"/>
         </w:rPr>
-        <w:br/>
+        <w:t>P.</w:t>
       </w:r>
       <w:r>
         <w:rPr>
@@ -3383,8 +4356,9 @@
           <w:color w:val="auto"/>
           <w:lang w:val="de-DE"/>
         </w:rPr>
-        <w:t xml:space="preserve">  FROM</w:t>
-      </w:r>
+        <w:t>Vorname</w:t>
+      </w:r>
+      <w:proofErr w:type="spellEnd"/>
       <w:r>
         <w:rPr>
           <w:rStyle w:val="Code"/>
@@ -3392,7 +4366,7 @@
           <w:color w:val="auto"/>
           <w:lang w:val="de-DE"/>
         </w:rPr>
-        <w:t xml:space="preserve"> </w:t>
+        <w:br/>
       </w:r>
       <w:r>
         <w:rPr>
@@ -3401,7 +4375,7 @@
           <w:color w:val="auto"/>
           <w:lang w:val="de-DE"/>
         </w:rPr>
-        <w:t>Person P</w:t>
+        <w:t xml:space="preserve">  FROM</w:t>
       </w:r>
       <w:r>
         <w:rPr>
@@ -3410,7 +4384,7 @@
           <w:color w:val="auto"/>
           <w:lang w:val="de-DE"/>
         </w:rPr>
-        <w:t>, Bewerbung B</w:t>
+        <w:t xml:space="preserve"> </w:t>
       </w:r>
       <w:r>
         <w:rPr>
@@ -3419,7 +4393,7 @@
           <w:color w:val="auto"/>
           <w:lang w:val="de-DE"/>
         </w:rPr>
-        <w:br/>
+        <w:t>Person P</w:t>
       </w:r>
       <w:r>
         <w:rPr>
@@ -3428,7 +4402,7 @@
           <w:color w:val="auto"/>
           <w:lang w:val="de-DE"/>
         </w:rPr>
-        <w:t xml:space="preserve"> WHERE </w:t>
+        <w:t>, Bewerbung B</w:t>
       </w:r>
       <w:r>
         <w:rPr>
@@ -3437,7 +4411,7 @@
           <w:color w:val="auto"/>
           <w:lang w:val="de-DE"/>
         </w:rPr>
-        <w:t>B.Bewerber = P.PID</w:t>
+        <w:br/>
       </w:r>
       <w:r>
         <w:rPr>
@@ -3446,8 +4420,75 @@
           <w:color w:val="auto"/>
           <w:lang w:val="de-DE"/>
         </w:rPr>
+        <w:t xml:space="preserve"> WHERE </w:t>
+      </w:r>
+      <w:proofErr w:type="spellStart"/>
+      <w:r>
+        <w:rPr>
+          <w:rStyle w:val="Code"/>
+          <w:b w:val="0"/>
+          <w:color w:val="auto"/>
+          <w:lang w:val="de-DE"/>
+        </w:rPr>
+        <w:t>B.Bewerber</w:t>
+      </w:r>
+      <w:proofErr w:type="spellEnd"/>
+      <w:r>
+        <w:rPr>
+          <w:rStyle w:val="Code"/>
+          <w:b w:val="0"/>
+          <w:color w:val="auto"/>
+          <w:lang w:val="de-DE"/>
+        </w:rPr>
+        <w:t xml:space="preserve"> = P.PNR</w:t>
+      </w:r>
+      <w:r>
+        <w:rPr>
+          <w:rStyle w:val="Code"/>
+          <w:b w:val="0"/>
+          <w:color w:val="auto"/>
+          <w:lang w:val="de-DE"/>
+        </w:rPr>
         <w:br/>
-        <w:t xml:space="preserve">   AND P.Nachname IN</w:t>
+        <w:t xml:space="preserve">   AND </w:t>
+      </w:r>
+      <w:proofErr w:type="spellStart"/>
+      <w:r>
+        <w:rPr>
+          <w:rStyle w:val="Code"/>
+          <w:b w:val="0"/>
+          <w:color w:val="auto"/>
+          <w:lang w:val="de-DE"/>
+        </w:rPr>
+        <w:t>B</w:t>
+      </w:r>
+      <w:r>
+        <w:rPr>
+          <w:rStyle w:val="Code"/>
+          <w:b w:val="0"/>
+          <w:color w:val="auto"/>
+          <w:lang w:val="de-DE"/>
+        </w:rPr>
+        <w:t>.</w:t>
+      </w:r>
+      <w:r>
+        <w:rPr>
+          <w:rStyle w:val="Code"/>
+          <w:b w:val="0"/>
+          <w:color w:val="auto"/>
+          <w:lang w:val="de-DE"/>
+        </w:rPr>
+        <w:t>Sachbearbeiter</w:t>
+      </w:r>
+      <w:proofErr w:type="spellEnd"/>
+      <w:r>
+        <w:rPr>
+          <w:rStyle w:val="Code"/>
+          <w:b w:val="0"/>
+          <w:color w:val="auto"/>
+          <w:lang w:val="de-DE"/>
+        </w:rPr>
+        <w:t xml:space="preserve"> IN</w:t>
       </w:r>
       <w:r>
         <w:rPr>
@@ -3475,7 +4516,7 @@
           <w:color w:val="auto"/>
           <w:sz w:val="20"/>
         </w:rPr>
-        <w:t>SELECT Nachname</w:t>
+        <w:t xml:space="preserve">SELECT </w:t>
       </w:r>
       <w:r>
         <w:rPr>
@@ -3484,8 +4525,7 @@
           <w:color w:val="auto"/>
           <w:sz w:val="20"/>
         </w:rPr>
-        <w:br/>
-        <w:t xml:space="preserve">     FROM </w:t>
+        <w:t>PNR</w:t>
       </w:r>
       <w:r>
         <w:rPr>
@@ -3494,7 +4534,8 @@
           <w:color w:val="auto"/>
           <w:sz w:val="20"/>
         </w:rPr>
-        <w:t>Person P, Bewerbung B</w:t>
+        <w:br/>
+        <w:t xml:space="preserve">     FROM </w:t>
       </w:r>
       <w:r>
         <w:rPr>
@@ -3503,8 +4544,7 @@
           <w:color w:val="auto"/>
           <w:sz w:val="20"/>
         </w:rPr>
-        <w:br/>
-        <w:t xml:space="preserve">  </w:t>
+        <w:t>Person Q</w:t>
       </w:r>
       <w:r>
         <w:rPr>
@@ -3513,7 +4553,8 @@
           <w:color w:val="auto"/>
           <w:sz w:val="20"/>
         </w:rPr>
-        <w:t xml:space="preserve">  WHERE </w:t>
+        <w:br/>
+        <w:t xml:space="preserve">  </w:t>
       </w:r>
       <w:r>
         <w:rPr>
@@ -3522,8 +4563,9 @@
           <w:color w:val="auto"/>
           <w:sz w:val="20"/>
         </w:rPr>
-        <w:t>B.Sachbearbeiter</w:t>
-      </w:r>
+        <w:t xml:space="preserve">  WHERE </w:t>
+      </w:r>
+      <w:proofErr w:type="spellStart"/>
       <w:r>
         <w:rPr>
           <w:rFonts w:ascii="Courier New" w:hAnsi="Courier New" w:cs="Courier New"/>
@@ -3531,7 +4573,37 @@
           <w:color w:val="auto"/>
           <w:sz w:val="20"/>
         </w:rPr>
-        <w:t xml:space="preserve"> = P.PNR)</w:t>
+        <w:t>Q.Nachname</w:t>
+      </w:r>
+      <w:proofErr w:type="spellEnd"/>
+      <w:r>
+        <w:rPr>
+          <w:rFonts w:ascii="Courier New" w:hAnsi="Courier New" w:cs="Courier New"/>
+          <w:b w:val="0"/>
+          <w:color w:val="auto"/>
+          <w:sz w:val="20"/>
+        </w:rPr>
+        <w:t xml:space="preserve"> = </w:t>
+      </w:r>
+      <w:proofErr w:type="spellStart"/>
+      <w:r>
+        <w:rPr>
+          <w:rFonts w:ascii="Courier New" w:hAnsi="Courier New" w:cs="Courier New"/>
+          <w:b w:val="0"/>
+          <w:color w:val="auto"/>
+          <w:sz w:val="20"/>
+        </w:rPr>
+        <w:t>P.Nachname</w:t>
+      </w:r>
+      <w:proofErr w:type="spellEnd"/>
+      <w:r>
+        <w:rPr>
+          <w:rFonts w:ascii="Courier New" w:hAnsi="Courier New" w:cs="Courier New"/>
+          <w:b w:val="0"/>
+          <w:color w:val="auto"/>
+          <w:sz w:val="20"/>
+        </w:rPr>
+        <w:t>)</w:t>
       </w:r>
       <w:r>
         <w:rPr>
@@ -3587,84 +4659,66 @@
         <w:pStyle w:val="berschrift2"/>
         <w:rPr>
           <w:rStyle w:val="Code"/>
-          <w:rFonts w:asciiTheme="minorHAnsi" w:hAnsiTheme="minorHAnsi" w:cstheme="majorBidi"/>
-          <w:b w:val="0"/>
-          <w:i/>
-          <w:iCs/>
-          <w:color w:val="auto"/>
-          <w:sz w:val="22"/>
-          <w:szCs w:val="22"/>
-        </w:rPr>
-      </w:pPr>
-      <w:r>
-        <w:rPr>
-          <w:rStyle w:val="Code"/>
           <w:b w:val="0"/>
           <w:color w:val="auto"/>
-        </w:rPr>
-        <w:t>SELECT</w:t>
-      </w:r>
+          <w:lang w:val="de-DE"/>
+        </w:rPr>
+      </w:pPr>
       <w:r>
         <w:rPr>
           <w:rStyle w:val="Code"/>
           <w:b w:val="0"/>
           <w:color w:val="auto"/>
-        </w:rPr>
-        <w:t xml:space="preserve"> PNR, Vorname, Nachname</w:t>
+          <w:lang w:val="de-DE"/>
+        </w:rPr>
+        <w:t>SELECT PNR, Vorname, Nachname</w:t>
       </w:r>
       <w:r>
         <w:rPr>
           <w:rStyle w:val="Code"/>
           <w:b w:val="0"/>
           <w:color w:val="auto"/>
+          <w:lang w:val="de-DE"/>
         </w:rPr>
         <w:br/>
-        <w:t xml:space="preserve">  FROM Person P, Bewerbung B</w:t>
+        <w:t xml:space="preserve">  FROM Perso</w:t>
       </w:r>
       <w:r>
         <w:rPr>
           <w:rStyle w:val="Code"/>
           <w:b w:val="0"/>
           <w:color w:val="auto"/>
-        </w:rPr>
-        <w:br/>
-        <w:t xml:space="preserve"> WHERE P.PID IN</w:t>
+          <w:lang w:val="de-DE"/>
+        </w:rPr>
+        <w:t>n P</w:t>
       </w:r>
       <w:r>
         <w:rPr>
           <w:rStyle w:val="Code"/>
           <w:b w:val="0"/>
           <w:color w:val="auto"/>
+          <w:lang w:val="de-DE"/>
         </w:rPr>
         <w:br/>
-        <w:t xml:space="preserve">  (SELECT PID</w:t>
+        <w:t xml:space="preserve"> WHERE P.PNR </w:t>
       </w:r>
       <w:r>
         <w:rPr>
           <w:rStyle w:val="Code"/>
           <w:b w:val="0"/>
           <w:color w:val="auto"/>
-        </w:rPr>
-        <w:br/>
-        <w:t xml:space="preserve">     FROM Person P, Bewerbung B</w:t>
+          <w:lang w:val="de-DE"/>
+        </w:rPr>
+        <w:t>NOT IN ( SELECT Sachbearbeiter FROM B</w:t>
       </w:r>
       <w:r>
         <w:rPr>
           <w:rStyle w:val="Code"/>
           <w:b w:val="0"/>
           <w:color w:val="auto"/>
-        </w:rPr>
-        <w:br/>
-        <w:t xml:space="preserve">    WHERE B.Sachbearbeiter = P.PID)</w:t>
-      </w:r>
-      <w:r>
-        <w:rPr>
-          <w:rStyle w:val="Code"/>
-          <w:b w:val="0"/>
-          <w:color w:val="auto"/>
-        </w:rPr>
-        <w:br/>
-        <w:t>HAVING COUNT (*) &lt; 1;</w:t>
+          <w:lang w:val="de-DE"/>
+        </w:rPr>
+        <w:t>ewerbung);</w:t>
       </w:r>
     </w:p>
     <w:p>
@@ -3676,13 +4730,9 @@
           <w:color w:val="365F91" w:themeColor="accent1" w:themeShade="BF"/>
           <w:sz w:val="28"/>
           <w:szCs w:val="28"/>
-          <w:lang w:val="en-US"/>
-        </w:rPr>
-      </w:pPr>
-      <w:r>
-        <w:rPr>
-          <w:lang w:val="en-US"/>
-        </w:rPr>
+        </w:rPr>
+      </w:pPr>
+      <w:r>
         <w:br w:type="page"/>
       </w:r>
     </w:p>
@@ -3795,7 +4845,7 @@
               </wp:anchor>
             </w:drawing>
           </mc:Choice>
-          <mc:Fallback>
+          <mc:Fallback xmlns:w15="http://schemas.microsoft.com/office/word/2012/wordml">
             <w:pict>
               <v:shapetype w14:anchorId="29E45D59" id="_x0000_t202" coordsize="21600,21600" o:spt="202" path="m,l,21600r21600,l21600,xe">
                 <v:stroke joinstyle="miter"/>
@@ -3903,7 +4953,7 @@
               </wp:anchor>
             </w:drawing>
           </mc:Choice>
-          <mc:Fallback>
+          <mc:Fallback xmlns:w15="http://schemas.microsoft.com/office/word/2012/wordml">
             <w:pict>
               <v:line w14:anchorId="5AE30B17" id="Gerader Verbinder 20" o:spid="_x0000_s1026" style="position:absolute;z-index:251732992;visibility:visible;mso-wrap-style:square;mso-wrap-distance-left:9pt;mso-wrap-distance-top:0;mso-wrap-distance-right:9pt;mso-wrap-distance-bottom:0;mso-position-horizontal:absolute;mso-position-horizontal-relative:text;mso-position-vertical:absolute;mso-position-vertical-relative:text" from="321.4pt,16pt" to="321.4pt,48.25pt" o:gfxdata="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" strokecolor="black [3200]" strokeweight="2pt">
                 <v:shadow on="t" color="black" opacity="24903f" origin=",.5" offset="0,.55556mm"/>
@@ -4002,7 +5052,7 @@
               </wp:anchor>
             </w:drawing>
           </mc:Choice>
-          <mc:Fallback>
+          <mc:Fallback xmlns:w15="http://schemas.microsoft.com/office/word/2012/wordml">
             <w:pict>
               <v:shape w14:anchorId="17623B67" id="_x0000_s1027" type="#_x0000_t202" style="position:absolute;margin-left:75pt;margin-top:17.7pt;width:69pt;height:110.6pt;z-index:-251671552;visibility:visible;mso-wrap-style:square;mso-width-percent:0;mso-height-percent:200;mso-wrap-distance-left:9pt;mso-wrap-distance-top:3.6pt;mso-wrap-distance-right:9pt;mso-wrap-distance-bottom:3.6pt;mso-position-horizontal:absolute;mso-position-horizontal-relative:text;mso-position-vertical:absolute;mso-position-vertical-relative:text;mso-width-percent:0;mso-height-percent:200;mso-width-relative:margin;mso-height-relative:margin;v-text-anchor:top" o:gfxdata="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" stroked="f">
                 <v:textbox style="mso-fit-shape-to-text:t">
@@ -4092,7 +5142,7 @@
               </wp:anchor>
             </w:drawing>
           </mc:Choice>
-          <mc:Fallback>
+          <mc:Fallback xmlns:w15="http://schemas.microsoft.com/office/word/2012/wordml">
             <w:pict>
               <v:line w14:anchorId="675B76EB" id="Gerader Verbinder 1" o:spid="_x0000_s1026" style="position:absolute;z-index:251596800;visibility:visible;mso-wrap-style:square;mso-wrap-distance-left:9pt;mso-wrap-distance-top:0;mso-wrap-distance-right:9pt;mso-wrap-distance-bottom:0;mso-position-horizontal:absolute;mso-position-horizontal-relative:text;mso-position-vertical:absolute;mso-position-vertical-relative:text" from="72.4pt,16pt" to="72.4pt,48.25pt" o:gfxdata="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" strokecolor="black [3200]" strokeweight="2pt">
                 <v:shadow on="t" color="black" opacity="24903f" origin=",.5" offset="0,.55556mm"/>
@@ -4223,7 +5273,7 @@
               </wp:anchor>
             </w:drawing>
           </mc:Choice>
-          <mc:Fallback>
+          <mc:Fallback xmlns:w15="http://schemas.microsoft.com/office/word/2012/wordml">
             <w:pict>
               <v:shape w14:anchorId="4CB7BAC0" id="_x0000_s1028" type="#_x0000_t202" style="position:absolute;left:0;text-align:left;margin-left:263.25pt;margin-top:23.95pt;width:69pt;height:110.6pt;z-index:-251480064;visibility:visible;mso-wrap-style:square;mso-width-percent:0;mso-height-percent:200;mso-wrap-distance-left:9pt;mso-wrap-distance-top:3.6pt;mso-wrap-distance-right:9pt;mso-wrap-distance-bottom:3.6pt;mso-position-horizontal:absolute;mso-position-horizontal-relative:text;mso-position-vertical:absolute;mso-position-vertical-relative:text;mso-width-percent:0;mso-height-percent:200;mso-width-relative:margin;mso-height-relative:margin;v-text-anchor:top" o:gfxdata="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" stroked="f">
                 <v:textbox style="mso-fit-shape-to-text:t">
@@ -4320,7 +5370,7 @@
               </wp:anchor>
             </w:drawing>
           </mc:Choice>
-          <mc:Fallback>
+          <mc:Fallback xmlns:w15="http://schemas.microsoft.com/office/word/2012/wordml">
             <w:pict>
               <v:line w14:anchorId="7B31943A" id="Gerader Verbinder 13" o:spid="_x0000_s1026" style="position:absolute;z-index:251572224;visibility:visible;mso-wrap-style:square;mso-wrap-distance-left:9pt;mso-wrap-distance-top:0;mso-wrap-distance-right:9pt;mso-wrap-distance-bottom:0;mso-position-horizontal:absolute;mso-position-horizontal-relative:text;mso-position-vertical:absolute;mso-position-vertical-relative:text" from="322.15pt,22.1pt" to="322.15pt,54.35pt" o:gfxdata="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" strokecolor="black [3200]" strokeweight="2pt">
                 <v:shadow on="t" color="black" opacity="24903f" origin=",.5" offset="0,.55556mm"/>
@@ -4429,7 +5479,7 @@
               </wp:anchor>
             </w:drawing>
           </mc:Choice>
-          <mc:Fallback>
+          <mc:Fallback xmlns:w15="http://schemas.microsoft.com/office/word/2012/wordml">
             <w:pict>
               <v:shape w14:anchorId="3C7AD07D" id="_x0000_s1029" type="#_x0000_t202" style="position:absolute;left:0;text-align:left;margin-left:9pt;margin-top:23.2pt;width:69pt;height:110.6pt;z-index:-251684864;visibility:visible;mso-wrap-style:square;mso-width-percent:0;mso-height-percent:200;mso-wrap-distance-left:9pt;mso-wrap-distance-top:3.6pt;mso-wrap-distance-right:9pt;mso-wrap-distance-bottom:3.6pt;mso-position-horizontal:absolute;mso-position-horizontal-relative:text;mso-position-vertical:absolute;mso-position-vertical-relative:text;mso-width-percent:0;mso-height-percent:200;mso-width-relative:margin;mso-height-relative:margin;v-text-anchor:top" o:gfxdata="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" stroked="f">
                 <v:textbox style="mso-fit-shape-to-text:t">
@@ -4526,7 +5576,7 @@
               </wp:anchor>
             </w:drawing>
           </mc:Choice>
-          <mc:Fallback>
+          <mc:Fallback xmlns:w15="http://schemas.microsoft.com/office/word/2012/wordml">
             <w:pict>
               <v:line w14:anchorId="4CB3CB90" id="Gerader Verbinder 2" o:spid="_x0000_s1026" style="position:absolute;z-index:251535360;visibility:visible;mso-wrap-style:square;mso-wrap-distance-left:9pt;mso-wrap-distance-top:0;mso-wrap-distance-right:9pt;mso-wrap-distance-bottom:0;mso-position-horizontal:absolute;mso-position-horizontal-relative:text;mso-position-vertical:absolute;mso-position-vertical-relative:text" from="72.4pt,23.6pt" to="72.4pt,55.85pt" o:gfxdata="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" strokecolor="black [3200]" strokeweight="2pt">
                 <v:shadow on="t" color="black" opacity="24903f" origin=",.5" offset="0,.55556mm"/>
@@ -4753,7 +5803,7 @@
               </wp:anchor>
             </w:drawing>
           </mc:Choice>
-          <mc:Fallback>
+          <mc:Fallback xmlns:w15="http://schemas.microsoft.com/office/word/2012/wordml">
             <w:pict>
               <v:shape w14:anchorId="0FB5A332" id="_x0000_s1030" type="#_x0000_t202" style="position:absolute;left:0;text-align:left;margin-left:261.75pt;margin-top:22.45pt;width:69pt;height:110.6pt;z-index:-251481088;visibility:visible;mso-wrap-style:square;mso-width-percent:0;mso-height-percent:200;mso-wrap-distance-left:9pt;mso-wrap-distance-top:3.6pt;mso-wrap-distance-right:9pt;mso-wrap-distance-bottom:3.6pt;mso-position-horizontal:absolute;mso-position-horizontal-relative:text;mso-position-vertical:absolute;mso-position-vertical-relative:text;mso-width-percent:0;mso-height-percent:200;mso-width-relative:margin;mso-height-relative:margin;v-text-anchor:top" o:gfxdata="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" stroked="f">
                 <v:textbox style="mso-fit-shape-to-text:t">
@@ -4895,7 +5945,7 @@
               </wp:anchor>
             </w:drawing>
           </mc:Choice>
-          <mc:Fallback>
+          <mc:Fallback xmlns:w15="http://schemas.microsoft.com/office/word/2012/wordml">
             <w:pict>
               <v:shape w14:anchorId="3B86861F" id="_x0000_s1031" type="#_x0000_t202" style="position:absolute;left:0;text-align:left;margin-left:6pt;margin-top:23.2pt;width:69pt;height:110.6pt;z-index:-251699200;visibility:visible;mso-wrap-style:square;mso-width-percent:0;mso-height-percent:200;mso-wrap-distance-left:9pt;mso-wrap-distance-top:3.6pt;mso-wrap-distance-right:9pt;mso-wrap-distance-bottom:3.6pt;mso-position-horizontal:absolute;mso-position-horizontal-relative:text;mso-position-vertical:absolute;mso-position-vertical-relative:text;mso-width-percent:0;mso-height-percent:200;mso-width-relative:margin;mso-height-relative:margin;v-text-anchor:top" o:gfxdata="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" stroked="f">
                 <v:textbox style="mso-fit-shape-to-text:t">
@@ -4992,7 +6042,7 @@
               </wp:anchor>
             </w:drawing>
           </mc:Choice>
-          <mc:Fallback>
+          <mc:Fallback xmlns:w15="http://schemas.microsoft.com/office/word/2012/wordml">
             <w:pict>
               <v:line w14:anchorId="15AA2942" id="Gerader Verbinder 14" o:spid="_x0000_s1026" style="position:absolute;z-index:251583488;visibility:visible;mso-wrap-style:square;mso-wrap-distance-left:9pt;mso-wrap-distance-top:0;mso-wrap-distance-right:9pt;mso-wrap-distance-bottom:0;mso-position-horizontal:absolute;mso-position-horizontal-relative:text;mso-position-vertical:absolute;mso-position-vertical-relative:text" from="322.15pt,19.85pt" to="322.15pt,52.1pt" o:gfxdata="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" strokecolor="black [3200]" strokeweight="2pt">
                 <v:shadow on="t" color="black" opacity="24903f" origin=",.5" offset="0,.55556mm"/>
@@ -5057,7 +6107,7 @@
               </wp:anchor>
             </w:drawing>
           </mc:Choice>
-          <mc:Fallback>
+          <mc:Fallback xmlns:w15="http://schemas.microsoft.com/office/word/2012/wordml">
             <w:pict>
               <v:line w14:anchorId="0964F059" id="Gerader Verbinder 3" o:spid="_x0000_s1026" style="position:absolute;z-index:251546624;visibility:visible;mso-wrap-style:square;mso-wrap-distance-left:9pt;mso-wrap-distance-top:0;mso-wrap-distance-right:9pt;mso-wrap-distance-bottom:0;mso-position-horizontal:absolute;mso-position-horizontal-relative:text;mso-position-vertical:absolute;mso-position-vertical-relative:text" from="73.15pt,22.8pt" to="73.15pt,55.05pt" o:gfxdata="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" strokecolor="black [3200]" strokeweight="2pt">
                 <v:shadow on="t" color="black" opacity="24903f" origin=",.5" offset="0,.55556mm"/>
@@ -5095,6 +6145,7 @@
         </w:rPr>
         <w:t>T</w:t>
       </w:r>
+      <w:proofErr w:type="spellStart"/>
       <w:r>
         <w:rPr>
           <w:rFonts w:asciiTheme="majorHAnsi" w:eastAsiaTheme="minorEastAsia" w:hAnsiTheme="majorHAnsi"/>
@@ -5102,7 +6153,17 @@
           <w:szCs w:val="28"/>
           <w:vertAlign w:val="subscript"/>
         </w:rPr>
-        <w:t>itel=“</w:t>
+        <w:t>itel</w:t>
+      </w:r>
+      <w:proofErr w:type="spellEnd"/>
+      <w:r>
+        <w:rPr>
+          <w:rFonts w:asciiTheme="majorHAnsi" w:eastAsiaTheme="minorEastAsia" w:hAnsiTheme="majorHAnsi"/>
+          <w:sz w:val="28"/>
+          <w:szCs w:val="28"/>
+          <w:vertAlign w:val="subscript"/>
+        </w:rPr>
+        <w:t>=“</w:t>
       </w:r>
       <w:r>
         <w:rPr>
@@ -5388,7 +6449,7 @@
               </wp:anchor>
             </w:drawing>
           </mc:Choice>
-          <mc:Fallback>
+          <mc:Fallback xmlns:w15="http://schemas.microsoft.com/office/word/2012/wordml">
             <w:pict>
               <v:shape w14:anchorId="7D007DB0" id="_x0000_s1032" type="#_x0000_t202" style="position:absolute;left:0;text-align:left;margin-left:364.5pt;margin-top:11.6pt;width:69pt;height:110.6pt;z-index:-251485184;visibility:visible;mso-wrap-style:square;mso-width-percent:0;mso-height-percent:200;mso-wrap-distance-left:9pt;mso-wrap-distance-top:3.6pt;mso-wrap-distance-right:9pt;mso-wrap-distance-bottom:3.6pt;mso-position-horizontal:absolute;mso-position-horizontal-relative:text;mso-position-vertical:absolute;mso-position-vertical-relative:text;mso-width-percent:0;mso-height-percent:200;mso-width-relative:margin;mso-height-relative:margin;v-text-anchor:top" o:gfxdata="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" stroked="f">
                 <v:textbox style="mso-fit-shape-to-text:t">
@@ -5492,7 +6553,7 @@
               </wp:anchor>
             </w:drawing>
           </mc:Choice>
-          <mc:Fallback>
+          <mc:Fallback xmlns:w15="http://schemas.microsoft.com/office/word/2012/wordml">
             <w:pict>
               <v:line w14:anchorId="5F9F2561" id="Gerader Verbinder 29" o:spid="_x0000_s1026" style="position:absolute;flip:y;z-index:251754496;visibility:visible;mso-wrap-style:square;mso-width-percent:0;mso-height-percent:0;mso-wrap-distance-left:9pt;mso-wrap-distance-top:0;mso-wrap-distance-right:9pt;mso-wrap-distance-bottom:0;mso-position-horizontal:absolute;mso-position-horizontal-relative:text;mso-position-vertical:absolute;mso-position-vertical-relative:text;mso-width-percent:0;mso-height-percent:0;mso-width-relative:margin;mso-height-relative:margin" from="302.65pt,24.05pt" to="323.65pt,114.05pt" o:gfxdata="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" strokecolor="black [3200]" strokeweight="2pt">
                 <v:shadow on="t" color="black" opacity="24903f" origin=",.5" offset="0,.55556mm"/>
@@ -5563,7 +6624,7 @@
               </wp:anchor>
             </w:drawing>
           </mc:Choice>
-          <mc:Fallback>
+          <mc:Fallback xmlns:w15="http://schemas.microsoft.com/office/word/2012/wordml">
             <w:pict>
               <v:line w14:anchorId="63293AE8" id="Gerader Verbinder 28" o:spid="_x0000_s1026" style="position:absolute;z-index:251741184;visibility:visible;mso-wrap-style:square;mso-width-percent:0;mso-height-percent:0;mso-wrap-distance-left:9pt;mso-wrap-distance-top:0;mso-wrap-distance-right:9pt;mso-wrap-distance-bottom:0;mso-position-horizontal:absolute;mso-position-horizontal-relative:text;mso-position-vertical:absolute;mso-position-vertical-relative:text;mso-width-percent:0;mso-height-percent:0;mso-width-relative:margin;mso-height-relative:margin" from="322.15pt,23.3pt" to="388.15pt,56.3pt" o:gfxdata="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" strokecolor="black [3200]" strokeweight="2pt">
                 <v:shadow on="t" color="black" opacity="24903f" origin=",.5" offset="0,.55556mm"/>
@@ -5655,8 +6716,18 @@
                                 <w:szCs w:val="20"/>
                                 <w:lang w:val="en-US"/>
                               </w:rPr>
-                              <w:t xml:space="preserve"> Tupel</w:t>
+                              <w:t xml:space="preserve"> </w:t>
                             </w:r>
+                            <w:proofErr w:type="spellStart"/>
+                            <w:r>
+                              <w:rPr>
+                                <w:sz w:val="20"/>
+                                <w:szCs w:val="20"/>
+                                <w:lang w:val="en-US"/>
+                              </w:rPr>
+                              <w:t>Tupel</w:t>
+                            </w:r>
+                            <w:proofErr w:type="spellEnd"/>
                             <w:r>
                               <w:rPr>
                                 <w:sz w:val="20"/>
@@ -5694,7 +6765,11 @@
           </mc:Choice>
           <mc:Fallback>
             <w:pict>
-              <v:shape w14:anchorId="6FC13D9B" id="_x0000_s1033" type="#_x0000_t202" style="position:absolute;left:0;text-align:left;margin-left:5.25pt;margin-top:23.6pt;width:69pt;height:110.6pt;z-index:-251604992;visibility:visible;mso-wrap-style:square;mso-width-percent:0;mso-height-percent:200;mso-wrap-distance-left:9pt;mso-wrap-distance-top:3.6pt;mso-wrap-distance-right:9pt;mso-wrap-distance-bottom:3.6pt;mso-position-horizontal:absolute;mso-position-horizontal-relative:text;mso-position-vertical:absolute;mso-position-vertical-relative:text;mso-width-percent:0;mso-height-percent:200;mso-width-relative:margin;mso-height-relative:margin;v-text-anchor:top" o:gfxdata="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" stroked="f">
+              <v:shapetype id="_x0000_t202" coordsize="21600,21600" o:spt="202" path="m,l,21600r21600,l21600,xe">
+                <v:stroke joinstyle="miter"/>
+                <v:path gradientshapeok="t" o:connecttype="rect"/>
+              </v:shapetype>
+              <v:shape id="_x0000_s1033" type="#_x0000_t202" style="position:absolute;left:0;text-align:left;margin-left:5.25pt;margin-top:23.6pt;width:69pt;height:110.6pt;z-index:-251604992;visibility:visible;mso-wrap-style:square;mso-width-percent:0;mso-height-percent:200;mso-wrap-distance-left:9pt;mso-wrap-distance-top:3.6pt;mso-wrap-distance-right:9pt;mso-wrap-distance-bottom:3.6pt;mso-position-horizontal:absolute;mso-position-horizontal-relative:text;mso-position-vertical:absolute;mso-position-vertical-relative:text;mso-width-percent:0;mso-height-percent:200;mso-width-relative:margin;mso-height-relative:margin;v-text-anchor:top" o:gfxdata="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" stroked="f">
                 <v:textbox style="mso-fit-shape-to-text:t">
                   <w:txbxContent>
                     <w:p>
@@ -5727,8 +6802,18 @@
                           <w:szCs w:val="20"/>
                           <w:lang w:val="en-US"/>
                         </w:rPr>
-                        <w:t xml:space="preserve"> Tupel</w:t>
+                        <w:t xml:space="preserve"> </w:t>
                       </w:r>
+                      <w:proofErr w:type="spellStart"/>
+                      <w:r>
+                        <w:rPr>
+                          <w:sz w:val="20"/>
+                          <w:szCs w:val="20"/>
+                          <w:lang w:val="en-US"/>
+                        </w:rPr>
+                        <w:t>Tupel</w:t>
+                      </w:r>
+                      <w:proofErr w:type="spellEnd"/>
                       <w:r>
                         <w:rPr>
                           <w:sz w:val="20"/>
@@ -5810,7 +6895,7 @@
               </wp:anchor>
             </w:drawing>
           </mc:Choice>
-          <mc:Fallback>
+          <mc:Fallback xmlns:w15="http://schemas.microsoft.com/office/word/2012/wordml">
             <w:pict>
               <v:line w14:anchorId="78A1FACF" id="Gerader Verbinder 4" o:spid="_x0000_s1026" style="position:absolute;z-index:251479040;visibility:visible;mso-wrap-style:square;mso-wrap-distance-left:9pt;mso-wrap-distance-top:0;mso-wrap-distance-right:9pt;mso-wrap-distance-bottom:0;mso-position-horizontal:absolute;mso-position-horizontal-relative:text;mso-position-vertical:absolute;mso-position-vertical-relative:text" from="73.9pt,26.2pt" to="73.9pt,58.45pt" o:gfxdata="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" strokecolor="black [3200]" strokeweight="2pt">
                 <v:shadow on="t" color="black" opacity="24903f" origin=",.5" offset="0,.55556mm"/>
@@ -6032,7 +7117,7 @@
               </wp:anchor>
             </w:drawing>
           </mc:Choice>
-          <mc:Fallback>
+          <mc:Fallback xmlns:w15="http://schemas.microsoft.com/office/word/2012/wordml">
             <w:pict>
               <v:shape w14:anchorId="4FD14653" id="_x0000_s1034" type="#_x0000_t202" style="position:absolute;margin-left:250.5pt;margin-top:26.2pt;width:69pt;height:110.6pt;z-index:-251483136;visibility:visible;mso-wrap-style:square;mso-width-percent:0;mso-height-percent:200;mso-wrap-distance-left:9pt;mso-wrap-distance-top:3.6pt;mso-wrap-distance-right:9pt;mso-wrap-distance-bottom:3.6pt;mso-position-horizontal:absolute;mso-position-horizontal-relative:text;mso-position-vertical:absolute;mso-position-vertical-relative:text;mso-width-percent:0;mso-height-percent:200;mso-width-relative:margin;mso-height-relative:margin;v-text-anchor:top" o:gfxdata="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" stroked="f">
                 <v:textbox style="mso-fit-shape-to-text:t">
@@ -6097,7 +7182,7 @@
         <mc:AlternateContent>
           <mc:Choice Requires="wps">
             <w:drawing>
-              <wp:anchor distT="45720" distB="45720" distL="114300" distR="114300" simplePos="0" relativeHeight="251821056" behindDoc="1" locked="0" layoutInCell="1" allowOverlap="1" wp14:anchorId="000372D4" wp14:editId="1F58DB3A">
+              <wp:anchor distT="45720" distB="45720" distL="114300" distR="114300" simplePos="0" relativeHeight="251821056" behindDoc="1" locked="0" layoutInCell="1" allowOverlap="1" wp14:anchorId="03F81AAE" wp14:editId="60243D7B">
                 <wp:simplePos x="0" y="0"/>
                 <wp:positionH relativeFrom="column">
                   <wp:posOffset>5010150</wp:posOffset>
@@ -6178,7 +7263,7 @@
               </wp:anchor>
             </w:drawing>
           </mc:Choice>
-          <mc:Fallback>
+          <mc:Fallback xmlns:w15="http://schemas.microsoft.com/office/word/2012/wordml">
             <w:pict>
               <v:shape w14:anchorId="000372D4" id="_x0000_s1035" type="#_x0000_t202" style="position:absolute;left:0;text-align:left;margin-left:394.5pt;margin-top:24.45pt;width:69pt;height:110.6pt;z-index:-251495424;visibility:visible;mso-wrap-style:square;mso-width-percent:0;mso-height-percent:200;mso-wrap-distance-left:9pt;mso-wrap-distance-top:3.6pt;mso-wrap-distance-right:9pt;mso-wrap-distance-bottom:3.6pt;mso-position-horizontal:absolute;mso-position-horizontal-relative:text;mso-position-vertical:absolute;mso-position-vertical-relative:text;mso-width-percent:0;mso-height-percent:200;mso-width-relative:margin;mso-height-relative:margin;v-text-anchor:top" o:gfxdata="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" stroked="f">
                 <v:textbox style="mso-fit-shape-to-text:t">
@@ -6221,7 +7306,7 @@
         <mc:AlternateContent>
           <mc:Choice Requires="wps">
             <w:drawing>
-              <wp:anchor distT="0" distB="0" distL="114300" distR="114300" simplePos="0" relativeHeight="251808768" behindDoc="0" locked="0" layoutInCell="1" allowOverlap="1" wp14:anchorId="2EDEF9FE" wp14:editId="3B29563C">
+              <wp:anchor distT="0" distB="0" distL="114300" distR="114300" simplePos="0" relativeHeight="251808768" behindDoc="0" locked="0" layoutInCell="1" allowOverlap="1" wp14:anchorId="69578155" wp14:editId="5D097810">
                 <wp:simplePos x="0" y="0"/>
                 <wp:positionH relativeFrom="column">
                   <wp:posOffset>4977130</wp:posOffset>
@@ -6268,7 +7353,7 @@
               </wp:anchor>
             </w:drawing>
           </mc:Choice>
-          <mc:Fallback>
+          <mc:Fallback xmlns:w15="http://schemas.microsoft.com/office/word/2012/wordml">
             <w:pict>
               <v:line w14:anchorId="3807CF24" id="Gerader Verbinder 195" o:spid="_x0000_s1026" style="position:absolute;z-index:251808768;visibility:visible;mso-wrap-style:square;mso-wrap-distance-left:9pt;mso-wrap-distance-top:0;mso-wrap-distance-right:9pt;mso-wrap-distance-bottom:0;mso-position-horizontal:absolute;mso-position-horizontal-relative:text;mso-position-vertical:absolute;mso-position-vertical-relative:text" from="391.9pt,23.15pt" to="391.9pt,55.4pt" o:gfxdata="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" strokecolor="black [3200]" strokeweight="2pt">
                 <v:shadow on="t" color="black" opacity="24903f" origin=",.5" offset="0,.55556mm"/>
@@ -6289,7 +7374,7 @@
         <mc:AlternateContent>
           <mc:Choice Requires="wps">
             <w:drawing>
-              <wp:anchor distT="45720" distB="45720" distL="114300" distR="114300" simplePos="0" relativeHeight="251703296" behindDoc="1" locked="0" layoutInCell="1" allowOverlap="1" wp14:anchorId="3BDE0C88" wp14:editId="50939F90">
+              <wp:anchor distT="45720" distB="45720" distL="114300" distR="114300" simplePos="0" relativeHeight="251703296" behindDoc="1" locked="0" layoutInCell="1" allowOverlap="1" wp14:anchorId="4F4FE404" wp14:editId="46EB3E00">
                 <wp:simplePos x="0" y="0"/>
                 <wp:positionH relativeFrom="column">
                   <wp:posOffset>-175895</wp:posOffset>
@@ -6390,7 +7475,7 @@
               </wp:anchor>
             </w:drawing>
           </mc:Choice>
-          <mc:Fallback>
+          <mc:Fallback xmlns:w15="http://schemas.microsoft.com/office/word/2012/wordml">
             <w:pict>
               <v:shape w14:anchorId="3BDE0C88" id="_x0000_s1036" type="#_x0000_t202" style="position:absolute;left:0;text-align:left;margin-left:-13.85pt;margin-top:21.05pt;width:85.5pt;height:110.6pt;z-index:-251613184;visibility:visible;mso-wrap-style:square;mso-width-percent:0;mso-height-percent:200;mso-wrap-distance-left:9pt;mso-wrap-distance-top:3.6pt;mso-wrap-distance-right:9pt;mso-wrap-distance-bottom:3.6pt;mso-position-horizontal:absolute;mso-position-horizontal-relative:text;mso-position-vertical:absolute;mso-position-vertical-relative:text;mso-width-percent:0;mso-height-percent:200;mso-width-relative:margin;mso-height-relative:margin;v-text-anchor:top" o:gfxdata="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" stroked="f">
                 <v:textbox style="mso-fit-shape-to-text:t">
@@ -6454,7 +7539,7 @@
         <mc:AlternateContent>
           <mc:Choice Requires="wps">
             <w:drawing>
-              <wp:anchor distT="0" distB="0" distL="114300" distR="114300" simplePos="0" relativeHeight="251559936" behindDoc="0" locked="0" layoutInCell="1" allowOverlap="1" wp14:anchorId="4A5D2F34" wp14:editId="73E8BA33">
+              <wp:anchor distT="0" distB="0" distL="114300" distR="114300" simplePos="0" relativeHeight="251559936" behindDoc="0" locked="0" layoutInCell="1" allowOverlap="1" wp14:anchorId="49B669F4" wp14:editId="760B9B51">
                 <wp:simplePos x="0" y="0"/>
                 <wp:positionH relativeFrom="column">
                   <wp:posOffset>938530</wp:posOffset>
@@ -6501,7 +7586,7 @@
               </wp:anchor>
             </w:drawing>
           </mc:Choice>
-          <mc:Fallback>
+          <mc:Fallback xmlns:w15="http://schemas.microsoft.com/office/word/2012/wordml">
             <w:pict>
               <v:line w14:anchorId="23A941DD" id="Gerader Verbinder 12" o:spid="_x0000_s1026" style="position:absolute;z-index:251559936;visibility:visible;mso-wrap-style:square;mso-wrap-distance-left:9pt;mso-wrap-distance-top:0;mso-wrap-distance-right:9pt;mso-wrap-distance-bottom:0;mso-position-horizontal:absolute;mso-position-horizontal-relative:text;mso-position-vertical:absolute;mso-position-vertical-relative:text" from="73.9pt,20.85pt" to="73.9pt,53.1pt" o:gfxdata="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" strokecolor="black [3200]" strokeweight="2pt">
                 <v:shadow on="t" color="black" opacity="24903f" origin=",.5" offset="0,.55556mm"/>
@@ -6518,16 +7603,7 @@
             <w:szCs w:val="28"/>
             <w:vertAlign w:val="subscript"/>
           </w:rPr>
-          <m:t xml:space="preserve">      </m:t>
-        </m:r>
-        <m:r>
-          <w:rPr>
-            <w:rFonts w:ascii="Cambria Math" w:hAnsi="Cambria Math"/>
-            <w:sz w:val="28"/>
-            <w:szCs w:val="28"/>
-            <w:vertAlign w:val="subscript"/>
-          </w:rPr>
-          <m:t>σ</m:t>
+          <m:t xml:space="preserve">      σ</m:t>
         </m:r>
       </m:oMath>
       <w:r>
@@ -6611,6 +7687,8 @@
         </w:rPr>
         <w:tab/>
       </w:r>
+      <w:bookmarkStart w:id="0" w:name="_GoBack"/>
+      <w:bookmarkEnd w:id="0"/>
       <w:r>
         <w:rPr>
           <w:rFonts w:asciiTheme="majorHAnsi" w:hAnsiTheme="majorHAnsi"/>
@@ -6653,6 +7731,9 @@
     </w:p>
     <w:p>
       <w:pPr>
+        <w:tabs>
+          <w:tab w:val="left" w:pos="5542"/>
+        </w:tabs>
         <w:rPr>
           <w:rFonts w:asciiTheme="majorHAnsi" w:hAnsiTheme="majorHAnsi"/>
           <w:sz w:val="28"/>
@@ -6672,7 +7753,7 @@
         <mc:AlternateContent>
           <mc:Choice Requires="wps">
             <w:drawing>
-              <wp:anchor distT="45720" distB="45720" distL="114300" distR="114300" simplePos="0" relativeHeight="251829248" behindDoc="1" locked="0" layoutInCell="1" allowOverlap="1" wp14:anchorId="39399D76" wp14:editId="725A9A3F">
+              <wp:anchor distT="45720" distB="45720" distL="114300" distR="114300" simplePos="0" relativeHeight="251829248" behindDoc="1" locked="0" layoutInCell="1" allowOverlap="1" wp14:anchorId="36525EEC" wp14:editId="11105E2D">
                 <wp:simplePos x="0" y="0"/>
                 <wp:positionH relativeFrom="column">
                   <wp:posOffset>2590800</wp:posOffset>
@@ -6725,7 +7806,14 @@
                                 <w:sz w:val="20"/>
                                 <w:szCs w:val="20"/>
                               </w:rPr>
-                              <w:t>??? Tupel</w:t>
+                              <w:t>100</w:t>
+                            </w:r>
+                            <w:r>
+                              <w:rPr>
+                                <w:sz w:val="20"/>
+                                <w:szCs w:val="20"/>
+                              </w:rPr>
+                              <w:t xml:space="preserve"> Tupel</w:t>
                             </w:r>
                             <w:r>
                               <w:rPr>
@@ -6762,7 +7850,7 @@
           </mc:Choice>
           <mc:Fallback>
             <w:pict>
-              <v:shape w14:anchorId="39399D76" id="_x0000_s1037" type="#_x0000_t202" style="position:absolute;margin-left:204pt;margin-top:50.95pt;width:69pt;height:110.6pt;z-index:-251487232;visibility:visible;mso-wrap-style:square;mso-width-percent:0;mso-height-percent:200;mso-wrap-distance-left:9pt;mso-wrap-distance-top:3.6pt;mso-wrap-distance-right:9pt;mso-wrap-distance-bottom:3.6pt;mso-position-horizontal:absolute;mso-position-horizontal-relative:text;mso-position-vertical:absolute;mso-position-vertical-relative:text;mso-width-percent:0;mso-height-percent:200;mso-width-relative:margin;mso-height-relative:margin;v-text-anchor:top" o:gfxdata="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" stroked="f">
+              <v:shape id="_x0000_s1037" type="#_x0000_t202" style="position:absolute;margin-left:204pt;margin-top:50.95pt;width:69pt;height:110.6pt;z-index:-251487232;visibility:visible;mso-wrap-style:square;mso-width-percent:0;mso-height-percent:200;mso-wrap-distance-left:9pt;mso-wrap-distance-top:3.6pt;mso-wrap-distance-right:9pt;mso-wrap-distance-bottom:3.6pt;mso-position-horizontal:absolute;mso-position-horizontal-relative:text;mso-position-vertical:absolute;mso-position-vertical-relative:text;mso-width-percent:0;mso-height-percent:200;mso-width-relative:margin;mso-height-relative:margin;v-text-anchor:top" o:gfxdata="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" stroked="f">
                 <v:textbox style="mso-fit-shape-to-text:t">
                   <w:txbxContent>
                     <w:p>
@@ -6777,7 +7865,14 @@
                           <w:sz w:val="20"/>
                           <w:szCs w:val="20"/>
                         </w:rPr>
-                        <w:t>??? Tupel</w:t>
+                        <w:t>100</w:t>
+                      </w:r>
+                      <w:r>
+                        <w:rPr>
+                          <w:sz w:val="20"/>
+                          <w:szCs w:val="20"/>
+                        </w:rPr>
+                        <w:t xml:space="preserve"> Tupel</w:t>
                       </w:r>
                       <w:r>
                         <w:rPr>
@@ -6814,7 +7909,7 @@
         <mc:AlternateContent>
           <mc:Choice Requires="wps">
             <w:drawing>
-              <wp:anchor distT="45720" distB="45720" distL="114300" distR="114300" simplePos="0" relativeHeight="251827200" behindDoc="1" locked="0" layoutInCell="1" allowOverlap="1" wp14:anchorId="7ED13F5F" wp14:editId="3C792EC6">
+              <wp:anchor distT="45720" distB="45720" distL="114300" distR="114300" simplePos="0" relativeHeight="251827200" behindDoc="1" locked="0" layoutInCell="1" allowOverlap="1" wp14:anchorId="3BF9A10A" wp14:editId="72A3DB6A">
                 <wp:simplePos x="0" y="0"/>
                 <wp:positionH relativeFrom="column">
                   <wp:posOffset>4343400</wp:posOffset>
@@ -6867,7 +7962,14 @@
                                 <w:sz w:val="20"/>
                                 <w:szCs w:val="20"/>
                               </w:rPr>
-                              <w:t>??? Tupel</w:t>
+                              <w:t>340</w:t>
+                            </w:r>
+                            <w:r>
+                              <w:rPr>
+                                <w:sz w:val="20"/>
+                                <w:szCs w:val="20"/>
+                              </w:rPr>
+                              <w:t xml:space="preserve"> Tupel</w:t>
                             </w:r>
                             <w:r>
                               <w:rPr>
@@ -6904,7 +8006,7 @@
           </mc:Choice>
           <mc:Fallback>
             <w:pict>
-              <v:shape w14:anchorId="7ED13F5F" id="_x0000_s1038" type="#_x0000_t202" style="position:absolute;margin-left:342pt;margin-top:51.7pt;width:69pt;height:110.6pt;z-index:-251489280;visibility:visible;mso-wrap-style:square;mso-width-percent:0;mso-height-percent:200;mso-wrap-distance-left:9pt;mso-wrap-distance-top:3.6pt;mso-wrap-distance-right:9pt;mso-wrap-distance-bottom:3.6pt;mso-position-horizontal:absolute;mso-position-horizontal-relative:text;mso-position-vertical:absolute;mso-position-vertical-relative:text;mso-width-percent:0;mso-height-percent:200;mso-width-relative:margin;mso-height-relative:margin;v-text-anchor:top" o:gfxdata="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" stroked="f">
+              <v:shape id="_x0000_s1038" type="#_x0000_t202" style="position:absolute;margin-left:342pt;margin-top:51.7pt;width:69pt;height:110.6pt;z-index:-251489280;visibility:visible;mso-wrap-style:square;mso-width-percent:0;mso-height-percent:200;mso-wrap-distance-left:9pt;mso-wrap-distance-top:3.6pt;mso-wrap-distance-right:9pt;mso-wrap-distance-bottom:3.6pt;mso-position-horizontal:absolute;mso-position-horizontal-relative:text;mso-position-vertical:absolute;mso-position-vertical-relative:text;mso-width-percent:0;mso-height-percent:200;mso-width-relative:margin;mso-height-relative:margin;v-text-anchor:top" o:gfxdata="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" stroked="f">
                 <v:textbox style="mso-fit-shape-to-text:t">
                   <w:txbxContent>
                     <w:p>
@@ -6919,7 +8021,14 @@
                           <w:sz w:val="20"/>
                           <w:szCs w:val="20"/>
                         </w:rPr>
-                        <w:t>??? Tupel</w:t>
+                        <w:t>340</w:t>
+                      </w:r>
+                      <w:r>
+                        <w:rPr>
+                          <w:sz w:val="20"/>
+                          <w:szCs w:val="20"/>
+                        </w:rPr>
+                        <w:t xml:space="preserve"> Tupel</w:t>
                       </w:r>
                       <w:r>
                         <w:rPr>
@@ -6953,7 +8062,7 @@
         <mc:AlternateContent>
           <mc:Choice Requires="wps">
             <w:drawing>
-              <wp:anchor distT="0" distB="0" distL="114300" distR="114300" simplePos="0" relativeHeight="251774976" behindDoc="0" locked="0" layoutInCell="1" allowOverlap="1" wp14:anchorId="10044729" wp14:editId="0F2AB296">
+              <wp:anchor distT="0" distB="0" distL="114300" distR="114300" simplePos="0" relativeHeight="251774976" behindDoc="0" locked="0" layoutInCell="1" allowOverlap="1" wp14:anchorId="13256919" wp14:editId="1D3D93AA">
                 <wp:simplePos x="0" y="0"/>
                 <wp:positionH relativeFrom="column">
                   <wp:posOffset>3824605</wp:posOffset>
@@ -7006,7 +8115,7 @@
               </wp:anchor>
             </w:drawing>
           </mc:Choice>
-          <mc:Fallback>
+          <mc:Fallback xmlns:w15="http://schemas.microsoft.com/office/word/2012/wordml">
             <w:pict>
               <v:line w14:anchorId="61E05606" id="Gerader Verbinder 31" o:spid="_x0000_s1026" style="position:absolute;z-index:251774976;visibility:visible;mso-wrap-style:square;mso-width-percent:0;mso-height-percent:0;mso-wrap-distance-left:9pt;mso-wrap-distance-top:0;mso-wrap-distance-right:9pt;mso-wrap-distance-bottom:0;mso-position-horizontal:absolute;mso-position-horizontal-relative:text;mso-position-vertical:absolute;mso-position-vertical-relative:text;mso-width-percent:0;mso-height-percent:0;mso-width-relative:margin;mso-height-relative:margin" from="301.15pt,49.9pt" to="346.9pt,86.9pt" o:gfxdata="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" strokecolor="black [3200]" strokeweight="2pt">
                 <v:shadow on="t" color="black" opacity="24903f" origin=",.5" offset="0,.55556mm"/>
@@ -7024,7 +8133,7 @@
         <mc:AlternateContent>
           <mc:Choice Requires="wps">
             <w:drawing>
-              <wp:anchor distT="0" distB="0" distL="114300" distR="114300" simplePos="0" relativeHeight="251766784" behindDoc="0" locked="0" layoutInCell="1" allowOverlap="1" wp14:anchorId="7411CAED" wp14:editId="69A2ED44">
+              <wp:anchor distT="0" distB="0" distL="114300" distR="114300" simplePos="0" relativeHeight="251766784" behindDoc="0" locked="0" layoutInCell="1" allowOverlap="1" wp14:anchorId="5E56A158" wp14:editId="3C789CD6">
                 <wp:simplePos x="0" y="0"/>
                 <wp:positionH relativeFrom="column">
                   <wp:posOffset>3262630</wp:posOffset>
@@ -7077,7 +8186,7 @@
               </wp:anchor>
             </w:drawing>
           </mc:Choice>
-          <mc:Fallback>
+          <mc:Fallback xmlns:w15="http://schemas.microsoft.com/office/word/2012/wordml">
             <w:pict>
               <v:line w14:anchorId="4480FB6C" id="Gerader Verbinder 30" o:spid="_x0000_s1026" style="position:absolute;flip:y;z-index:251766784;visibility:visible;mso-wrap-style:square;mso-width-percent:0;mso-height-percent:0;mso-wrap-distance-left:9pt;mso-wrap-distance-top:0;mso-wrap-distance-right:9pt;mso-wrap-distance-bottom:0;mso-position-horizontal:absolute;mso-position-horizontal-relative:text;mso-position-vertical:absolute;mso-position-vertical-relative:text;mso-width-percent:0;mso-height-percent:0;mso-width-relative:margin;mso-height-relative:margin" from="256.9pt,49.9pt" to="301.15pt,88.9pt" o:gfxdata="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" strokecolor="black [3200]" strokeweight="2pt">
                 <v:shadow on="t" color="black" opacity="24903f" origin=",.5" offset="0,.55556mm"/>
@@ -7098,7 +8207,7 @@
         <mc:AlternateContent>
           <mc:Choice Requires="wps">
             <w:drawing>
-              <wp:anchor distT="45720" distB="45720" distL="114300" distR="114300" simplePos="0" relativeHeight="251689984" behindDoc="1" locked="0" layoutInCell="1" allowOverlap="1" wp14:anchorId="2A753D9E" wp14:editId="6EC9B029">
+              <wp:anchor distT="45720" distB="45720" distL="114300" distR="114300" simplePos="0" relativeHeight="251689984" behindDoc="1" locked="0" layoutInCell="1" allowOverlap="1" wp14:anchorId="7A259ED9" wp14:editId="104BD442">
                 <wp:simplePos x="0" y="0"/>
                 <wp:positionH relativeFrom="column">
                   <wp:posOffset>-223520</wp:posOffset>
@@ -7179,7 +8288,7 @@
               </wp:anchor>
             </w:drawing>
           </mc:Choice>
-          <mc:Fallback>
+          <mc:Fallback xmlns:w15="http://schemas.microsoft.com/office/word/2012/wordml">
             <w:pict>
               <v:shape w14:anchorId="2A753D9E" id="_x0000_s1039" type="#_x0000_t202" style="position:absolute;margin-left:-17.6pt;margin-top:43.9pt;width:81pt;height:110.6pt;z-index:-251626496;visibility:visible;mso-wrap-style:square;mso-width-percent:0;mso-height-percent:200;mso-wrap-distance-left:9pt;mso-wrap-distance-top:3.6pt;mso-wrap-distance-right:9pt;mso-wrap-distance-bottom:3.6pt;mso-position-horizontal:absolute;mso-position-horizontal-relative:text;mso-position-vertical:absolute;mso-position-vertical-relative:text;mso-width-percent:0;mso-height-percent:200;mso-width-relative:margin;mso-height-relative:margin;v-text-anchor:top" o:gfxdata="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" stroked="f">
                 <v:textbox style="mso-fit-shape-to-text:t">
@@ -7226,7 +8335,7 @@
         <mc:AlternateContent>
           <mc:Choice Requires="wps">
             <w:drawing>
-              <wp:anchor distT="45720" distB="45720" distL="114300" distR="114300" simplePos="0" relativeHeight="251677696" behindDoc="1" locked="0" layoutInCell="1" allowOverlap="1" wp14:anchorId="4A7805F6" wp14:editId="79898BF3">
+              <wp:anchor distT="45720" distB="45720" distL="114300" distR="114300" simplePos="0" relativeHeight="251677696" behindDoc="1" locked="0" layoutInCell="1" allowOverlap="1" wp14:anchorId="481AB155" wp14:editId="4311DD0D">
                 <wp:simplePos x="0" y="0"/>
                 <wp:positionH relativeFrom="column">
                   <wp:posOffset>1428750</wp:posOffset>
@@ -7307,7 +8416,7 @@
               </wp:anchor>
             </w:drawing>
           </mc:Choice>
-          <mc:Fallback>
+          <mc:Fallback xmlns:w15="http://schemas.microsoft.com/office/word/2012/wordml">
             <w:pict>
               <v:shape w14:anchorId="4A7805F6" id="_x0000_s1040" type="#_x0000_t202" style="position:absolute;margin-left:112.5pt;margin-top:40.75pt;width:69pt;height:110.6pt;z-index:-251638784;visibility:visible;mso-wrap-style:square;mso-width-percent:0;mso-height-percent:200;mso-wrap-distance-left:9pt;mso-wrap-distance-top:3.6pt;mso-wrap-distance-right:9pt;mso-wrap-distance-bottom:3.6pt;mso-position-horizontal:absolute;mso-position-horizontal-relative:text;mso-position-vertical:absolute;mso-position-vertical-relative:text;mso-width-percent:0;mso-height-percent:200;mso-width-relative:margin;mso-height-relative:margin;v-text-anchor:top" o:gfxdata="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" stroked="f">
                 <v:textbox style="mso-fit-shape-to-text:t">
@@ -7351,7 +8460,7 @@
         <mc:AlternateContent>
           <mc:Choice Requires="wps">
             <w:drawing>
-              <wp:anchor distT="0" distB="0" distL="114300" distR="114300" simplePos="0" relativeHeight="251503616" behindDoc="0" locked="0" layoutInCell="1" allowOverlap="1" wp14:anchorId="2CCAE476" wp14:editId="7EAB4E04">
+              <wp:anchor distT="0" distB="0" distL="114300" distR="114300" simplePos="0" relativeHeight="251503616" behindDoc="0" locked="0" layoutInCell="1" allowOverlap="1" wp14:anchorId="1F5A0707" wp14:editId="5BCC6012">
                 <wp:simplePos x="0" y="0"/>
                 <wp:positionH relativeFrom="column">
                   <wp:posOffset>957580</wp:posOffset>
@@ -7404,7 +8513,7 @@
               </wp:anchor>
             </w:drawing>
           </mc:Choice>
-          <mc:Fallback>
+          <mc:Fallback xmlns:w15="http://schemas.microsoft.com/office/word/2012/wordml">
             <w:pict>
               <v:line w14:anchorId="55FE4D3E" id="Gerader Verbinder 9" o:spid="_x0000_s1026" style="position:absolute;z-index:251503616;visibility:visible;mso-wrap-style:square;mso-width-percent:0;mso-height-percent:0;mso-wrap-distance-left:9pt;mso-wrap-distance-top:0;mso-wrap-distance-right:9pt;mso-wrap-distance-bottom:0;mso-position-horizontal:absolute;mso-position-horizontal-relative:text;mso-position-vertical:absolute;mso-position-vertical-relative:text;mso-width-percent:0;mso-height-percent:0;mso-width-relative:margin;mso-height-relative:margin" from="75.4pt,49.7pt" to="145.15pt,89.45pt" o:gfxdata="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" strokecolor="black [3200]" strokeweight="2pt">
                 <v:shadow on="t" color="black" opacity="24903f" origin=",.5" offset="0,.55556mm"/>
@@ -7422,7 +8531,7 @@
         <mc:AlternateContent>
           <mc:Choice Requires="wps">
             <w:drawing>
-              <wp:anchor distT="0" distB="0" distL="114300" distR="114300" simplePos="0" relativeHeight="251491328" behindDoc="0" locked="0" layoutInCell="1" allowOverlap="1" wp14:anchorId="0CDCF6C7" wp14:editId="13F3E592">
+              <wp:anchor distT="0" distB="0" distL="114300" distR="114300" simplePos="0" relativeHeight="251491328" behindDoc="0" locked="0" layoutInCell="1" allowOverlap="1" wp14:anchorId="4A8E8C26" wp14:editId="59A36013">
                 <wp:simplePos x="0" y="0"/>
                 <wp:positionH relativeFrom="column">
                   <wp:posOffset>500380</wp:posOffset>
@@ -7475,7 +8584,7 @@
               </wp:anchor>
             </w:drawing>
           </mc:Choice>
-          <mc:Fallback>
+          <mc:Fallback xmlns:w15="http://schemas.microsoft.com/office/word/2012/wordml">
             <w:pict>
               <v:line w14:anchorId="6CD682AE" id="Gerader Verbinder 8" o:spid="_x0000_s1026" style="position:absolute;flip:x;z-index:251491328;visibility:visible;mso-wrap-style:square;mso-width-percent:0;mso-height-percent:0;mso-wrap-distance-left:9pt;mso-wrap-distance-top:0;mso-wrap-distance-right:9pt;mso-wrap-distance-bottom:0;mso-position-horizontal:absolute;mso-position-horizontal-relative:text;mso-position-vertical:absolute;mso-position-vertical-relative:text;mso-width-percent:0;mso-height-percent:0;mso-width-relative:margin;mso-height-relative:margin" from="39.4pt,48.95pt" to="75.4pt,87.95pt" o:gfxdata="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" strokecolor="black [3200]" strokeweight="2pt">
                 <v:shadow on="t" color="black" opacity="24903f" origin=",.5" offset="0,.55556mm"/>
@@ -7483,6 +8592,15 @@
             </w:pict>
           </mc:Fallback>
         </mc:AlternateContent>
+      </w:r>
+      <w:r>
+        <w:rPr>
+          <w:rFonts w:asciiTheme="majorHAnsi" w:hAnsiTheme="majorHAnsi"/>
+          <w:sz w:val="28"/>
+          <w:szCs w:val="28"/>
+          <w:vertAlign w:val="subscript"/>
+        </w:rPr>
+        <w:tab/>
       </w:r>
     </w:p>
     <w:p>
@@ -7699,7 +8817,7 @@
               </wp:anchor>
             </w:drawing>
           </mc:Choice>
-          <mc:Fallback>
+          <mc:Fallback xmlns:w15="http://schemas.microsoft.com/office/word/2012/wordml">
             <w:pict>
               <v:shape w14:anchorId="01852210" id="_x0000_s1041" type="#_x0000_t202" style="position:absolute;margin-left:345pt;margin-top:52.8pt;width:69pt;height:110.6pt;z-index:-251497472;visibility:visible;mso-wrap-style:square;mso-width-percent:0;mso-height-percent:200;mso-wrap-distance-left:9pt;mso-wrap-distance-top:3.6pt;mso-wrap-distance-right:9pt;mso-wrap-distance-bottom:3.6pt;mso-position-horizontal:absolute;mso-position-horizontal-relative:text;mso-position-vertical:absolute;mso-position-vertical-relative:text;mso-width-percent:0;mso-height-percent:200;mso-width-relative:margin;mso-height-relative:margin;v-text-anchor:top" o:gfxdata="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" stroked="f">
                 <v:textbox style="mso-fit-shape-to-text:t">
@@ -7834,7 +8952,7 @@
               </wp:anchor>
             </w:drawing>
           </mc:Choice>
-          <mc:Fallback>
+          <mc:Fallback xmlns:w15="http://schemas.microsoft.com/office/word/2012/wordml">
             <w:pict>
               <v:shape w14:anchorId="2BA559C0" id="_x0000_s1042" type="#_x0000_t202" style="position:absolute;margin-left:198pt;margin-top:52.8pt;width:69pt;height:110.6pt;z-index:-251499520;visibility:visible;mso-wrap-style:square;mso-width-percent:0;mso-height-percent:200;mso-wrap-distance-left:9pt;mso-wrap-distance-top:3.6pt;mso-wrap-distance-right:9pt;mso-wrap-distance-bottom:3.6pt;mso-position-horizontal:absolute;mso-position-horizontal-relative:text;mso-position-vertical:absolute;mso-position-vertical-relative:text;mso-width-percent:0;mso-height-percent:200;mso-width-relative:margin;mso-height-relative:margin;v-text-anchor:top" o:gfxdata="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" stroked="f">
                 <v:textbox style="mso-fit-shape-to-text:t">
@@ -7931,7 +9049,7 @@
               </wp:anchor>
             </w:drawing>
           </mc:Choice>
-          <mc:Fallback>
+          <mc:Fallback xmlns:w15="http://schemas.microsoft.com/office/word/2012/wordml">
             <w:pict>
               <v:line w14:anchorId="3255B565" id="Gerader Verbinder 193" o:spid="_x0000_s1026" style="position:absolute;z-index:251792384;visibility:visible;mso-wrap-style:square;mso-width-percent:0;mso-height-percent:0;mso-wrap-distance-left:9pt;mso-wrap-distance-top:0;mso-wrap-distance-right:9pt;mso-wrap-distance-bottom:0;mso-position-horizontal:absolute;mso-position-horizontal-relative:text;mso-position-vertical:absolute;mso-position-vertical-relative:text;mso-width-percent:0;mso-height-percent:0;mso-width-relative:margin;mso-height-relative:margin" from="260.65pt,49.9pt" to="260.65pt,90.4pt" o:gfxdata="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" strokecolor="black [3200]" strokeweight="2pt">
                 <v:shadow on="t" color="black" opacity="24903f" origin=",.5" offset="0,.55556mm"/>
@@ -8002,7 +9120,7 @@
               </wp:anchor>
             </w:drawing>
           </mc:Choice>
-          <mc:Fallback>
+          <mc:Fallback xmlns:w15="http://schemas.microsoft.com/office/word/2012/wordml">
             <w:pict>
               <v:line w14:anchorId="487E36C2" id="Gerader Verbinder 192" o:spid="_x0000_s1026" style="position:absolute;z-index:251784192;visibility:visible;mso-wrap-style:square;mso-width-percent:0;mso-height-percent:0;mso-wrap-distance-left:9pt;mso-wrap-distance-top:0;mso-wrap-distance-right:9pt;mso-wrap-distance-bottom:0;mso-position-horizontal:absolute;mso-position-horizontal-relative:text;mso-position-vertical:absolute;mso-position-vertical-relative:text;mso-width-percent:0;mso-height-percent:0;mso-width-relative:margin;mso-height-relative:margin" from="341.65pt,47.65pt" to="341.65pt,88.15pt" o:gfxdata="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" strokecolor="black [3200]" strokeweight="2pt">
                 <v:shadow on="t" color="black" opacity="24903f" origin=",.5" offset="0,.55556mm"/>
@@ -8104,7 +9222,7 @@
               </wp:anchor>
             </w:drawing>
           </mc:Choice>
-          <mc:Fallback>
+          <mc:Fallback xmlns:w15="http://schemas.microsoft.com/office/word/2012/wordml">
             <w:pict>
               <v:shape w14:anchorId="151C2F5F" id="_x0000_s1043" type="#_x0000_t202" style="position:absolute;margin-left:94.5pt;margin-top:49.05pt;width:69pt;height:110.6pt;z-index:-251651072;visibility:visible;mso-wrap-style:square;mso-width-percent:0;mso-height-percent:200;mso-wrap-distance-left:9pt;mso-wrap-distance-top:3.6pt;mso-wrap-distance-right:9pt;mso-wrap-distance-bottom:3.6pt;mso-position-horizontal:absolute;mso-position-horizontal-relative:text;mso-position-vertical:absolute;mso-position-vertical-relative:text;mso-width-percent:0;mso-height-percent:200;mso-width-relative:margin;mso-height-relative:margin;v-text-anchor:top" o:gfxdata="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" stroked="f">
                 <v:textbox style="mso-fit-shape-to-text:t">
@@ -8204,16 +9322,7 @@
                                 <w:sz w:val="20"/>
                                 <w:szCs w:val="20"/>
                               </w:rPr>
-                              <w:t>100</w:t>
-                            </w:r>
-                            <w:bookmarkStart w:id="0" w:name="_GoBack"/>
-                            <w:bookmarkEnd w:id="0"/>
-                            <w:r>
-                              <w:rPr>
-                                <w:sz w:val="20"/>
-                                <w:szCs w:val="20"/>
-                              </w:rPr>
-                              <w:t xml:space="preserve"> Tupel</w:t>
+                              <w:t>100 Tupel</w:t>
                             </w:r>
                             <w:r>
                               <w:rPr>
@@ -8241,7 +9350,7 @@
               </wp:anchor>
             </w:drawing>
           </mc:Choice>
-          <mc:Fallback>
+          <mc:Fallback xmlns:w15="http://schemas.microsoft.com/office/word/2012/wordml">
             <w:pict>
               <v:shape w14:anchorId="6588DE3F" id="_x0000_s1044" type="#_x0000_t202" style="position:absolute;margin-left:-42.75pt;margin-top:47.55pt;width:69pt;height:110.6pt;z-index:-251661312;visibility:visible;mso-wrap-style:square;mso-width-percent:0;mso-height-percent:200;mso-wrap-distance-left:9pt;mso-wrap-distance-top:3.6pt;mso-wrap-distance-right:9pt;mso-wrap-distance-bottom:3.6pt;mso-position-horizontal:absolute;mso-position-horizontal-relative:text;mso-position-vertical:absolute;mso-position-vertical-relative:text;mso-width-percent:0;mso-height-percent:200;mso-width-relative:margin;mso-height-relative:margin;v-text-anchor:top" o:gfxdata="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" stroked="f">
                 <v:textbox style="mso-fit-shape-to-text:t">
@@ -8347,7 +9456,7 @@
               </wp:anchor>
             </w:drawing>
           </mc:Choice>
-          <mc:Fallback>
+          <mc:Fallback xmlns:w15="http://schemas.microsoft.com/office/word/2012/wordml">
             <w:pict>
               <v:line w14:anchorId="5888958C" id="Gerader Verbinder 11" o:spid="_x0000_s1026" style="position:absolute;flip:x;z-index:251524096;visibility:visible;mso-wrap-style:square;mso-width-percent:0;mso-height-percent:0;mso-wrap-distance-left:9pt;mso-wrap-distance-top:0;mso-wrap-distance-right:9pt;mso-wrap-distance-bottom:0;mso-position-horizontal:absolute;mso-position-horizontal-relative:text;mso-position-vertical:absolute;mso-position-vertical-relative:text;mso-width-percent:0;mso-height-percent:0;mso-width-relative:margin;mso-height-relative:margin" from="10.15pt,49.7pt" to="40.15pt,90.95pt" o:gfxdata="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" strokecolor="black [3200]" strokeweight="2pt">
                 <v:shadow on="t" color="black" opacity="24903f" origin=",.5" offset="0,.55556mm"/>
@@ -8418,7 +9527,7 @@
               </wp:anchor>
             </w:drawing>
           </mc:Choice>
-          <mc:Fallback>
+          <mc:Fallback xmlns:w15="http://schemas.microsoft.com/office/word/2012/wordml">
             <w:pict>
               <v:line w14:anchorId="0EB1C443" id="Gerader Verbinder 10" o:spid="_x0000_s1026" style="position:absolute;z-index:251513856;visibility:visible;mso-wrap-style:square;mso-width-percent:0;mso-height-percent:0;mso-wrap-distance-left:9pt;mso-wrap-distance-top:0;mso-wrap-distance-right:9pt;mso-wrap-distance-bottom:0;mso-position-horizontal:absolute;mso-position-horizontal-relative:text;mso-position-vertical:absolute;mso-position-vertical-relative:text;mso-width-percent:0;mso-height-percent:0;mso-width-relative:margin;mso-height-relative:margin" from="40.15pt,48.95pt" to="122.65pt,90.95pt" o:gfxdata="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" strokecolor="black [3200]" strokeweight="2pt">
                 <v:shadow on="t" color="black" opacity="24903f" origin=",.5" offset="0,.55556mm"/>
@@ -8667,14 +9776,42 @@
         <w:rPr>
           <w:rStyle w:val="SchwacheHervorhebung"/>
         </w:rPr>
-        <w:t>Bewerten Sie den Operatorbaum mit den Kardinalitäten der Zwischenergebnisse.</w:t>
-      </w:r>
+        <w:t xml:space="preserve">Bewerten Sie den Operatorbaum mit den </w:t>
+      </w:r>
+      <w:proofErr w:type="spellStart"/>
       <w:r>
         <w:rPr>
           <w:rStyle w:val="SchwacheHervorhebung"/>
         </w:rPr>
+        <w:t>Kardinalitäten</w:t>
+      </w:r>
+      <w:proofErr w:type="spellEnd"/>
+      <w:r>
+        <w:rPr>
+          <w:rStyle w:val="SchwacheHervorhebung"/>
+        </w:rPr>
+        <w:t xml:space="preserve"> der Zwischenergebnisse.</w:t>
+      </w:r>
+      <w:r>
+        <w:rPr>
+          <w:rStyle w:val="SchwacheHervorhebung"/>
+        </w:rPr>
         <w:br/>
-        <w:t>Es werden folgende Kardinalitäten angenommen:</w:t>
+        <w:t xml:space="preserve">Es werden folgende </w:t>
+      </w:r>
+      <w:proofErr w:type="spellStart"/>
+      <w:r>
+        <w:rPr>
+          <w:rStyle w:val="SchwacheHervorhebung"/>
+        </w:rPr>
+        <w:t>Kardinalitäten</w:t>
+      </w:r>
+      <w:proofErr w:type="spellEnd"/>
+      <w:r>
+        <w:rPr>
+          <w:rStyle w:val="SchwacheHervorhebung"/>
+        </w:rPr>
+        <w:t xml:space="preserve"> angenommen:</w:t>
       </w:r>
     </w:p>
     <w:p>
@@ -8716,8 +9853,8 @@
       </w:r>
     </w:p>
     <w:sectPr>
-      <w:headerReference w:type="default" r:id="rId7"/>
-      <w:footerReference w:type="default" r:id="rId8"/>
+      <w:headerReference w:type="default" r:id="rId8"/>
+      <w:footerReference w:type="default" r:id="rId9"/>
       <w:pgSz w:w="11906" w:h="16838"/>
       <w:pgMar w:top="1417" w:right="1417" w:bottom="1134" w:left="1417" w:header="708" w:footer="708" w:gutter="0"/>
       <w:cols w:space="708"/>
@@ -8728,7 +9865,7 @@
 </file>
 
 <file path=word/endnotes.xml><?xml version="1.0" encoding="utf-8"?>
-<w:endnotes xmlns:wpc="http://schemas.microsoft.com/office/word/2010/wordprocessingCanvas" xmlns:mc="http://schemas.openxmlformats.org/markup-compatibility/2006" xmlns:o="urn:schemas-microsoft-com:office:office" xmlns:r="http://schemas.openxmlformats.org/officeDocument/2006/relationships" xmlns:m="http://schemas.openxmlformats.org/officeDocument/2006/math" xmlns:v="urn:schemas-microsoft-com:vml" xmlns:wp14="http://schemas.microsoft.com/office/word/2010/wordprocessingDrawing" xmlns:wp="http://schemas.openxmlformats.org/drawingml/2006/wordprocessingDrawing" xmlns:w10="urn:schemas-microsoft-com:office:word" xmlns:w="http://schemas.openxmlformats.org/wordprocessingml/2006/main" xmlns:w14="http://schemas.microsoft.com/office/word/2010/wordml" xmlns:w15="http://schemas.microsoft.com/office/word/2012/wordml" xmlns:wpg="http://schemas.microsoft.com/office/word/2010/wordprocessingGroup" xmlns:wpi="http://schemas.microsoft.com/office/word/2010/wordprocessingInk" xmlns:wne="http://schemas.microsoft.com/office/word/2006/wordml" xmlns:wps="http://schemas.microsoft.com/office/word/2010/wordprocessingShape" mc:Ignorable="w14 w15 wp14">
+<w:endnotes xmlns:wpc="http://schemas.microsoft.com/office/word/2010/wordprocessingCanvas" xmlns:mc="http://schemas.openxmlformats.org/markup-compatibility/2006" xmlns:o="urn:schemas-microsoft-com:office:office" xmlns:r="http://schemas.openxmlformats.org/officeDocument/2006/relationships" xmlns:m="http://schemas.openxmlformats.org/officeDocument/2006/math" xmlns:v="urn:schemas-microsoft-com:vml" xmlns:wp14="http://schemas.microsoft.com/office/word/2010/wordprocessingDrawing" xmlns:wp="http://schemas.openxmlformats.org/drawingml/2006/wordprocessingDrawing" xmlns:w10="urn:schemas-microsoft-com:office:word" xmlns:w="http://schemas.openxmlformats.org/wordprocessingml/2006/main" xmlns:w14="http://schemas.microsoft.com/office/word/2010/wordml" xmlns:wpg="http://schemas.microsoft.com/office/word/2010/wordprocessingGroup" xmlns:wpi="http://schemas.microsoft.com/office/word/2010/wordprocessingInk" xmlns:wne="http://schemas.microsoft.com/office/word/2006/wordml" xmlns:wps="http://schemas.microsoft.com/office/word/2010/wordprocessingShape" mc:Ignorable="w14 wp14">
   <w:endnote w:type="separator" w:id="-1">
     <w:p>
       <w:pPr>
@@ -8753,7 +9890,7 @@
 </file>
 
 <file path=word/footer1.xml><?xml version="1.0" encoding="utf-8"?>
-<w:ftr xmlns:wpc="http://schemas.microsoft.com/office/word/2010/wordprocessingCanvas" xmlns:mc="http://schemas.openxmlformats.org/markup-compatibility/2006" xmlns:o="urn:schemas-microsoft-com:office:office" xmlns:r="http://schemas.openxmlformats.org/officeDocument/2006/relationships" xmlns:m="http://schemas.openxmlformats.org/officeDocument/2006/math" xmlns:v="urn:schemas-microsoft-com:vml" xmlns:wp14="http://schemas.microsoft.com/office/word/2010/wordprocessingDrawing" xmlns:wp="http://schemas.openxmlformats.org/drawingml/2006/wordprocessingDrawing" xmlns:w10="urn:schemas-microsoft-com:office:word" xmlns:w="http://schemas.openxmlformats.org/wordprocessingml/2006/main" xmlns:w14="http://schemas.microsoft.com/office/word/2010/wordml" xmlns:w15="http://schemas.microsoft.com/office/word/2012/wordml" xmlns:wpg="http://schemas.microsoft.com/office/word/2010/wordprocessingGroup" xmlns:wpi="http://schemas.microsoft.com/office/word/2010/wordprocessingInk" xmlns:wne="http://schemas.microsoft.com/office/word/2006/wordml" xmlns:wps="http://schemas.microsoft.com/office/word/2010/wordprocessingShape" mc:Ignorable="w14 w15 wp14">
+<w:ftr xmlns:wpc="http://schemas.microsoft.com/office/word/2010/wordprocessingCanvas" xmlns:mc="http://schemas.openxmlformats.org/markup-compatibility/2006" xmlns:o="urn:schemas-microsoft-com:office:office" xmlns:r="http://schemas.openxmlformats.org/officeDocument/2006/relationships" xmlns:m="http://schemas.openxmlformats.org/officeDocument/2006/math" xmlns:v="urn:schemas-microsoft-com:vml" xmlns:wp14="http://schemas.microsoft.com/office/word/2010/wordprocessingDrawing" xmlns:wp="http://schemas.openxmlformats.org/drawingml/2006/wordprocessingDrawing" xmlns:w10="urn:schemas-microsoft-com:office:word" xmlns:w="http://schemas.openxmlformats.org/wordprocessingml/2006/main" xmlns:w14="http://schemas.microsoft.com/office/word/2010/wordml" xmlns:wpg="http://schemas.microsoft.com/office/word/2010/wordprocessingGroup" xmlns:wpi="http://schemas.microsoft.com/office/word/2010/wordprocessingInk" xmlns:wne="http://schemas.microsoft.com/office/word/2006/wordml" xmlns:wps="http://schemas.microsoft.com/office/word/2010/wordprocessingShape" mc:Ignorable="w14 wp14">
   <w:p>
     <w:pPr>
       <w:pStyle w:val="Fuzeile"/>
@@ -8761,12 +9898,28 @@
         <w:color w:val="A6A6A6" w:themeColor="background1" w:themeShade="A6"/>
       </w:rPr>
     </w:pPr>
+    <w:proofErr w:type="spellStart"/>
     <w:r>
       <w:rPr>
         <w:color w:val="A6A6A6" w:themeColor="background1" w:themeShade="A6"/>
       </w:rPr>
-      <w:t>Timon Back, Fabian Behrendt, Nicolai Stäger</w:t>
+      <w:t>Timon</w:t>
     </w:r>
+    <w:proofErr w:type="spellEnd"/>
+    <w:r>
+      <w:rPr>
+        <w:color w:val="A6A6A6" w:themeColor="background1" w:themeShade="A6"/>
+      </w:rPr>
+      <w:t xml:space="preserve"> Back, Fabian Behrendt, Nicolai </w:t>
+    </w:r>
+    <w:proofErr w:type="spellStart"/>
+    <w:r>
+      <w:rPr>
+        <w:color w:val="A6A6A6" w:themeColor="background1" w:themeShade="A6"/>
+      </w:rPr>
+      <w:t>Stäger</w:t>
+    </w:r>
+    <w:proofErr w:type="spellEnd"/>
     <w:r>
       <w:rPr>
         <w:color w:val="A6A6A6" w:themeColor="background1" w:themeShade="A6"/>
@@ -8803,7 +9956,7 @@
         <w:noProof/>
         <w:color w:val="A6A6A6" w:themeColor="background1" w:themeShade="A6"/>
       </w:rPr>
-      <w:t>4</w:t>
+      <w:t>5</w:t>
     </w:r>
     <w:r>
       <w:rPr>
@@ -8816,7 +9969,7 @@
 </file>
 
 <file path=word/footnotes.xml><?xml version="1.0" encoding="utf-8"?>
-<w:footnotes xmlns:wpc="http://schemas.microsoft.com/office/word/2010/wordprocessingCanvas" xmlns:mc="http://schemas.openxmlformats.org/markup-compatibility/2006" xmlns:o="urn:schemas-microsoft-com:office:office" xmlns:r="http://schemas.openxmlformats.org/officeDocument/2006/relationships" xmlns:m="http://schemas.openxmlformats.org/officeDocument/2006/math" xmlns:v="urn:schemas-microsoft-com:vml" xmlns:wp14="http://schemas.microsoft.com/office/word/2010/wordprocessingDrawing" xmlns:wp="http://schemas.openxmlformats.org/drawingml/2006/wordprocessingDrawing" xmlns:w10="urn:schemas-microsoft-com:office:word" xmlns:w="http://schemas.openxmlformats.org/wordprocessingml/2006/main" xmlns:w14="http://schemas.microsoft.com/office/word/2010/wordml" xmlns:w15="http://schemas.microsoft.com/office/word/2012/wordml" xmlns:wpg="http://schemas.microsoft.com/office/word/2010/wordprocessingGroup" xmlns:wpi="http://schemas.microsoft.com/office/word/2010/wordprocessingInk" xmlns:wne="http://schemas.microsoft.com/office/word/2006/wordml" xmlns:wps="http://schemas.microsoft.com/office/word/2010/wordprocessingShape" mc:Ignorable="w14 w15 wp14">
+<w:footnotes xmlns:wpc="http://schemas.microsoft.com/office/word/2010/wordprocessingCanvas" xmlns:mc="http://schemas.openxmlformats.org/markup-compatibility/2006" xmlns:o="urn:schemas-microsoft-com:office:office" xmlns:r="http://schemas.openxmlformats.org/officeDocument/2006/relationships" xmlns:m="http://schemas.openxmlformats.org/officeDocument/2006/math" xmlns:v="urn:schemas-microsoft-com:vml" xmlns:wp14="http://schemas.microsoft.com/office/word/2010/wordprocessingDrawing" xmlns:wp="http://schemas.openxmlformats.org/drawingml/2006/wordprocessingDrawing" xmlns:w10="urn:schemas-microsoft-com:office:word" xmlns:w="http://schemas.openxmlformats.org/wordprocessingml/2006/main" xmlns:w14="http://schemas.microsoft.com/office/word/2010/wordml" xmlns:wpg="http://schemas.microsoft.com/office/word/2010/wordprocessingGroup" xmlns:wpi="http://schemas.microsoft.com/office/word/2010/wordprocessingInk" xmlns:wne="http://schemas.microsoft.com/office/word/2006/wordml" xmlns:wps="http://schemas.microsoft.com/office/word/2010/wordprocessingShape" mc:Ignorable="w14 wp14">
   <w:footnote w:type="separator" w:id="-1">
     <w:p>
       <w:pPr>
@@ -8841,7 +9994,7 @@
 </file>
 
 <file path=word/header1.xml><?xml version="1.0" encoding="utf-8"?>
-<w:hdr xmlns:wpc="http://schemas.microsoft.com/office/word/2010/wordprocessingCanvas" xmlns:mc="http://schemas.openxmlformats.org/markup-compatibility/2006" xmlns:o="urn:schemas-microsoft-com:office:office" xmlns:r="http://schemas.openxmlformats.org/officeDocument/2006/relationships" xmlns:m="http://schemas.openxmlformats.org/officeDocument/2006/math" xmlns:v="urn:schemas-microsoft-com:vml" xmlns:wp14="http://schemas.microsoft.com/office/word/2010/wordprocessingDrawing" xmlns:wp="http://schemas.openxmlformats.org/drawingml/2006/wordprocessingDrawing" xmlns:w10="urn:schemas-microsoft-com:office:word" xmlns:w="http://schemas.openxmlformats.org/wordprocessingml/2006/main" xmlns:w14="http://schemas.microsoft.com/office/word/2010/wordml" xmlns:w15="http://schemas.microsoft.com/office/word/2012/wordml" xmlns:wpg="http://schemas.microsoft.com/office/word/2010/wordprocessingGroup" xmlns:wpi="http://schemas.microsoft.com/office/word/2010/wordprocessingInk" xmlns:wne="http://schemas.microsoft.com/office/word/2006/wordml" xmlns:wps="http://schemas.microsoft.com/office/word/2010/wordprocessingShape" mc:Ignorable="w14 w15 wp14">
+<w:hdr xmlns:wpc="http://schemas.microsoft.com/office/word/2010/wordprocessingCanvas" xmlns:mc="http://schemas.openxmlformats.org/markup-compatibility/2006" xmlns:o="urn:schemas-microsoft-com:office:office" xmlns:r="http://schemas.openxmlformats.org/officeDocument/2006/relationships" xmlns:m="http://schemas.openxmlformats.org/officeDocument/2006/math" xmlns:v="urn:schemas-microsoft-com:vml" xmlns:wp14="http://schemas.microsoft.com/office/word/2010/wordprocessingDrawing" xmlns:wp="http://schemas.openxmlformats.org/drawingml/2006/wordprocessingDrawing" xmlns:w10="urn:schemas-microsoft-com:office:word" xmlns:w="http://schemas.openxmlformats.org/wordprocessingml/2006/main" xmlns:w14="http://schemas.microsoft.com/office/word/2010/wordml" xmlns:wpg="http://schemas.microsoft.com/office/word/2010/wordprocessingGroup" xmlns:wpi="http://schemas.microsoft.com/office/word/2010/wordprocessingInk" xmlns:wne="http://schemas.microsoft.com/office/word/2006/wordml" xmlns:wps="http://schemas.microsoft.com/office/word/2010/wordprocessingShape" mc:Ignorable="w14 wp14">
   <w:p>
     <w:pPr>
       <w:pStyle w:val="Kopfzeile"/>
@@ -8879,7 +10032,7 @@
 </file>
 
 <file path=word/numbering.xml><?xml version="1.0" encoding="utf-8"?>
-<w:numbering xmlns:wpc="http://schemas.microsoft.com/office/word/2010/wordprocessingCanvas" xmlns:mc="http://schemas.openxmlformats.org/markup-compatibility/2006" xmlns:o="urn:schemas-microsoft-com:office:office" xmlns:r="http://schemas.openxmlformats.org/officeDocument/2006/relationships" xmlns:m="http://schemas.openxmlformats.org/officeDocument/2006/math" xmlns:v="urn:schemas-microsoft-com:vml" xmlns:wp14="http://schemas.microsoft.com/office/word/2010/wordprocessingDrawing" xmlns:wp="http://schemas.openxmlformats.org/drawingml/2006/wordprocessingDrawing" xmlns:w10="urn:schemas-microsoft-com:office:word" xmlns:w="http://schemas.openxmlformats.org/wordprocessingml/2006/main" xmlns:w14="http://schemas.microsoft.com/office/word/2010/wordml" xmlns:w15="http://schemas.microsoft.com/office/word/2012/wordml" xmlns:wpg="http://schemas.microsoft.com/office/word/2010/wordprocessingGroup" xmlns:wpi="http://schemas.microsoft.com/office/word/2010/wordprocessingInk" xmlns:wne="http://schemas.microsoft.com/office/word/2006/wordml" xmlns:wps="http://schemas.microsoft.com/office/word/2010/wordprocessingShape" mc:Ignorable="w14 w15 wp14">
+<w:numbering xmlns:wpc="http://schemas.microsoft.com/office/word/2010/wordprocessingCanvas" xmlns:mc="http://schemas.openxmlformats.org/markup-compatibility/2006" xmlns:o="urn:schemas-microsoft-com:office:office" xmlns:r="http://schemas.openxmlformats.org/officeDocument/2006/relationships" xmlns:m="http://schemas.openxmlformats.org/officeDocument/2006/math" xmlns:v="urn:schemas-microsoft-com:vml" xmlns:wp14="http://schemas.microsoft.com/office/word/2010/wordprocessingDrawing" xmlns:wp="http://schemas.openxmlformats.org/drawingml/2006/wordprocessingDrawing" xmlns:w10="urn:schemas-microsoft-com:office:word" xmlns:w="http://schemas.openxmlformats.org/wordprocessingml/2006/main" xmlns:w14="http://schemas.microsoft.com/office/word/2010/wordml" xmlns:wpg="http://schemas.microsoft.com/office/word/2010/wordprocessingGroup" xmlns:wpi="http://schemas.microsoft.com/office/word/2010/wordprocessingInk" xmlns:wne="http://schemas.microsoft.com/office/word/2006/wordml" xmlns:wps="http://schemas.microsoft.com/office/word/2010/wordprocessingShape" mc:Ignorable="w14 wp14">
   <w:abstractNum w:abstractNumId="0">
     <w:nsid w:val="007A7E00"/>
     <w:multiLevelType w:val="hybridMultilevel"/>
@@ -9808,7 +10961,7 @@
 </file>
 
 <file path=word/styles.xml><?xml version="1.0" encoding="utf-8"?>
-<w:styles xmlns:mc="http://schemas.openxmlformats.org/markup-compatibility/2006" xmlns:r="http://schemas.openxmlformats.org/officeDocument/2006/relationships" xmlns:w="http://schemas.openxmlformats.org/wordprocessingml/2006/main" xmlns:w14="http://schemas.microsoft.com/office/word/2010/wordml" xmlns:w15="http://schemas.microsoft.com/office/word/2012/wordml" mc:Ignorable="w14 w15">
+<w:styles xmlns:mc="http://schemas.openxmlformats.org/markup-compatibility/2006" xmlns:r="http://schemas.openxmlformats.org/officeDocument/2006/relationships" xmlns:w="http://schemas.openxmlformats.org/wordprocessingml/2006/main" xmlns:w14="http://schemas.microsoft.com/office/word/2010/wordml" mc:Ignorable="w14">
   <w:docDefaults>
     <w:rPrDefault>
       <w:rPr>
@@ -9824,378 +10977,852 @@
       </w:pPr>
     </w:pPrDefault>
   </w:docDefaults>
-  <w:latentStyles w:defLockedState="0" w:defUIPriority="99" w:defSemiHidden="0" w:defUnhideWhenUsed="0" w:defQFormat="0" w:count="371">
-    <w:lsdException w:name="Normal" w:uiPriority="0" w:qFormat="1"/>
-    <w:lsdException w:name="heading 1" w:uiPriority="9" w:qFormat="1"/>
-    <w:lsdException w:name="heading 2" w:semiHidden="1" w:uiPriority="9" w:unhideWhenUsed="1" w:qFormat="1"/>
-    <w:lsdException w:name="heading 3" w:semiHidden="1" w:uiPriority="9" w:unhideWhenUsed="1" w:qFormat="1"/>
-    <w:lsdException w:name="heading 4" w:semiHidden="1" w:uiPriority="9" w:unhideWhenUsed="1" w:qFormat="1"/>
-    <w:lsdException w:name="heading 5" w:semiHidden="1" w:uiPriority="9" w:unhideWhenUsed="1" w:qFormat="1"/>
-    <w:lsdException w:name="heading 6" w:semiHidden="1" w:uiPriority="9" w:unhideWhenUsed="1" w:qFormat="1"/>
-    <w:lsdException w:name="heading 7" w:semiHidden="1" w:uiPriority="9" w:unhideWhenUsed="1" w:qFormat="1"/>
-    <w:lsdException w:name="heading 8" w:semiHidden="1" w:uiPriority="9" w:unhideWhenUsed="1" w:qFormat="1"/>
-    <w:lsdException w:name="heading 9" w:semiHidden="1" w:uiPriority="9" w:unhideWhenUsed="1" w:qFormat="1"/>
-    <w:lsdException w:name="index 1" w:semiHidden="1" w:unhideWhenUsed="1"/>
-    <w:lsdException w:name="index 2" w:semiHidden="1" w:unhideWhenUsed="1"/>
-    <w:lsdException w:name="index 3" w:semiHidden="1" w:unhideWhenUsed="1"/>
-    <w:lsdException w:name="index 4" w:semiHidden="1" w:unhideWhenUsed="1"/>
-    <w:lsdException w:name="index 5" w:semiHidden="1" w:unhideWhenUsed="1"/>
-    <w:lsdException w:name="index 6" w:semiHidden="1" w:unhideWhenUsed="1"/>
-    <w:lsdException w:name="index 7" w:semiHidden="1" w:unhideWhenUsed="1"/>
-    <w:lsdException w:name="index 8" w:semiHidden="1" w:unhideWhenUsed="1"/>
-    <w:lsdException w:name="index 9" w:semiHidden="1" w:unhideWhenUsed="1"/>
-    <w:lsdException w:name="toc 1" w:semiHidden="1" w:uiPriority="39" w:unhideWhenUsed="1"/>
-    <w:lsdException w:name="toc 2" w:semiHidden="1" w:uiPriority="39" w:unhideWhenUsed="1"/>
-    <w:lsdException w:name="toc 3" w:semiHidden="1" w:uiPriority="39" w:unhideWhenUsed="1"/>
-    <w:lsdException w:name="toc 4" w:semiHidden="1" w:uiPriority="39" w:unhideWhenUsed="1"/>
-    <w:lsdException w:name="toc 5" w:semiHidden="1" w:uiPriority="39" w:unhideWhenUsed="1"/>
-    <w:lsdException w:name="toc 6" w:semiHidden="1" w:uiPriority="39" w:unhideWhenUsed="1"/>
-    <w:lsdException w:name="toc 7" w:semiHidden="1" w:uiPriority="39" w:unhideWhenUsed="1"/>
-    <w:lsdException w:name="toc 8" w:semiHidden="1" w:uiPriority="39" w:unhideWhenUsed="1"/>
-    <w:lsdException w:name="toc 9" w:semiHidden="1" w:uiPriority="39" w:unhideWhenUsed="1"/>
-    <w:lsdException w:name="Normal Indent" w:semiHidden="1" w:unhideWhenUsed="1"/>
-    <w:lsdException w:name="footnote text" w:semiHidden="1" w:unhideWhenUsed="1"/>
-    <w:lsdException w:name="annotation text" w:semiHidden="1" w:unhideWhenUsed="1"/>
-    <w:lsdException w:name="header" w:semiHidden="1" w:unhideWhenUsed="1"/>
-    <w:lsdException w:name="footer" w:semiHidden="1" w:unhideWhenUsed="1"/>
-    <w:lsdException w:name="index heading" w:semiHidden="1" w:unhideWhenUsed="1"/>
-    <w:lsdException w:name="caption" w:semiHidden="1" w:uiPriority="35" w:unhideWhenUsed="1" w:qFormat="1"/>
-    <w:lsdException w:name="table of figures" w:semiHidden="1" w:unhideWhenUsed="1"/>
-    <w:lsdException w:name="envelope address" w:semiHidden="1" w:unhideWhenUsed="1"/>
-    <w:lsdException w:name="envelope return" w:semiHidden="1" w:unhideWhenUsed="1"/>
-    <w:lsdException w:name="footnote reference" w:semiHidden="1" w:unhideWhenUsed="1"/>
-    <w:lsdException w:name="annotation reference" w:semiHidden="1" w:unhideWhenUsed="1"/>
-    <w:lsdException w:name="line number" w:semiHidden="1" w:unhideWhenUsed="1"/>
-    <w:lsdException w:name="page number" w:semiHidden="1" w:unhideWhenUsed="1"/>
-    <w:lsdException w:name="endnote reference" w:semiHidden="1" w:unhideWhenUsed="1"/>
-    <w:lsdException w:name="endnote text" w:semiHidden="1" w:unhideWhenUsed="1"/>
-    <w:lsdException w:name="table of authorities" w:semiHidden="1" w:unhideWhenUsed="1"/>
-    <w:lsdException w:name="macro" w:semiHidden="1" w:unhideWhenUsed="1"/>
-    <w:lsdException w:name="toa heading" w:semiHidden="1" w:unhideWhenUsed="1"/>
-    <w:lsdException w:name="List" w:semiHidden="1" w:unhideWhenUsed="1"/>
-    <w:lsdException w:name="List Bullet" w:semiHidden="1" w:unhideWhenUsed="1"/>
-    <w:lsdException w:name="List Number" w:semiHidden="1" w:unhideWhenUsed="1"/>
-    <w:lsdException w:name="List 2" w:semiHidden="1" w:unhideWhenUsed="1"/>
-    <w:lsdException w:name="List 3" w:semiHidden="1" w:unhideWhenUsed="1"/>
-    <w:lsdException w:name="List 4" w:semiHidden="1" w:unhideWhenUsed="1"/>
-    <w:lsdException w:name="List 5" w:semiHidden="1" w:unhideWhenUsed="1"/>
-    <w:lsdException w:name="List Bullet 2" w:semiHidden="1" w:unhideWhenUsed="1"/>
-    <w:lsdException w:name="List Bullet 3" w:semiHidden="1" w:unhideWhenUsed="1"/>
-    <w:lsdException w:name="List Bullet 4" w:semiHidden="1" w:unhideWhenUsed="1"/>
-    <w:lsdException w:name="List Bullet 5" w:semiHidden="1" w:unhideWhenUsed="1"/>
-    <w:lsdException w:name="List Number 2" w:semiHidden="1" w:unhideWhenUsed="1"/>
-    <w:lsdException w:name="List Number 3" w:semiHidden="1" w:unhideWhenUsed="1"/>
-    <w:lsdException w:name="List Number 4" w:semiHidden="1" w:unhideWhenUsed="1"/>
-    <w:lsdException w:name="List Number 5" w:semiHidden="1" w:unhideWhenUsed="1"/>
-    <w:lsdException w:name="Title" w:uiPriority="10" w:qFormat="1"/>
-    <w:lsdException w:name="Closing" w:semiHidden="1" w:unhideWhenUsed="1"/>
-    <w:lsdException w:name="Signature" w:semiHidden="1" w:unhideWhenUsed="1"/>
-    <w:lsdException w:name="Default Paragraph Font" w:semiHidden="1" w:uiPriority="1" w:unhideWhenUsed="1"/>
-    <w:lsdException w:name="Body Text" w:semiHidden="1" w:unhideWhenUsed="1"/>
-    <w:lsdException w:name="Body Text Indent" w:semiHidden="1" w:unhideWhenUsed="1"/>
-    <w:lsdException w:name="List Continue" w:semiHidden="1" w:unhideWhenUsed="1"/>
-    <w:lsdException w:name="List Continue 2" w:semiHidden="1" w:unhideWhenUsed="1"/>
-    <w:lsdException w:name="List Continue 3" w:semiHidden="1" w:unhideWhenUsed="1"/>
-    <w:lsdException w:name="List Continue 4" w:semiHidden="1" w:unhideWhenUsed="1"/>
-    <w:lsdException w:name="List Continue 5" w:semiHidden="1" w:unhideWhenUsed="1"/>
-    <w:lsdException w:name="Message Header" w:semiHidden="1" w:unhideWhenUsed="1"/>
-    <w:lsdException w:name="Subtitle" w:uiPriority="11" w:qFormat="1"/>
-    <w:lsdException w:name="Salutation" w:semiHidden="1" w:unhideWhenUsed="1"/>
-    <w:lsdException w:name="Date" w:semiHidden="1" w:unhideWhenUsed="1"/>
-    <w:lsdException w:name="Body Text First Indent" w:semiHidden="1" w:unhideWhenUsed="1"/>
-    <w:lsdException w:name="Body Text First Indent 2" w:semiHidden="1" w:unhideWhenUsed="1"/>
-    <w:lsdException w:name="Note Heading" w:semiHidden="1" w:unhideWhenUsed="1"/>
-    <w:lsdException w:name="Body Text 2" w:semiHidden="1" w:unhideWhenUsed="1"/>
-    <w:lsdException w:name="Body Text 3" w:semiHidden="1" w:unhideWhenUsed="1"/>
-    <w:lsdException w:name="Body Text Indent 2" w:semiHidden="1" w:unhideWhenUsed="1"/>
-    <w:lsdException w:name="Body Text Indent 3" w:semiHidden="1" w:unhideWhenUsed="1"/>
-    <w:lsdException w:name="Block Text" w:semiHidden="1" w:unhideWhenUsed="1"/>
-    <w:lsdException w:name="Hyperlink" w:semiHidden="1" w:unhideWhenUsed="1"/>
-    <w:lsdException w:name="FollowedHyperlink" w:semiHidden="1" w:unhideWhenUsed="1"/>
-    <w:lsdException w:name="Strong" w:uiPriority="22" w:qFormat="1"/>
-    <w:lsdException w:name="Emphasis" w:uiPriority="20" w:qFormat="1"/>
-    <w:lsdException w:name="Document Map" w:semiHidden="1" w:unhideWhenUsed="1"/>
-    <w:lsdException w:name="Plain Text" w:semiHidden="1" w:unhideWhenUsed="1"/>
-    <w:lsdException w:name="E-mail Signature" w:semiHidden="1" w:unhideWhenUsed="1"/>
-    <w:lsdException w:name="HTML Top of Form" w:semiHidden="1" w:unhideWhenUsed="1"/>
-    <w:lsdException w:name="HTML Bottom of Form" w:semiHidden="1" w:unhideWhenUsed="1"/>
-    <w:lsdException w:name="Normal (Web)" w:semiHidden="1" w:unhideWhenUsed="1"/>
-    <w:lsdException w:name="HTML Acronym" w:semiHidden="1" w:unhideWhenUsed="1"/>
-    <w:lsdException w:name="HTML Address" w:semiHidden="1" w:unhideWhenUsed="1"/>
-    <w:lsdException w:name="HTML Cite" w:semiHidden="1" w:unhideWhenUsed="1"/>
-    <w:lsdException w:name="HTML Code" w:semiHidden="1" w:unhideWhenUsed="1"/>
-    <w:lsdException w:name="HTML Definition" w:semiHidden="1" w:unhideWhenUsed="1"/>
-    <w:lsdException w:name="HTML Keyboard" w:semiHidden="1" w:unhideWhenUsed="1"/>
-    <w:lsdException w:name="HTML Preformatted" w:semiHidden="1" w:unhideWhenUsed="1"/>
-    <w:lsdException w:name="HTML Sample" w:semiHidden="1" w:unhideWhenUsed="1"/>
-    <w:lsdException w:name="HTML Typewriter" w:semiHidden="1" w:unhideWhenUsed="1"/>
-    <w:lsdException w:name="HTML Variable" w:semiHidden="1" w:unhideWhenUsed="1"/>
-    <w:lsdException w:name="Normal Table" w:semiHidden="1" w:unhideWhenUsed="1"/>
-    <w:lsdException w:name="annotation subject" w:semiHidden="1" w:unhideWhenUsed="1"/>
-    <w:lsdException w:name="No List" w:semiHidden="1" w:unhideWhenUsed="1"/>
-    <w:lsdException w:name="Outline List 1" w:semiHidden="1" w:unhideWhenUsed="1"/>
-    <w:lsdException w:name="Outline List 2" w:semiHidden="1" w:unhideWhenUsed="1"/>
-    <w:lsdException w:name="Outline List 3" w:semiHidden="1" w:unhideWhenUsed="1"/>
-    <w:lsdException w:name="Table Simple 1" w:semiHidden="1" w:unhideWhenUsed="1"/>
-    <w:lsdException w:name="Table Simple 2" w:semiHidden="1" w:unhideWhenUsed="1"/>
-    <w:lsdException w:name="Table Simple 3" w:semiHidden="1" w:unhideWhenUsed="1"/>
-    <w:lsdException w:name="Table Classic 1" w:semiHidden="1" w:unhideWhenUsed="1"/>
-    <w:lsdException w:name="Table Classic 2" w:semiHidden="1" w:unhideWhenUsed="1"/>
-    <w:lsdException w:name="Table Classic 3" w:semiHidden="1" w:unhideWhenUsed="1"/>
-    <w:lsdException w:name="Table Classic 4" w:semiHidden="1" w:unhideWhenUsed="1"/>
-    <w:lsdException w:name="Table Colorful 1" w:semiHidden="1" w:unhideWhenUsed="1"/>
-    <w:lsdException w:name="Table Colorful 2" w:semiHidden="1" w:unhideWhenUsed="1"/>
-    <w:lsdException w:name="Table Colorful 3" w:semiHidden="1" w:unhideWhenUsed="1"/>
-    <w:lsdException w:name="Table Columns 1" w:semiHidden="1" w:unhideWhenUsed="1"/>
-    <w:lsdException w:name="Table Columns 2" w:semiHidden="1" w:unhideWhenUsed="1"/>
-    <w:lsdException w:name="Table Columns 3" w:semiHidden="1" w:unhideWhenUsed="1"/>
-    <w:lsdException w:name="Table Columns 4" w:semiHidden="1" w:unhideWhenUsed="1"/>
-    <w:lsdException w:name="Table Columns 5" w:semiHidden="1" w:unhideWhenUsed="1"/>
-    <w:lsdException w:name="Table Grid 1" w:semiHidden="1" w:unhideWhenUsed="1"/>
-    <w:lsdException w:name="Table Grid 2" w:semiHidden="1" w:unhideWhenUsed="1"/>
-    <w:lsdException w:name="Table Grid 3" w:semiHidden="1" w:unhideWhenUsed="1"/>
-    <w:lsdException w:name="Table Grid 4" w:semiHidden="1" w:unhideWhenUsed="1"/>
-    <w:lsdException w:name="Table Grid 5" w:semiHidden="1" w:unhideWhenUsed="1"/>
-    <w:lsdException w:name="Table Grid 6" w:semiHidden="1" w:unhideWhenUsed="1"/>
-    <w:lsdException w:name="Table Grid 7" w:semiHidden="1" w:unhideWhenUsed="1"/>
-    <w:lsdException w:name="Table Grid 8" w:semiHidden="1" w:unhideWhenUsed="1"/>
-    <w:lsdException w:name="Table List 1" w:semiHidden="1" w:unhideWhenUsed="1"/>
-    <w:lsdException w:name="Table List 2" w:semiHidden="1" w:unhideWhenUsed="1"/>
-    <w:lsdException w:name="Table List 3" w:semiHidden="1" w:unhideWhenUsed="1"/>
-    <w:lsdException w:name="Table List 4" w:semiHidden="1" w:unhideWhenUsed="1"/>
-    <w:lsdException w:name="Table List 5" w:semiHidden="1" w:unhideWhenUsed="1"/>
-    <w:lsdException w:name="Table List 6" w:semiHidden="1" w:unhideWhenUsed="1"/>
-    <w:lsdException w:name="Table List 7" w:semiHidden="1" w:unhideWhenUsed="1"/>
-    <w:lsdException w:name="Table List 8" w:semiHidden="1" w:unhideWhenUsed="1"/>
-    <w:lsdException w:name="Table 3D effects 1" w:semiHidden="1" w:unhideWhenUsed="1"/>
-    <w:lsdException w:name="Table 3D effects 2" w:semiHidden="1" w:unhideWhenUsed="1"/>
-    <w:lsdException w:name="Table 3D effects 3" w:semiHidden="1" w:unhideWhenUsed="1"/>
-    <w:lsdException w:name="Table Contemporary" w:semiHidden="1" w:unhideWhenUsed="1"/>
-    <w:lsdException w:name="Table Elegant" w:semiHidden="1" w:unhideWhenUsed="1"/>
-    <w:lsdException w:name="Table Professional" w:semiHidden="1" w:unhideWhenUsed="1"/>
-    <w:lsdException w:name="Table Subtle 1" w:semiHidden="1" w:unhideWhenUsed="1"/>
-    <w:lsdException w:name="Table Subtle 2" w:semiHidden="1" w:unhideWhenUsed="1"/>
-    <w:lsdException w:name="Table Web 1" w:semiHidden="1" w:unhideWhenUsed="1"/>
-    <w:lsdException w:name="Table Web 2" w:semiHidden="1" w:unhideWhenUsed="1"/>
-    <w:lsdException w:name="Table Web 3" w:semiHidden="1" w:unhideWhenUsed="1"/>
-    <w:lsdException w:name="Balloon Text" w:semiHidden="1" w:unhideWhenUsed="1"/>
-    <w:lsdException w:name="Table Grid" w:uiPriority="59"/>
-    <w:lsdException w:name="Table Theme" w:semiHidden="1" w:unhideWhenUsed="1"/>
-    <w:lsdException w:name="Placeholder Text" w:semiHidden="1"/>
-    <w:lsdException w:name="No Spacing" w:uiPriority="1" w:qFormat="1"/>
-    <w:lsdException w:name="Light Shading" w:uiPriority="60"/>
-    <w:lsdException w:name="Light List" w:uiPriority="61"/>
-    <w:lsdException w:name="Light Grid" w:uiPriority="62"/>
-    <w:lsdException w:name="Medium Shading 1" w:uiPriority="63"/>
-    <w:lsdException w:name="Medium Shading 2" w:uiPriority="64"/>
-    <w:lsdException w:name="Medium List 1" w:uiPriority="65"/>
-    <w:lsdException w:name="Medium List 2" w:uiPriority="66"/>
-    <w:lsdException w:name="Medium Grid 1" w:uiPriority="67"/>
-    <w:lsdException w:name="Medium Grid 2" w:uiPriority="68"/>
-    <w:lsdException w:name="Medium Grid 3" w:uiPriority="69"/>
-    <w:lsdException w:name="Dark List" w:uiPriority="70"/>
-    <w:lsdException w:name="Colorful Shading" w:uiPriority="71"/>
-    <w:lsdException w:name="Colorful List" w:uiPriority="72"/>
-    <w:lsdException w:name="Colorful Grid" w:uiPriority="73"/>
-    <w:lsdException w:name="Light Shading Accent 1" w:uiPriority="60"/>
-    <w:lsdException w:name="Light List Accent 1" w:uiPriority="61"/>
-    <w:lsdException w:name="Light Grid Accent 1" w:uiPriority="62"/>
-    <w:lsdException w:name="Medium Shading 1 Accent 1" w:uiPriority="63"/>
-    <w:lsdException w:name="Medium Shading 2 Accent 1" w:uiPriority="64"/>
-    <w:lsdException w:name="Medium List 1 Accent 1" w:uiPriority="65"/>
-    <w:lsdException w:name="Revision" w:semiHidden="1"/>
-    <w:lsdException w:name="List Paragraph" w:uiPriority="34" w:qFormat="1"/>
-    <w:lsdException w:name="Quote" w:uiPriority="29" w:qFormat="1"/>
-    <w:lsdException w:name="Intense Quote" w:uiPriority="30" w:qFormat="1"/>
-    <w:lsdException w:name="Medium List 2 Accent 1" w:uiPriority="66"/>
-    <w:lsdException w:name="Medium Grid 1 Accent 1" w:uiPriority="67"/>
-    <w:lsdException w:name="Medium Grid 2 Accent 1" w:uiPriority="68"/>
-    <w:lsdException w:name="Medium Grid 3 Accent 1" w:uiPriority="69"/>
-    <w:lsdException w:name="Dark List Accent 1" w:uiPriority="70"/>
-    <w:lsdException w:name="Colorful Shading Accent 1" w:uiPriority="71"/>
-    <w:lsdException w:name="Colorful List Accent 1" w:uiPriority="72"/>
-    <w:lsdException w:name="Colorful Grid Accent 1" w:uiPriority="73"/>
-    <w:lsdException w:name="Light Shading Accent 2" w:uiPriority="60"/>
-    <w:lsdException w:name="Light List Accent 2" w:uiPriority="61"/>
-    <w:lsdException w:name="Light Grid Accent 2" w:uiPriority="62"/>
-    <w:lsdException w:name="Medium Shading 1 Accent 2" w:uiPriority="63"/>
-    <w:lsdException w:name="Medium Shading 2 Accent 2" w:uiPriority="64"/>
-    <w:lsdException w:name="Medium List 1 Accent 2" w:uiPriority="65"/>
-    <w:lsdException w:name="Medium List 2 Accent 2" w:uiPriority="66"/>
-    <w:lsdException w:name="Medium Grid 1 Accent 2" w:uiPriority="67"/>
-    <w:lsdException w:name="Medium Grid 2 Accent 2" w:uiPriority="68"/>
-    <w:lsdException w:name="Medium Grid 3 Accent 2" w:uiPriority="69"/>
-    <w:lsdException w:name="Dark List Accent 2" w:uiPriority="70"/>
-    <w:lsdException w:name="Colorful Shading Accent 2" w:uiPriority="71"/>
-    <w:lsdException w:name="Colorful List Accent 2" w:uiPriority="72"/>
-    <w:lsdException w:name="Colorful Grid Accent 2" w:uiPriority="73"/>
-    <w:lsdException w:name="Light Shading Accent 3" w:uiPriority="60"/>
-    <w:lsdException w:name="Light List Accent 3" w:uiPriority="61"/>
-    <w:lsdException w:name="Light Grid Accent 3" w:uiPriority="62"/>
-    <w:lsdException w:name="Medium Shading 1 Accent 3" w:uiPriority="63"/>
-    <w:lsdException w:name="Medium Shading 2 Accent 3" w:uiPriority="64"/>
-    <w:lsdException w:name="Medium List 1 Accent 3" w:uiPriority="65"/>
-    <w:lsdException w:name="Medium List 2 Accent 3" w:uiPriority="66"/>
-    <w:lsdException w:name="Medium Grid 1 Accent 3" w:uiPriority="67"/>
-    <w:lsdException w:name="Medium Grid 2 Accent 3" w:uiPriority="68"/>
-    <w:lsdException w:name="Medium Grid 3 Accent 3" w:uiPriority="69"/>
-    <w:lsdException w:name="Dark List Accent 3" w:uiPriority="70"/>
-    <w:lsdException w:name="Colorful Shading Accent 3" w:uiPriority="71"/>
-    <w:lsdException w:name="Colorful List Accent 3" w:uiPriority="72"/>
-    <w:lsdException w:name="Colorful Grid Accent 3" w:uiPriority="73"/>
-    <w:lsdException w:name="Light Shading Accent 4" w:uiPriority="60"/>
-    <w:lsdException w:name="Light List Accent 4" w:uiPriority="61"/>
-    <w:lsdException w:name="Light Grid Accent 4" w:uiPriority="62"/>
-    <w:lsdException w:name="Medium Shading 1 Accent 4" w:uiPriority="63"/>
-    <w:lsdException w:name="Medium Shading 2 Accent 4" w:uiPriority="64"/>
-    <w:lsdException w:name="Medium List 1 Accent 4" w:uiPriority="65"/>
-    <w:lsdException w:name="Medium List 2 Accent 4" w:uiPriority="66"/>
-    <w:lsdException w:name="Medium Grid 1 Accent 4" w:uiPriority="67"/>
-    <w:lsdException w:name="Medium Grid 2 Accent 4" w:uiPriority="68"/>
-    <w:lsdException w:name="Medium Grid 3 Accent 4" w:uiPriority="69"/>
-    <w:lsdException w:name="Dark List Accent 4" w:uiPriority="70"/>
-    <w:lsdException w:name="Colorful Shading Accent 4" w:uiPriority="71"/>
-    <w:lsdException w:name="Colorful List Accent 4" w:uiPriority="72"/>
-    <w:lsdException w:name="Colorful Grid Accent 4" w:uiPriority="73"/>
-    <w:lsdException w:name="Light Shading Accent 5" w:uiPriority="60"/>
-    <w:lsdException w:name="Light List Accent 5" w:uiPriority="61"/>
-    <w:lsdException w:name="Light Grid Accent 5" w:uiPriority="62"/>
-    <w:lsdException w:name="Medium Shading 1 Accent 5" w:uiPriority="63"/>
-    <w:lsdException w:name="Medium Shading 2 Accent 5" w:uiPriority="64"/>
-    <w:lsdException w:name="Medium List 1 Accent 5" w:uiPriority="65"/>
-    <w:lsdException w:name="Medium List 2 Accent 5" w:uiPriority="66"/>
-    <w:lsdException w:name="Medium Grid 1 Accent 5" w:uiPriority="67"/>
-    <w:lsdException w:name="Medium Grid 2 Accent 5" w:uiPriority="68"/>
-    <w:lsdException w:name="Medium Grid 3 Accent 5" w:uiPriority="69"/>
-    <w:lsdException w:name="Dark List Accent 5" w:uiPriority="70"/>
-    <w:lsdException w:name="Colorful Shading Accent 5" w:uiPriority="71"/>
-    <w:lsdException w:name="Colorful List Accent 5" w:uiPriority="72"/>
-    <w:lsdException w:name="Colorful Grid Accent 5" w:uiPriority="73"/>
-    <w:lsdException w:name="Light Shading Accent 6" w:uiPriority="60"/>
-    <w:lsdException w:name="Light List Accent 6" w:uiPriority="61"/>
-    <w:lsdException w:name="Light Grid Accent 6" w:uiPriority="62"/>
-    <w:lsdException w:name="Medium Shading 1 Accent 6" w:uiPriority="63"/>
-    <w:lsdException w:name="Medium Shading 2 Accent 6" w:uiPriority="64"/>
-    <w:lsdException w:name="Medium List 1 Accent 6" w:uiPriority="65"/>
-    <w:lsdException w:name="Medium List 2 Accent 6" w:uiPriority="66"/>
-    <w:lsdException w:name="Medium Grid 1 Accent 6" w:uiPriority="67"/>
-    <w:lsdException w:name="Medium Grid 2 Accent 6" w:uiPriority="68"/>
-    <w:lsdException w:name="Medium Grid 3 Accent 6" w:uiPriority="69"/>
-    <w:lsdException w:name="Dark List Accent 6" w:uiPriority="70"/>
-    <w:lsdException w:name="Colorful Shading Accent 6" w:uiPriority="71"/>
-    <w:lsdException w:name="Colorful List Accent 6" w:uiPriority="72"/>
-    <w:lsdException w:name="Colorful Grid Accent 6" w:uiPriority="73"/>
-    <w:lsdException w:name="Subtle Emphasis" w:uiPriority="19" w:qFormat="1"/>
-    <w:lsdException w:name="Intense Emphasis" w:uiPriority="21" w:qFormat="1"/>
-    <w:lsdException w:name="Subtle Reference" w:uiPriority="31" w:qFormat="1"/>
-    <w:lsdException w:name="Intense Reference" w:uiPriority="32" w:qFormat="1"/>
-    <w:lsdException w:name="Book Title" w:uiPriority="33" w:qFormat="1"/>
-    <w:lsdException w:name="Bibliography" w:semiHidden="1" w:uiPriority="37" w:unhideWhenUsed="1"/>
-    <w:lsdException w:name="TOC Heading" w:semiHidden="1" w:uiPriority="39" w:unhideWhenUsed="1" w:qFormat="1"/>
-    <w:lsdException w:name="Plain Table 1" w:uiPriority="41"/>
-    <w:lsdException w:name="Plain Table 2" w:uiPriority="42"/>
-    <w:lsdException w:name="Plain Table 3" w:uiPriority="43"/>
-    <w:lsdException w:name="Plain Table 4" w:uiPriority="44"/>
-    <w:lsdException w:name="Plain Table 5" w:uiPriority="45"/>
-    <w:lsdException w:name="Grid Table Light" w:uiPriority="40"/>
-    <w:lsdException w:name="Grid Table 1 Light" w:uiPriority="46"/>
-    <w:lsdException w:name="Grid Table 2" w:uiPriority="47"/>
-    <w:lsdException w:name="Grid Table 3" w:uiPriority="48"/>
-    <w:lsdException w:name="Grid Table 4" w:uiPriority="49"/>
-    <w:lsdException w:name="Grid Table 5 Dark" w:uiPriority="50"/>
-    <w:lsdException w:name="Grid Table 6 Colorful" w:uiPriority="51"/>
-    <w:lsdException w:name="Grid Table 7 Colorful" w:uiPriority="52"/>
-    <w:lsdException w:name="Grid Table 1 Light Accent 1" w:uiPriority="46"/>
-    <w:lsdException w:name="Grid Table 2 Accent 1" w:uiPriority="47"/>
-    <w:lsdException w:name="Grid Table 3 Accent 1" w:uiPriority="48"/>
-    <w:lsdException w:name="Grid Table 4 Accent 1" w:uiPriority="49"/>
-    <w:lsdException w:name="Grid Table 5 Dark Accent 1" w:uiPriority="50"/>
-    <w:lsdException w:name="Grid Table 6 Colorful Accent 1" w:uiPriority="51"/>
-    <w:lsdException w:name="Grid Table 7 Colorful Accent 1" w:uiPriority="52"/>
-    <w:lsdException w:name="Grid Table 1 Light Accent 2" w:uiPriority="46"/>
-    <w:lsdException w:name="Grid Table 2 Accent 2" w:uiPriority="47"/>
-    <w:lsdException w:name="Grid Table 3 Accent 2" w:uiPriority="48"/>
-    <w:lsdException w:name="Grid Table 4 Accent 2" w:uiPriority="49"/>
-    <w:lsdException w:name="Grid Table 5 Dark Accent 2" w:uiPriority="50"/>
-    <w:lsdException w:name="Grid Table 6 Colorful Accent 2" w:uiPriority="51"/>
-    <w:lsdException w:name="Grid Table 7 Colorful Accent 2" w:uiPriority="52"/>
-    <w:lsdException w:name="Grid Table 1 Light Accent 3" w:uiPriority="46"/>
-    <w:lsdException w:name="Grid Table 2 Accent 3" w:uiPriority="47"/>
-    <w:lsdException w:name="Grid Table 3 Accent 3" w:uiPriority="48"/>
-    <w:lsdException w:name="Grid Table 4 Accent 3" w:uiPriority="49"/>
-    <w:lsdException w:name="Grid Table 5 Dark Accent 3" w:uiPriority="50"/>
-    <w:lsdException w:name="Grid Table 6 Colorful Accent 3" w:uiPriority="51"/>
-    <w:lsdException w:name="Grid Table 7 Colorful Accent 3" w:uiPriority="52"/>
-    <w:lsdException w:name="Grid Table 1 Light Accent 4" w:uiPriority="46"/>
-    <w:lsdException w:name="Grid Table 2 Accent 4" w:uiPriority="47"/>
-    <w:lsdException w:name="Grid Table 3 Accent 4" w:uiPriority="48"/>
-    <w:lsdException w:name="Grid Table 4 Accent 4" w:uiPriority="49"/>
-    <w:lsdException w:name="Grid Table 5 Dark Accent 4" w:uiPriority="50"/>
-    <w:lsdException w:name="Grid Table 6 Colorful Accent 4" w:uiPriority="51"/>
-    <w:lsdException w:name="Grid Table 7 Colorful Accent 4" w:uiPriority="52"/>
-    <w:lsdException w:name="Grid Table 1 Light Accent 5" w:uiPriority="46"/>
-    <w:lsdException w:name="Grid Table 2 Accent 5" w:uiPriority="47"/>
-    <w:lsdException w:name="Grid Table 3 Accent 5" w:uiPriority="48"/>
-    <w:lsdException w:name="Grid Table 4 Accent 5" w:uiPriority="49"/>
-    <w:lsdException w:name="Grid Table 5 Dark Accent 5" w:uiPriority="50"/>
-    <w:lsdException w:name="Grid Table 6 Colorful Accent 5" w:uiPriority="51"/>
-    <w:lsdException w:name="Grid Table 7 Colorful Accent 5" w:uiPriority="52"/>
-    <w:lsdException w:name="Grid Table 1 Light Accent 6" w:uiPriority="46"/>
-    <w:lsdException w:name="Grid Table 2 Accent 6" w:uiPriority="47"/>
-    <w:lsdException w:name="Grid Table 3 Accent 6" w:uiPriority="48"/>
-    <w:lsdException w:name="Grid Table 4 Accent 6" w:uiPriority="49"/>
-    <w:lsdException w:name="Grid Table 5 Dark Accent 6" w:uiPriority="50"/>
-    <w:lsdException w:name="Grid Table 6 Colorful Accent 6" w:uiPriority="51"/>
-    <w:lsdException w:name="Grid Table 7 Colorful Accent 6" w:uiPriority="52"/>
-    <w:lsdException w:name="List Table 1 Light" w:uiPriority="46"/>
-    <w:lsdException w:name="List Table 2" w:uiPriority="47"/>
-    <w:lsdException w:name="List Table 3" w:uiPriority="48"/>
-    <w:lsdException w:name="List Table 4" w:uiPriority="49"/>
-    <w:lsdException w:name="List Table 5 Dark" w:uiPriority="50"/>
-    <w:lsdException w:name="List Table 6 Colorful" w:uiPriority="51"/>
-    <w:lsdException w:name="List Table 7 Colorful" w:uiPriority="52"/>
-    <w:lsdException w:name="List Table 1 Light Accent 1" w:uiPriority="46"/>
-    <w:lsdException w:name="List Table 2 Accent 1" w:uiPriority="47"/>
-    <w:lsdException w:name="List Table 3 Accent 1" w:uiPriority="48"/>
-    <w:lsdException w:name="List Table 4 Accent 1" w:uiPriority="49"/>
-    <w:lsdException w:name="List Table 5 Dark Accent 1" w:uiPriority="50"/>
-    <w:lsdException w:name="List Table 6 Colorful Accent 1" w:uiPriority="51"/>
-    <w:lsdException w:name="List Table 7 Colorful Accent 1" w:uiPriority="52"/>
-    <w:lsdException w:name="List Table 1 Light Accent 2" w:uiPriority="46"/>
-    <w:lsdException w:name="List Table 2 Accent 2" w:uiPriority="47"/>
-    <w:lsdException w:name="List Table 3 Accent 2" w:uiPriority="48"/>
-    <w:lsdException w:name="List Table 4 Accent 2" w:uiPriority="49"/>
-    <w:lsdException w:name="List Table 5 Dark Accent 2" w:uiPriority="50"/>
-    <w:lsdException w:name="List Table 6 Colorful Accent 2" w:uiPriority="51"/>
-    <w:lsdException w:name="List Table 7 Colorful Accent 2" w:uiPriority="52"/>
-    <w:lsdException w:name="List Table 1 Light Accent 3" w:uiPriority="46"/>
-    <w:lsdException w:name="List Table 2 Accent 3" w:uiPriority="47"/>
-    <w:lsdException w:name="List Table 3 Accent 3" w:uiPriority="48"/>
-    <w:lsdException w:name="List Table 4 Accent 3" w:uiPriority="49"/>
-    <w:lsdException w:name="List Table 5 Dark Accent 3" w:uiPriority="50"/>
-    <w:lsdException w:name="List Table 6 Colorful Accent 3" w:uiPriority="51"/>
-    <w:lsdException w:name="List Table 7 Colorful Accent 3" w:uiPriority="52"/>
-    <w:lsdException w:name="List Table 1 Light Accent 4" w:uiPriority="46"/>
-    <w:lsdException w:name="List Table 2 Accent 4" w:uiPriority="47"/>
-    <w:lsdException w:name="List Table 3 Accent 4" w:uiPriority="48"/>
-    <w:lsdException w:name="List Table 4 Accent 4" w:uiPriority="49"/>
-    <w:lsdException w:name="List Table 5 Dark Accent 4" w:uiPriority="50"/>
-    <w:lsdException w:name="List Table 6 Colorful Accent 4" w:uiPriority="51"/>
-    <w:lsdException w:name="List Table 7 Colorful Accent 4" w:uiPriority="52"/>
-    <w:lsdException w:name="List Table 1 Light Accent 5" w:uiPriority="46"/>
-    <w:lsdException w:name="List Table 2 Accent 5" w:uiPriority="47"/>
-    <w:lsdException w:name="List Table 3 Accent 5" w:uiPriority="48"/>
-    <w:lsdException w:name="List Table 4 Accent 5" w:uiPriority="49"/>
-    <w:lsdException w:name="List Table 5 Dark Accent 5" w:uiPriority="50"/>
-    <w:lsdException w:name="List Table 6 Colorful Accent 5" w:uiPriority="51"/>
-    <w:lsdException w:name="List Table 7 Colorful Accent 5" w:uiPriority="52"/>
-    <w:lsdException w:name="List Table 1 Light Accent 6" w:uiPriority="46"/>
-    <w:lsdException w:name="List Table 2 Accent 6" w:uiPriority="47"/>
-    <w:lsdException w:name="List Table 3 Accent 6" w:uiPriority="48"/>
-    <w:lsdException w:name="List Table 4 Accent 6" w:uiPriority="49"/>
-    <w:lsdException w:name="List Table 5 Dark Accent 6" w:uiPriority="50"/>
-    <w:lsdException w:name="List Table 6 Colorful Accent 6" w:uiPriority="51"/>
-    <w:lsdException w:name="List Table 7 Colorful Accent 6" w:uiPriority="52"/>
+  <w:latentStyles w:defLockedState="0" w:defUIPriority="99" w:defSemiHidden="1" w:defUnhideWhenUsed="1" w:defQFormat="0" w:count="267">
+    <w:lsdException w:name="Normal" w:semiHidden="0" w:uiPriority="0" w:unhideWhenUsed="0" w:qFormat="1"/>
+    <w:lsdException w:name="heading 1" w:semiHidden="0" w:uiPriority="9" w:unhideWhenUsed="0" w:qFormat="1"/>
+    <w:lsdException w:name="heading 2" w:uiPriority="9" w:qFormat="1"/>
+    <w:lsdException w:name="heading 3" w:uiPriority="9" w:qFormat="1"/>
+    <w:lsdException w:name="heading 4" w:uiPriority="9" w:qFormat="1"/>
+    <w:lsdException w:name="heading 5" w:uiPriority="9" w:qFormat="1"/>
+    <w:lsdException w:name="heading 6" w:uiPriority="9" w:qFormat="1"/>
+    <w:lsdException w:name="heading 7" w:uiPriority="9" w:qFormat="1"/>
+    <w:lsdException w:name="heading 8" w:uiPriority="9" w:qFormat="1"/>
+    <w:lsdException w:name="heading 9" w:uiPriority="9" w:qFormat="1"/>
+    <w:lsdException w:name="toc 1" w:uiPriority="39"/>
+    <w:lsdException w:name="toc 2" w:uiPriority="39"/>
+    <w:lsdException w:name="toc 3" w:uiPriority="39"/>
+    <w:lsdException w:name="toc 4" w:uiPriority="39"/>
+    <w:lsdException w:name="toc 5" w:uiPriority="39"/>
+    <w:lsdException w:name="toc 6" w:uiPriority="39"/>
+    <w:lsdException w:name="toc 7" w:uiPriority="39"/>
+    <w:lsdException w:name="toc 8" w:uiPriority="39"/>
+    <w:lsdException w:name="toc 9" w:uiPriority="39"/>
+    <w:lsdException w:name="caption" w:uiPriority="35" w:qFormat="1"/>
+    <w:lsdException w:name="Title" w:semiHidden="0" w:uiPriority="10" w:unhideWhenUsed="0" w:qFormat="1"/>
+    <w:lsdException w:name="Default Paragraph Font" w:uiPriority="1"/>
+    <w:lsdException w:name="Subtitle" w:semiHidden="0" w:uiPriority="11" w:unhideWhenUsed="0" w:qFormat="1"/>
+    <w:lsdException w:name="Strong" w:semiHidden="0" w:uiPriority="22" w:unhideWhenUsed="0" w:qFormat="1"/>
+    <w:lsdException w:name="Emphasis" w:semiHidden="0" w:uiPriority="20" w:unhideWhenUsed="0" w:qFormat="1"/>
+    <w:lsdException w:name="Table Grid" w:semiHidden="0" w:uiPriority="59" w:unhideWhenUsed="0"/>
+    <w:lsdException w:name="Placeholder Text" w:unhideWhenUsed="0"/>
+    <w:lsdException w:name="No Spacing" w:semiHidden="0" w:uiPriority="1" w:unhideWhenUsed="0" w:qFormat="1"/>
+    <w:lsdException w:name="Light Shading" w:semiHidden="0" w:uiPriority="60" w:unhideWhenUsed="0"/>
+    <w:lsdException w:name="Light List" w:semiHidden="0" w:uiPriority="61" w:unhideWhenUsed="0"/>
+    <w:lsdException w:name="Light Grid" w:semiHidden="0" w:uiPriority="62" w:unhideWhenUsed="0"/>
+    <w:lsdException w:name="Medium Shading 1" w:semiHidden="0" w:uiPriority="63" w:unhideWhenUsed="0"/>
+    <w:lsdException w:name="Medium Shading 2" w:semiHidden="0" w:uiPriority="64" w:unhideWhenUsed="0"/>
+    <w:lsdException w:name="Medium List 1" w:semiHidden="0" w:uiPriority="65" w:unhideWhenUsed="0"/>
+    <w:lsdException w:name="Medium List 2" w:semiHidden="0" w:uiPriority="66" w:unhideWhenUsed="0"/>
+    <w:lsdException w:name="Medium Grid 1" w:semiHidden="0" w:uiPriority="67" w:unhideWhenUsed="0"/>
+    <w:lsdException w:name="Medium Grid 2" w:semiHidden="0" w:uiPriority="68" w:unhideWhenUsed="0"/>
+    <w:lsdException w:name="Medium Grid 3" w:semiHidden="0" w:uiPriority="69" w:unhideWhenUsed="0"/>
+    <w:lsdException w:name="Dark List" w:semiHidden="0" w:uiPriority="70" w:unhideWhenUsed="0"/>
+    <w:lsdException w:name="Colorful Shading" w:semiHidden="0" w:uiPriority="71" w:unhideWhenUsed="0"/>
+    <w:lsdException w:name="Colorful List" w:semiHidden="0" w:uiPriority="72" w:unhideWhenUsed="0"/>
+    <w:lsdException w:name="Colorful Grid" w:semiHidden="0" w:uiPriority="73" w:unhideWhenUsed="0"/>
+    <w:lsdException w:name="Light Shading Accent 1" w:semiHidden="0" w:uiPriority="60" w:unhideWhenUsed="0"/>
+    <w:lsdException w:name="Light List Accent 1" w:semiHidden="0" w:uiPriority="61" w:unhideWhenUsed="0"/>
+    <w:lsdException w:name="Light Grid Accent 1" w:semiHidden="0" w:uiPriority="62" w:unhideWhenUsed="0"/>
+    <w:lsdException w:name="Medium Shading 1 Accent 1" w:semiHidden="0" w:uiPriority="63" w:unhideWhenUsed="0"/>
+    <w:lsdException w:name="Medium Shading 2 Accent 1" w:semiHidden="0" w:uiPriority="64" w:unhideWhenUsed="0"/>
+    <w:lsdException w:name="Medium List 1 Accent 1" w:semiHidden="0" w:uiPriority="65" w:unhideWhenUsed="0"/>
+    <w:lsdException w:name="Revision" w:unhideWhenUsed="0"/>
+    <w:lsdException w:name="List Paragraph" w:semiHidden="0" w:uiPriority="34" w:unhideWhenUsed="0" w:qFormat="1"/>
+    <w:lsdException w:name="Quote" w:semiHidden="0" w:uiPriority="29" w:unhideWhenUsed="0" w:qFormat="1"/>
+    <w:lsdException w:name="Intense Quote" w:semiHidden="0" w:uiPriority="30" w:unhideWhenUsed="0" w:qFormat="1"/>
+    <w:lsdException w:name="Medium List 2 Accent 1" w:semiHidden="0" w:uiPriority="66" w:unhideWhenUsed="0"/>
+    <w:lsdException w:name="Medium Grid 1 Accent 1" w:semiHidden="0" w:uiPriority="67" w:unhideWhenUsed="0"/>
+    <w:lsdException w:name="Medium Grid 2 Accent 1" w:semiHidden="0" w:uiPriority="68" w:unhideWhenUsed="0"/>
+    <w:lsdException w:name="Medium Grid 3 Accent 1" w:semiHidden="0" w:uiPriority="69" w:unhideWhenUsed="0"/>
+    <w:lsdException w:name="Dark List Accent 1" w:semiHidden="0" w:uiPriority="70" w:unhideWhenUsed="0"/>
+    <w:lsdException w:name="Colorful Shading Accent 1" w:semiHidden="0" w:uiPriority="71" w:unhideWhenUsed="0"/>
+    <w:lsdException w:name="Colorful List Accent 1" w:semiHidden="0" w:uiPriority="72" w:unhideWhenUsed="0"/>
+    <w:lsdException w:name="Colorful Grid Accent 1" w:semiHidden="0" w:uiPriority="73" w:unhideWhenUsed="0"/>
+    <w:lsdException w:name="Light Shading Accent 2" w:semiHidden="0" w:uiPriority="60" w:unhideWhenUsed="0"/>
+    <w:lsdException w:name="Light List Accent 2" w:semiHidden="0" w:uiPriority="61" w:unhideWhenUsed="0"/>
+    <w:lsdException w:name="Light Grid Accent 2" w:semiHidden="0" w:uiPriority="62" w:unhideWhenUsed="0"/>
+    <w:lsdException w:name="Medium Shading 1 Accent 2" w:semiHidden="0" w:uiPriority="63" w:unhideWhenUsed="0"/>
+    <w:lsdException w:name="Medium Shading 2 Accent 2" w:semiHidden="0" w:uiPriority="64" w:unhideWhenUsed="0"/>
+    <w:lsdException w:name="Medium List 1 Accent 2" w:semiHidden="0" w:uiPriority="65" w:unhideWhenUsed="0"/>
+    <w:lsdException w:name="Medium List 2 Accent 2" w:semiHidden="0" w:uiPriority="66" w:unhideWhenUsed="0"/>
+    <w:lsdException w:name="Medium Grid 1 Accent 2" w:semiHidden="0" w:uiPriority="67" w:unhideWhenUsed="0"/>
+    <w:lsdException w:name="Medium Grid 2 Accent 2" w:semiHidden="0" w:uiPriority="68" w:unhideWhenUsed="0"/>
+    <w:lsdException w:name="Medium Grid 3 Accent 2" w:semiHidden="0" w:uiPriority="69" w:unhideWhenUsed="0"/>
+    <w:lsdException w:name="Dark List Accent 2" w:semiHidden="0" w:uiPriority="70" w:unhideWhenUsed="0"/>
+    <w:lsdException w:name="Colorful Shading Accent 2" w:semiHidden="0" w:uiPriority="71" w:unhideWhenUsed="0"/>
+    <w:lsdException w:name="Colorful List Accent 2" w:semiHidden="0" w:uiPriority="72" w:unhideWhenUsed="0"/>
+    <w:lsdException w:name="Colorful Grid Accent 2" w:semiHidden="0" w:uiPriority="73" w:unhideWhenUsed="0"/>
+    <w:lsdException w:name="Light Shading Accent 3" w:semiHidden="0" w:uiPriority="60" w:unhideWhenUsed="0"/>
+    <w:lsdException w:name="Light List Accent 3" w:semiHidden="0" w:uiPriority="61" w:unhideWhenUsed="0"/>
+    <w:lsdException w:name="Light Grid Accent 3" w:semiHidden="0" w:uiPriority="62" w:unhideWhenUsed="0"/>
+    <w:lsdException w:name="Medium Shading 1 Accent 3" w:semiHidden="0" w:uiPriority="63" w:unhideWhenUsed="0"/>
+    <w:lsdException w:name="Medium Shading 2 Accent 3" w:semiHidden="0" w:uiPriority="64" w:unhideWhenUsed="0"/>
+    <w:lsdException w:name="Medium List 1 Accent 3" w:semiHidden="0" w:uiPriority="65" w:unhideWhenUsed="0"/>
+    <w:lsdException w:name="Medium List 2 Accent 3" w:semiHidden="0" w:uiPriority="66" w:unhideWhenUsed="0"/>
+    <w:lsdException w:name="Medium Grid 1 Accent 3" w:semiHidden="0" w:uiPriority="67" w:unhideWhenUsed="0"/>
+    <w:lsdException w:name="Medium Grid 2 Accent 3" w:semiHidden="0" w:uiPriority="68" w:unhideWhenUsed="0"/>
+    <w:lsdException w:name="Medium Grid 3 Accent 3" w:semiHidden="0" w:uiPriority="69" w:unhideWhenUsed="0"/>
+    <w:lsdException w:name="Dark List Accent 3" w:semiHidden="0" w:uiPriority="70" w:unhideWhenUsed="0"/>
+    <w:lsdException w:name="Colorful Shading Accent 3" w:semiHidden="0" w:uiPriority="71" w:unhideWhenUsed="0"/>
+    <w:lsdException w:name="Colorful List Accent 3" w:semiHidden="0" w:uiPriority="72" w:unhideWhenUsed="0"/>
+    <w:lsdException w:name="Colorful Grid Accent 3" w:semiHidden="0" w:uiPriority="73" w:unhideWhenUsed="0"/>
+    <w:lsdException w:name="Light Shading Accent 4" w:semiHidden="0" w:uiPriority="60" w:unhideWhenUsed="0"/>
+    <w:lsdException w:name="Light List Accent 4" w:semiHidden="0" w:uiPriority="61" w:unhideWhenUsed="0"/>
+    <w:lsdException w:name="Light Grid Accent 4" w:semiHidden="0" w:uiPriority="62" w:unhideWhenUsed="0"/>
+    <w:lsdException w:name="Medium Shading 1 Accent 4" w:semiHidden="0" w:uiPriority="63" w:unhideWhenUsed="0"/>
+    <w:lsdException w:name="Medium Shading 2 Accent 4" w:semiHidden="0" w:uiPriority="64" w:unhideWhenUsed="0"/>
+    <w:lsdException w:name="Medium List 1 Accent 4" w:semiHidden="0" w:uiPriority="65" w:unhideWhenUsed="0"/>
+    <w:lsdException w:name="Medium List 2 Accent 4" w:semiHidden="0" w:uiPriority="66" w:unhideWhenUsed="0"/>
+    <w:lsdException w:name="Medium Grid 1 Accent 4" w:semiHidden="0" w:uiPriority="67" w:unhideWhenUsed="0"/>
+    <w:lsdException w:name="Medium Grid 2 Accent 4" w:semiHidden="0" w:uiPriority="68" w:unhideWhenUsed="0"/>
+    <w:lsdException w:name="Medium Grid 3 Accent 4" w:semiHidden="0" w:uiPriority="69" w:unhideWhenUsed="0"/>
+    <w:lsdException w:name="Dark List Accent 4" w:semiHidden="0" w:uiPriority="70" w:unhideWhenUsed="0"/>
+    <w:lsdException w:name="Colorful Shading Accent 4" w:semiHidden="0" w:uiPriority="71" w:unhideWhenUsed="0"/>
+    <w:lsdException w:name="Colorful List Accent 4" w:semiHidden="0" w:uiPriority="72" w:unhideWhenUsed="0"/>
+    <w:lsdException w:name="Colorful Grid Accent 4" w:semiHidden="0" w:uiPriority="73" w:unhideWhenUsed="0"/>
+    <w:lsdException w:name="Light Shading Accent 5" w:semiHidden="0" w:uiPriority="60" w:unhideWhenUsed="0"/>
+    <w:lsdException w:name="Light List Accent 5" w:semiHidden="0" w:uiPriority="61" w:unhideWhenUsed="0"/>
+    <w:lsdException w:name="Light Grid Accent 5" w:semiHidden="0" w:uiPriority="62" w:unhideWhenUsed="0"/>
+    <w:lsdException w:name="Medium Shading 1 Accent 5" w:semiHidden="0" w:uiPriority="63" w:unhideWhenUsed="0"/>
+    <w:lsdException w:name="Medium Shading 2 Accent 5" w:semiHidden="0" w:uiPriority="64" w:unhideWhenUsed="0"/>
+    <w:lsdException w:name="Medium List 1 Accent 5" w:semiHidden="0" w:uiPriority="65" w:unhideWhenUsed="0"/>
+    <w:lsdException w:name="Medium List 2 Accent 5" w:semiHidden="0" w:uiPriority="66" w:unhideWhenUsed="0"/>
+    <w:lsdException w:name="Medium Grid 1 Accent 5" w:semiHidden="0" w:uiPriority="67" w:unhideWhenUsed="0"/>
+    <w:lsdException w:name="Medium Grid 2 Accent 5" w:semiHidden="0" w:uiPriority="68" w:unhideWhenUsed="0"/>
+    <w:lsdException w:name="Medium Grid 3 Accent 5" w:semiHidden="0" w:uiPriority="69" w:unhideWhenUsed="0"/>
+    <w:lsdException w:name="Dark List Accent 5" w:semiHidden="0" w:uiPriority="70" w:unhideWhenUsed="0"/>
+    <w:lsdException w:name="Colorful Shading Accent 5" w:semiHidden="0" w:uiPriority="71" w:unhideWhenUsed="0"/>
+    <w:lsdException w:name="Colorful List Accent 5" w:semiHidden="0" w:uiPriority="72" w:unhideWhenUsed="0"/>
+    <w:lsdException w:name="Colorful Grid Accent 5" w:semiHidden="0" w:uiPriority="73" w:unhideWhenUsed="0"/>
+    <w:lsdException w:name="Light Shading Accent 6" w:semiHidden="0" w:uiPriority="60" w:unhideWhenUsed="0"/>
+    <w:lsdException w:name="Light List Accent 6" w:semiHidden="0" w:uiPriority="61" w:unhideWhenUsed="0"/>
+    <w:lsdException w:name="Light Grid Accent 6" w:semiHidden="0" w:uiPriority="62" w:unhideWhenUsed="0"/>
+    <w:lsdException w:name="Medium Shading 1 Accent 6" w:semiHidden="0" w:uiPriority="63" w:unhideWhenUsed="0"/>
+    <w:lsdException w:name="Medium Shading 2 Accent 6" w:semiHidden="0" w:uiPriority="64" w:unhideWhenUsed="0"/>
+    <w:lsdException w:name="Medium List 1 Accent 6" w:semiHidden="0" w:uiPriority="65" w:unhideWhenUsed="0"/>
+    <w:lsdException w:name="Medium List 2 Accent 6" w:semiHidden="0" w:uiPriority="66" w:unhideWhenUsed="0"/>
+    <w:lsdException w:name="Medium Grid 1 Accent 6" w:semiHidden="0" w:uiPriority="67" w:unhideWhenUsed="0"/>
+    <w:lsdException w:name="Medium Grid 2 Accent 6" w:semiHidden="0" w:uiPriority="68" w:unhideWhenUsed="0"/>
+    <w:lsdException w:name="Medium Grid 3 Accent 6" w:semiHidden="0" w:uiPriority="69" w:unhideWhenUsed="0"/>
+    <w:lsdException w:name="Dark List Accent 6" w:semiHidden="0" w:uiPriority="70" w:unhideWhenUsed="0"/>
+    <w:lsdException w:name="Colorful Shading Accent 6" w:semiHidden="0" w:uiPriority="71" w:unhideWhenUsed="0"/>
+    <w:lsdException w:name="Colorful List Accent 6" w:semiHidden="0" w:uiPriority="72" w:unhideWhenUsed="0"/>
+    <w:lsdException w:name="Colorful Grid Accent 6" w:semiHidden="0" w:uiPriority="73" w:unhideWhenUsed="0"/>
+    <w:lsdException w:name="Subtle Emphasis" w:semiHidden="0" w:uiPriority="19" w:unhideWhenUsed="0" w:qFormat="1"/>
+    <w:lsdException w:name="Intense Emphasis" w:semiHidden="0" w:uiPriority="21" w:unhideWhenUsed="0" w:qFormat="1"/>
+    <w:lsdException w:name="Subtle Reference" w:semiHidden="0" w:uiPriority="31" w:unhideWhenUsed="0" w:qFormat="1"/>
+    <w:lsdException w:name="Intense Reference" w:semiHidden="0" w:uiPriority="32" w:unhideWhenUsed="0" w:qFormat="1"/>
+    <w:lsdException w:name="Book Title" w:semiHidden="0" w:uiPriority="33" w:unhideWhenUsed="0" w:qFormat="1"/>
+    <w:lsdException w:name="Bibliography" w:uiPriority="37"/>
+    <w:lsdException w:name="TOC Heading" w:uiPriority="39" w:qFormat="1"/>
+  </w:latentStyles>
+  <w:style w:type="paragraph" w:default="1" w:styleId="Standard">
+    <w:name w:val="Normal"/>
+    <w:qFormat/>
+  </w:style>
+  <w:style w:type="paragraph" w:styleId="berschrift1">
+    <w:name w:val="heading 1"/>
+    <w:basedOn w:val="Standard"/>
+    <w:next w:val="Standard"/>
+    <w:link w:val="berschrift1Zchn"/>
+    <w:uiPriority w:val="9"/>
+    <w:qFormat/>
+    <w:rsid w:val="00522DDA"/>
+    <w:pPr>
+      <w:keepNext/>
+      <w:keepLines/>
+      <w:spacing w:before="480" w:after="0"/>
+      <w:outlineLvl w:val="0"/>
+    </w:pPr>
+    <w:rPr>
+      <w:rFonts w:asciiTheme="majorHAnsi" w:eastAsiaTheme="majorEastAsia" w:hAnsiTheme="majorHAnsi" w:cstheme="majorBidi"/>
+      <w:b/>
+      <w:bCs/>
+      <w:color w:val="365F91" w:themeColor="accent1" w:themeShade="BF"/>
+      <w:sz w:val="28"/>
+      <w:szCs w:val="28"/>
+    </w:rPr>
+  </w:style>
+  <w:style w:type="paragraph" w:styleId="berschrift2">
+    <w:name w:val="heading 2"/>
+    <w:basedOn w:val="Standard"/>
+    <w:next w:val="Standard"/>
+    <w:link w:val="berschrift2Zchn"/>
+    <w:uiPriority w:val="9"/>
+    <w:unhideWhenUsed/>
+    <w:qFormat/>
+    <w:rsid w:val="00522DDA"/>
+    <w:pPr>
+      <w:keepNext/>
+      <w:keepLines/>
+      <w:spacing w:before="200" w:after="0"/>
+      <w:outlineLvl w:val="1"/>
+    </w:pPr>
+    <w:rPr>
+      <w:rFonts w:asciiTheme="majorHAnsi" w:eastAsiaTheme="majorEastAsia" w:hAnsiTheme="majorHAnsi" w:cstheme="majorBidi"/>
+      <w:b/>
+      <w:bCs/>
+      <w:color w:val="4F81BD" w:themeColor="accent1"/>
+      <w:sz w:val="26"/>
+      <w:szCs w:val="26"/>
+    </w:rPr>
+  </w:style>
+  <w:style w:type="paragraph" w:styleId="berschrift3">
+    <w:name w:val="heading 3"/>
+    <w:basedOn w:val="Standard"/>
+    <w:next w:val="Standard"/>
+    <w:link w:val="berschrift3Zchn"/>
+    <w:uiPriority w:val="9"/>
+    <w:unhideWhenUsed/>
+    <w:qFormat/>
+    <w:rsid w:val="005F4713"/>
+    <w:pPr>
+      <w:keepNext/>
+      <w:keepLines/>
+      <w:spacing w:before="200" w:after="0"/>
+      <w:outlineLvl w:val="2"/>
+    </w:pPr>
+    <w:rPr>
+      <w:rFonts w:asciiTheme="majorHAnsi" w:eastAsiaTheme="majorEastAsia" w:hAnsiTheme="majorHAnsi" w:cstheme="majorBidi"/>
+      <w:b/>
+      <w:bCs/>
+      <w:color w:val="4F81BD" w:themeColor="accent1"/>
+    </w:rPr>
+  </w:style>
+  <w:style w:type="character" w:default="1" w:styleId="Absatz-Standardschriftart">
+    <w:name w:val="Default Paragraph Font"/>
+    <w:uiPriority w:val="1"/>
+    <w:semiHidden/>
+    <w:unhideWhenUsed/>
+  </w:style>
+  <w:style w:type="table" w:default="1" w:styleId="NormaleTabelle">
+    <w:name w:val="Normal Table"/>
+    <w:uiPriority w:val="99"/>
+    <w:semiHidden/>
+    <w:unhideWhenUsed/>
+    <w:tblPr>
+      <w:tblInd w:w="0" w:type="dxa"/>
+      <w:tblCellMar>
+        <w:top w:w="0" w:type="dxa"/>
+        <w:left w:w="108" w:type="dxa"/>
+        <w:bottom w:w="0" w:type="dxa"/>
+        <w:right w:w="108" w:type="dxa"/>
+      </w:tblCellMar>
+    </w:tblPr>
+  </w:style>
+  <w:style w:type="numbering" w:default="1" w:styleId="KeineListe">
+    <w:name w:val="No List"/>
+    <w:uiPriority w:val="99"/>
+    <w:semiHidden/>
+    <w:unhideWhenUsed/>
+  </w:style>
+  <w:style w:type="character" w:customStyle="1" w:styleId="berschrift1Zchn">
+    <w:name w:val="Überschrift 1 Zchn"/>
+    <w:basedOn w:val="Absatz-Standardschriftart"/>
+    <w:link w:val="berschrift1"/>
+    <w:uiPriority w:val="9"/>
+    <w:rsid w:val="00522DDA"/>
+    <w:rPr>
+      <w:rFonts w:asciiTheme="majorHAnsi" w:eastAsiaTheme="majorEastAsia" w:hAnsiTheme="majorHAnsi" w:cstheme="majorBidi"/>
+      <w:b/>
+      <w:bCs/>
+      <w:color w:val="365F91" w:themeColor="accent1" w:themeShade="BF"/>
+      <w:sz w:val="28"/>
+      <w:szCs w:val="28"/>
+    </w:rPr>
+  </w:style>
+  <w:style w:type="paragraph" w:styleId="Titel">
+    <w:name w:val="Title"/>
+    <w:basedOn w:val="Standard"/>
+    <w:next w:val="Standard"/>
+    <w:link w:val="TitelZchn"/>
+    <w:uiPriority w:val="10"/>
+    <w:qFormat/>
+    <w:rsid w:val="00522DDA"/>
+    <w:pPr>
+      <w:pBdr>
+        <w:bottom w:val="single" w:sz="8" w:space="4" w:color="4F81BD" w:themeColor="accent1"/>
+      </w:pBdr>
+      <w:spacing w:after="300" w:line="240" w:lineRule="auto"/>
+      <w:contextualSpacing/>
+    </w:pPr>
+    <w:rPr>
+      <w:rFonts w:asciiTheme="majorHAnsi" w:eastAsiaTheme="majorEastAsia" w:hAnsiTheme="majorHAnsi" w:cstheme="majorBidi"/>
+      <w:color w:val="17365D" w:themeColor="text2" w:themeShade="BF"/>
+      <w:spacing w:val="5"/>
+      <w:kern w:val="28"/>
+      <w:sz w:val="52"/>
+      <w:szCs w:val="52"/>
+    </w:rPr>
+  </w:style>
+  <w:style w:type="character" w:customStyle="1" w:styleId="TitelZchn">
+    <w:name w:val="Titel Zchn"/>
+    <w:basedOn w:val="Absatz-Standardschriftart"/>
+    <w:link w:val="Titel"/>
+    <w:uiPriority w:val="10"/>
+    <w:rsid w:val="00522DDA"/>
+    <w:rPr>
+      <w:rFonts w:asciiTheme="majorHAnsi" w:eastAsiaTheme="majorEastAsia" w:hAnsiTheme="majorHAnsi" w:cstheme="majorBidi"/>
+      <w:color w:val="17365D" w:themeColor="text2" w:themeShade="BF"/>
+      <w:spacing w:val="5"/>
+      <w:kern w:val="28"/>
+      <w:sz w:val="52"/>
+      <w:szCs w:val="52"/>
+    </w:rPr>
+  </w:style>
+  <w:style w:type="character" w:customStyle="1" w:styleId="berschrift2Zchn">
+    <w:name w:val="Überschrift 2 Zchn"/>
+    <w:basedOn w:val="Absatz-Standardschriftart"/>
+    <w:link w:val="berschrift2"/>
+    <w:uiPriority w:val="9"/>
+    <w:rsid w:val="00522DDA"/>
+    <w:rPr>
+      <w:rFonts w:asciiTheme="majorHAnsi" w:eastAsiaTheme="majorEastAsia" w:hAnsiTheme="majorHAnsi" w:cstheme="majorBidi"/>
+      <w:b/>
+      <w:bCs/>
+      <w:color w:val="4F81BD" w:themeColor="accent1"/>
+      <w:sz w:val="26"/>
+      <w:szCs w:val="26"/>
+    </w:rPr>
+  </w:style>
+  <w:style w:type="character" w:styleId="SchwacheHervorhebung">
+    <w:name w:val="Subtle Emphasis"/>
+    <w:basedOn w:val="Absatz-Standardschriftart"/>
+    <w:uiPriority w:val="19"/>
+    <w:qFormat/>
+    <w:rsid w:val="001E73D2"/>
+    <w:rPr>
+      <w:i/>
+      <w:iCs/>
+      <w:color w:val="808080" w:themeColor="text1" w:themeTint="7F"/>
+    </w:rPr>
+  </w:style>
+  <w:style w:type="paragraph" w:styleId="Listenabsatz">
+    <w:name w:val="List Paragraph"/>
+    <w:basedOn w:val="Standard"/>
+    <w:uiPriority w:val="34"/>
+    <w:qFormat/>
+    <w:rsid w:val="007151F5"/>
+    <w:pPr>
+      <w:ind w:left="720"/>
+      <w:contextualSpacing/>
+    </w:pPr>
+  </w:style>
+  <w:style w:type="character" w:customStyle="1" w:styleId="berschrift3Zchn">
+    <w:name w:val="Überschrift 3 Zchn"/>
+    <w:basedOn w:val="Absatz-Standardschriftart"/>
+    <w:link w:val="berschrift3"/>
+    <w:uiPriority w:val="9"/>
+    <w:rsid w:val="005F4713"/>
+    <w:rPr>
+      <w:rFonts w:asciiTheme="majorHAnsi" w:eastAsiaTheme="majorEastAsia" w:hAnsiTheme="majorHAnsi" w:cstheme="majorBidi"/>
+      <w:b/>
+      <w:bCs/>
+      <w:color w:val="4F81BD" w:themeColor="accent1"/>
+    </w:rPr>
+  </w:style>
+  <w:style w:type="table" w:styleId="Tabellenraster">
+    <w:name w:val="Table Grid"/>
+    <w:basedOn w:val="NormaleTabelle"/>
+    <w:uiPriority w:val="59"/>
+    <w:rsid w:val="00712653"/>
+    <w:pPr>
+      <w:spacing w:after="0" w:line="240" w:lineRule="auto"/>
+    </w:pPr>
+    <w:tblPr>
+      <w:tblBorders>
+        <w:top w:val="single" w:sz="4" w:space="0" w:color="auto"/>
+        <w:left w:val="single" w:sz="4" w:space="0" w:color="auto"/>
+        <w:bottom w:val="single" w:sz="4" w:space="0" w:color="auto"/>
+        <w:right w:val="single" w:sz="4" w:space="0" w:color="auto"/>
+        <w:insideH w:val="single" w:sz="4" w:space="0" w:color="auto"/>
+        <w:insideV w:val="single" w:sz="4" w:space="0" w:color="auto"/>
+      </w:tblBorders>
+    </w:tblPr>
+  </w:style>
+  <w:style w:type="paragraph" w:styleId="Untertitel">
+    <w:name w:val="Subtitle"/>
+    <w:basedOn w:val="Standard"/>
+    <w:next w:val="Standard"/>
+    <w:link w:val="UntertitelZchn"/>
+    <w:uiPriority w:val="11"/>
+    <w:qFormat/>
+    <w:rsid w:val="00D95398"/>
+    <w:pPr>
+      <w:numPr>
+        <w:ilvl w:val="1"/>
+      </w:numPr>
+    </w:pPr>
+    <w:rPr>
+      <w:rFonts w:asciiTheme="majorHAnsi" w:eastAsiaTheme="majorEastAsia" w:hAnsiTheme="majorHAnsi" w:cstheme="majorBidi"/>
+      <w:i/>
+      <w:iCs/>
+      <w:color w:val="4F81BD" w:themeColor="accent1"/>
+      <w:spacing w:val="15"/>
+      <w:sz w:val="24"/>
+      <w:szCs w:val="24"/>
+    </w:rPr>
+  </w:style>
+  <w:style w:type="character" w:customStyle="1" w:styleId="UntertitelZchn">
+    <w:name w:val="Untertitel Zchn"/>
+    <w:basedOn w:val="Absatz-Standardschriftart"/>
+    <w:link w:val="Untertitel"/>
+    <w:uiPriority w:val="11"/>
+    <w:rsid w:val="00D95398"/>
+    <w:rPr>
+      <w:rFonts w:asciiTheme="majorHAnsi" w:eastAsiaTheme="majorEastAsia" w:hAnsiTheme="majorHAnsi" w:cstheme="majorBidi"/>
+      <w:i/>
+      <w:iCs/>
+      <w:color w:val="4F81BD" w:themeColor="accent1"/>
+      <w:spacing w:val="15"/>
+      <w:sz w:val="24"/>
+      <w:szCs w:val="24"/>
+    </w:rPr>
+  </w:style>
+  <w:style w:type="paragraph" w:styleId="Kopfzeile">
+    <w:name w:val="header"/>
+    <w:basedOn w:val="Standard"/>
+    <w:link w:val="KopfzeileZchn"/>
+    <w:uiPriority w:val="99"/>
+    <w:unhideWhenUsed/>
+    <w:rsid w:val="00913F6C"/>
+    <w:pPr>
+      <w:tabs>
+        <w:tab w:val="center" w:pos="4536"/>
+        <w:tab w:val="right" w:pos="9072"/>
+      </w:tabs>
+      <w:spacing w:after="0" w:line="240" w:lineRule="auto"/>
+    </w:pPr>
+  </w:style>
+  <w:style w:type="character" w:customStyle="1" w:styleId="KopfzeileZchn">
+    <w:name w:val="Kopfzeile Zchn"/>
+    <w:basedOn w:val="Absatz-Standardschriftart"/>
+    <w:link w:val="Kopfzeile"/>
+    <w:uiPriority w:val="99"/>
+    <w:rsid w:val="00913F6C"/>
+  </w:style>
+  <w:style w:type="paragraph" w:styleId="Fuzeile">
+    <w:name w:val="footer"/>
+    <w:basedOn w:val="Standard"/>
+    <w:link w:val="FuzeileZchn"/>
+    <w:uiPriority w:val="99"/>
+    <w:unhideWhenUsed/>
+    <w:rsid w:val="00913F6C"/>
+    <w:pPr>
+      <w:tabs>
+        <w:tab w:val="center" w:pos="4536"/>
+        <w:tab w:val="right" w:pos="9072"/>
+      </w:tabs>
+      <w:spacing w:after="0" w:line="240" w:lineRule="auto"/>
+    </w:pPr>
+  </w:style>
+  <w:style w:type="character" w:customStyle="1" w:styleId="FuzeileZchn">
+    <w:name w:val="Fußzeile Zchn"/>
+    <w:basedOn w:val="Absatz-Standardschriftart"/>
+    <w:link w:val="Fuzeile"/>
+    <w:uiPriority w:val="99"/>
+    <w:rsid w:val="00913F6C"/>
+  </w:style>
+  <w:style w:type="paragraph" w:styleId="Sprechblasentext">
+    <w:name w:val="Balloon Text"/>
+    <w:basedOn w:val="Standard"/>
+    <w:link w:val="SprechblasentextZchn"/>
+    <w:uiPriority w:val="99"/>
+    <w:semiHidden/>
+    <w:unhideWhenUsed/>
+    <w:rsid w:val="00B43E74"/>
+    <w:pPr>
+      <w:spacing w:after="0" w:line="240" w:lineRule="auto"/>
+    </w:pPr>
+    <w:rPr>
+      <w:rFonts w:ascii="Tahoma" w:hAnsi="Tahoma" w:cs="Tahoma"/>
+      <w:sz w:val="16"/>
+      <w:szCs w:val="16"/>
+    </w:rPr>
+  </w:style>
+  <w:style w:type="character" w:customStyle="1" w:styleId="SprechblasentextZchn">
+    <w:name w:val="Sprechblasentext Zchn"/>
+    <w:basedOn w:val="Absatz-Standardschriftart"/>
+    <w:link w:val="Sprechblasentext"/>
+    <w:uiPriority w:val="99"/>
+    <w:semiHidden/>
+    <w:rsid w:val="00B43E74"/>
+    <w:rPr>
+      <w:rFonts w:ascii="Tahoma" w:hAnsi="Tahoma" w:cs="Tahoma"/>
+      <w:sz w:val="16"/>
+      <w:szCs w:val="16"/>
+    </w:rPr>
+  </w:style>
+  <w:style w:type="character" w:styleId="Platzhaltertext">
+    <w:name w:val="Placeholder Text"/>
+    <w:basedOn w:val="Absatz-Standardschriftart"/>
+    <w:uiPriority w:val="99"/>
+    <w:semiHidden/>
+    <w:rsid w:val="003E07F5"/>
+    <w:rPr>
+      <w:color w:val="808080"/>
+    </w:rPr>
+  </w:style>
+  <w:style w:type="table" w:styleId="HelleListe-Akzent1">
+    <w:name w:val="Light List Accent 1"/>
+    <w:basedOn w:val="NormaleTabelle"/>
+    <w:uiPriority w:val="61"/>
+    <w:rsid w:val="00B028F4"/>
+    <w:pPr>
+      <w:spacing w:after="0" w:line="240" w:lineRule="auto"/>
+    </w:pPr>
+    <w:tblPr>
+      <w:tblStyleRowBandSize w:val="1"/>
+      <w:tblStyleColBandSize w:val="1"/>
+      <w:tblBorders>
+        <w:top w:val="single" w:sz="8" w:space="0" w:color="4F81BD" w:themeColor="accent1"/>
+        <w:left w:val="single" w:sz="8" w:space="0" w:color="4F81BD" w:themeColor="accent1"/>
+        <w:bottom w:val="single" w:sz="8" w:space="0" w:color="4F81BD" w:themeColor="accent1"/>
+        <w:right w:val="single" w:sz="8" w:space="0" w:color="4F81BD" w:themeColor="accent1"/>
+      </w:tblBorders>
+    </w:tblPr>
+    <w:tblStylePr w:type="firstRow">
+      <w:pPr>
+        <w:spacing w:before="0" w:after="0" w:line="240" w:lineRule="auto"/>
+      </w:pPr>
+      <w:rPr>
+        <w:b/>
+        <w:bCs/>
+        <w:color w:val="FFFFFF" w:themeColor="background1"/>
+      </w:rPr>
+      <w:tblPr/>
+      <w:tcPr>
+        <w:shd w:val="clear" w:color="auto" w:fill="4F81BD" w:themeFill="accent1"/>
+      </w:tcPr>
+    </w:tblStylePr>
+    <w:tblStylePr w:type="lastRow">
+      <w:pPr>
+        <w:spacing w:before="0" w:after="0" w:line="240" w:lineRule="auto"/>
+      </w:pPr>
+      <w:rPr>
+        <w:b/>
+        <w:bCs/>
+      </w:rPr>
+      <w:tblPr/>
+      <w:tcPr>
+        <w:tcBorders>
+          <w:top w:val="double" w:sz="6" w:space="0" w:color="4F81BD" w:themeColor="accent1"/>
+          <w:left w:val="single" w:sz="8" w:space="0" w:color="4F81BD" w:themeColor="accent1"/>
+          <w:bottom w:val="single" w:sz="8" w:space="0" w:color="4F81BD" w:themeColor="accent1"/>
+          <w:right w:val="single" w:sz="8" w:space="0" w:color="4F81BD" w:themeColor="accent1"/>
+        </w:tcBorders>
+      </w:tcPr>
+    </w:tblStylePr>
+    <w:tblStylePr w:type="firstCol">
+      <w:rPr>
+        <w:b/>
+        <w:bCs/>
+      </w:rPr>
+    </w:tblStylePr>
+    <w:tblStylePr w:type="lastCol">
+      <w:rPr>
+        <w:b/>
+        <w:bCs/>
+      </w:rPr>
+    </w:tblStylePr>
+    <w:tblStylePr w:type="band1Vert">
+      <w:tblPr/>
+      <w:tcPr>
+        <w:tcBorders>
+          <w:top w:val="single" w:sz="8" w:space="0" w:color="4F81BD" w:themeColor="accent1"/>
+          <w:left w:val="single" w:sz="8" w:space="0" w:color="4F81BD" w:themeColor="accent1"/>
+          <w:bottom w:val="single" w:sz="8" w:space="0" w:color="4F81BD" w:themeColor="accent1"/>
+          <w:right w:val="single" w:sz="8" w:space="0" w:color="4F81BD" w:themeColor="accent1"/>
+        </w:tcBorders>
+      </w:tcPr>
+    </w:tblStylePr>
+    <w:tblStylePr w:type="band1Horz">
+      <w:tblPr/>
+      <w:tcPr>
+        <w:tcBorders>
+          <w:top w:val="single" w:sz="8" w:space="0" w:color="4F81BD" w:themeColor="accent1"/>
+          <w:left w:val="single" w:sz="8" w:space="0" w:color="4F81BD" w:themeColor="accent1"/>
+          <w:bottom w:val="single" w:sz="8" w:space="0" w:color="4F81BD" w:themeColor="accent1"/>
+          <w:right w:val="single" w:sz="8" w:space="0" w:color="4F81BD" w:themeColor="accent1"/>
+        </w:tcBorders>
+      </w:tcPr>
+    </w:tblStylePr>
+  </w:style>
+  <w:style w:type="table" w:styleId="HelleListe">
+    <w:name w:val="Light List"/>
+    <w:basedOn w:val="NormaleTabelle"/>
+    <w:uiPriority w:val="61"/>
+    <w:rsid w:val="00F81EB4"/>
+    <w:pPr>
+      <w:spacing w:after="0" w:line="240" w:lineRule="auto"/>
+    </w:pPr>
+    <w:tblPr>
+      <w:tblStyleRowBandSize w:val="1"/>
+      <w:tblStyleColBandSize w:val="1"/>
+      <w:tblBorders>
+        <w:top w:val="single" w:sz="8" w:space="0" w:color="000000" w:themeColor="text1"/>
+        <w:left w:val="single" w:sz="8" w:space="0" w:color="000000" w:themeColor="text1"/>
+        <w:bottom w:val="single" w:sz="8" w:space="0" w:color="000000" w:themeColor="text1"/>
+        <w:right w:val="single" w:sz="8" w:space="0" w:color="000000" w:themeColor="text1"/>
+      </w:tblBorders>
+    </w:tblPr>
+    <w:tblStylePr w:type="firstRow">
+      <w:pPr>
+        <w:spacing w:before="0" w:after="0" w:line="240" w:lineRule="auto"/>
+      </w:pPr>
+      <w:rPr>
+        <w:b/>
+        <w:bCs/>
+        <w:color w:val="FFFFFF" w:themeColor="background1"/>
+      </w:rPr>
+      <w:tblPr/>
+      <w:tcPr>
+        <w:shd w:val="clear" w:color="auto" w:fill="000000" w:themeFill="text1"/>
+      </w:tcPr>
+    </w:tblStylePr>
+    <w:tblStylePr w:type="lastRow">
+      <w:pPr>
+        <w:spacing w:before="0" w:after="0" w:line="240" w:lineRule="auto"/>
+      </w:pPr>
+      <w:rPr>
+        <w:b/>
+        <w:bCs/>
+      </w:rPr>
+      <w:tblPr/>
+      <w:tcPr>
+        <w:tcBorders>
+          <w:top w:val="double" w:sz="6" w:space="0" w:color="000000" w:themeColor="text1"/>
+          <w:left w:val="single" w:sz="8" w:space="0" w:color="000000" w:themeColor="text1"/>
+          <w:bottom w:val="single" w:sz="8" w:space="0" w:color="000000" w:themeColor="text1"/>
+          <w:right w:val="single" w:sz="8" w:space="0" w:color="000000" w:themeColor="text1"/>
+        </w:tcBorders>
+      </w:tcPr>
+    </w:tblStylePr>
+    <w:tblStylePr w:type="firstCol">
+      <w:rPr>
+        <w:b/>
+        <w:bCs/>
+      </w:rPr>
+    </w:tblStylePr>
+    <w:tblStylePr w:type="lastCol">
+      <w:rPr>
+        <w:b/>
+        <w:bCs/>
+      </w:rPr>
+    </w:tblStylePr>
+    <w:tblStylePr w:type="band1Vert">
+      <w:tblPr/>
+      <w:tcPr>
+        <w:tcBorders>
+          <w:top w:val="single" w:sz="8" w:space="0" w:color="000000" w:themeColor="text1"/>
+          <w:left w:val="single" w:sz="8" w:space="0" w:color="000000" w:themeColor="text1"/>
+          <w:bottom w:val="single" w:sz="8" w:space="0" w:color="000000" w:themeColor="text1"/>
+          <w:right w:val="single" w:sz="8" w:space="0" w:color="000000" w:themeColor="text1"/>
+        </w:tcBorders>
+      </w:tcPr>
+    </w:tblStylePr>
+    <w:tblStylePr w:type="band1Horz">
+      <w:tblPr/>
+      <w:tcPr>
+        <w:tcBorders>
+          <w:top w:val="single" w:sz="8" w:space="0" w:color="000000" w:themeColor="text1"/>
+          <w:left w:val="single" w:sz="8" w:space="0" w:color="000000" w:themeColor="text1"/>
+          <w:bottom w:val="single" w:sz="8" w:space="0" w:color="000000" w:themeColor="text1"/>
+          <w:right w:val="single" w:sz="8" w:space="0" w:color="000000" w:themeColor="text1"/>
+        </w:tcBorders>
+      </w:tcPr>
+    </w:tblStylePr>
+  </w:style>
+  <w:style w:type="character" w:customStyle="1" w:styleId="Code">
+    <w:name w:val="Code"/>
+    <w:basedOn w:val="Absatz-Standardschriftart"/>
+    <w:uiPriority w:val="1"/>
+    <w:qFormat/>
+    <w:rsid w:val="00CC5008"/>
+    <w:rPr>
+      <w:rFonts w:ascii="Courier New" w:hAnsi="Courier New" w:cs="Courier New"/>
+      <w:sz w:val="20"/>
+      <w:lang w:val="en-US"/>
+    </w:rPr>
+  </w:style>
+  <w:style w:type="paragraph" w:styleId="KeinLeerraum">
+    <w:name w:val="No Spacing"/>
+    <w:uiPriority w:val="1"/>
+    <w:qFormat/>
+    <w:rsid w:val="00CC5008"/>
+    <w:pPr>
+      <w:spacing w:after="0" w:line="240" w:lineRule="auto"/>
+    </w:pPr>
+  </w:style>
+  <w:style w:type="character" w:styleId="Hervorhebung">
+    <w:name w:val="Emphasis"/>
+    <w:basedOn w:val="Absatz-Standardschriftart"/>
+    <w:uiPriority w:val="20"/>
+    <w:qFormat/>
+    <w:rsid w:val="00F37EAB"/>
+    <w:rPr>
+      <w:i/>
+      <w:iCs/>
+    </w:rPr>
+  </w:style>
+</w:styles>
+</file>
+
+<file path=word/stylesWithEffects.xml><?xml version="1.0" encoding="utf-8"?>
+<w:styles xmlns:wpc="http://schemas.microsoft.com/office/word/2010/wordprocessingCanvas" xmlns:mc="http://schemas.openxmlformats.org/markup-compatibility/2006" xmlns:o="urn:schemas-microsoft-com:office:office" xmlns:r="http://schemas.openxmlformats.org/officeDocument/2006/relationships" xmlns:m="http://schemas.openxmlformats.org/officeDocument/2006/math" xmlns:v="urn:schemas-microsoft-com:vml" xmlns:wp14="http://schemas.microsoft.com/office/word/2010/wordprocessingDrawing" xmlns:wp="http://schemas.openxmlformats.org/drawingml/2006/wordprocessingDrawing" xmlns:w10="urn:schemas-microsoft-com:office:word" xmlns:w="http://schemas.openxmlformats.org/wordprocessingml/2006/main" xmlns:w14="http://schemas.microsoft.com/office/word/2010/wordml" xmlns:wpg="http://schemas.microsoft.com/office/word/2010/wordprocessingGroup" xmlns:wpi="http://schemas.microsoft.com/office/word/2010/wordprocessingInk" xmlns:wne="http://schemas.microsoft.com/office/word/2006/wordml" xmlns:wps="http://schemas.microsoft.com/office/word/2010/wordprocessingShape" mc:Ignorable="w14 wp14">
+  <w:docDefaults>
+    <w:rPrDefault>
+      <w:rPr>
+        <w:rFonts w:asciiTheme="minorHAnsi" w:eastAsiaTheme="minorHAnsi" w:hAnsiTheme="minorHAnsi" w:cstheme="minorBidi"/>
+        <w:sz w:val="22"/>
+        <w:szCs w:val="22"/>
+        <w:lang w:val="de-DE" w:eastAsia="en-US" w:bidi="ar-SA"/>
+      </w:rPr>
+    </w:rPrDefault>
+    <w:pPrDefault>
+      <w:pPr>
+        <w:spacing w:after="200" w:line="276" w:lineRule="auto"/>
+      </w:pPr>
+    </w:pPrDefault>
+  </w:docDefaults>
+  <w:latentStyles w:defLockedState="0" w:defUIPriority="99" w:defSemiHidden="1" w:defUnhideWhenUsed="1" w:defQFormat="0" w:count="267">
+    <w:lsdException w:name="Normal" w:semiHidden="0" w:uiPriority="0" w:unhideWhenUsed="0" w:qFormat="1"/>
+    <w:lsdException w:name="heading 1" w:semiHidden="0" w:uiPriority="9" w:unhideWhenUsed="0" w:qFormat="1"/>
+    <w:lsdException w:name="heading 2" w:uiPriority="9" w:qFormat="1"/>
+    <w:lsdException w:name="heading 3" w:uiPriority="9" w:qFormat="1"/>
+    <w:lsdException w:name="heading 4" w:uiPriority="9" w:qFormat="1"/>
+    <w:lsdException w:name="heading 5" w:uiPriority="9" w:qFormat="1"/>
+    <w:lsdException w:name="heading 6" w:uiPriority="9" w:qFormat="1"/>
+    <w:lsdException w:name="heading 7" w:uiPriority="9" w:qFormat="1"/>
+    <w:lsdException w:name="heading 8" w:uiPriority="9" w:qFormat="1"/>
+    <w:lsdException w:name="heading 9" w:uiPriority="9" w:qFormat="1"/>
+    <w:lsdException w:name="toc 1" w:uiPriority="39"/>
+    <w:lsdException w:name="toc 2" w:uiPriority="39"/>
+    <w:lsdException w:name="toc 3" w:uiPriority="39"/>
+    <w:lsdException w:name="toc 4" w:uiPriority="39"/>
+    <w:lsdException w:name="toc 5" w:uiPriority="39"/>
+    <w:lsdException w:name="toc 6" w:uiPriority="39"/>
+    <w:lsdException w:name="toc 7" w:uiPriority="39"/>
+    <w:lsdException w:name="toc 8" w:uiPriority="39"/>
+    <w:lsdException w:name="toc 9" w:uiPriority="39"/>
+    <w:lsdException w:name="caption" w:uiPriority="35" w:qFormat="1"/>
+    <w:lsdException w:name="Title" w:semiHidden="0" w:uiPriority="10" w:unhideWhenUsed="0" w:qFormat="1"/>
+    <w:lsdException w:name="Default Paragraph Font" w:uiPriority="1"/>
+    <w:lsdException w:name="Subtitle" w:semiHidden="0" w:uiPriority="11" w:unhideWhenUsed="0" w:qFormat="1"/>
+    <w:lsdException w:name="Strong" w:semiHidden="0" w:uiPriority="22" w:unhideWhenUsed="0" w:qFormat="1"/>
+    <w:lsdException w:name="Emphasis" w:semiHidden="0" w:uiPriority="20" w:unhideWhenUsed="0" w:qFormat="1"/>
+    <w:lsdException w:name="Table Grid" w:semiHidden="0" w:uiPriority="59" w:unhideWhenUsed="0"/>
+    <w:lsdException w:name="Placeholder Text" w:unhideWhenUsed="0"/>
+    <w:lsdException w:name="No Spacing" w:semiHidden="0" w:uiPriority="1" w:unhideWhenUsed="0" w:qFormat="1"/>
+    <w:lsdException w:name="Light Shading" w:semiHidden="0" w:uiPriority="60" w:unhideWhenUsed="0"/>
+    <w:lsdException w:name="Light List" w:semiHidden="0" w:uiPriority="61" w:unhideWhenUsed="0"/>
+    <w:lsdException w:name="Light Grid" w:semiHidden="0" w:uiPriority="62" w:unhideWhenUsed="0"/>
+    <w:lsdException w:name="Medium Shading 1" w:semiHidden="0" w:uiPriority="63" w:unhideWhenUsed="0"/>
+    <w:lsdException w:name="Medium Shading 2" w:semiHidden="0" w:uiPriority="64" w:unhideWhenUsed="0"/>
+    <w:lsdException w:name="Medium List 1" w:semiHidden="0" w:uiPriority="65" w:unhideWhenUsed="0"/>
+    <w:lsdException w:name="Medium List 2" w:semiHidden="0" w:uiPriority="66" w:unhideWhenUsed="0"/>
+    <w:lsdException w:name="Medium Grid 1" w:semiHidden="0" w:uiPriority="67" w:unhideWhenUsed="0"/>
+    <w:lsdException w:name="Medium Grid 2" w:semiHidden="0" w:uiPriority="68" w:unhideWhenUsed="0"/>
+    <w:lsdException w:name="Medium Grid 3" w:semiHidden="0" w:uiPriority="69" w:unhideWhenUsed="0"/>
+    <w:lsdException w:name="Dark List" w:semiHidden="0" w:uiPriority="70" w:unhideWhenUsed="0"/>
+    <w:lsdException w:name="Colorful Shading" w:semiHidden="0" w:uiPriority="71" w:unhideWhenUsed="0"/>
+    <w:lsdException w:name="Colorful List" w:semiHidden="0" w:uiPriority="72" w:unhideWhenUsed="0"/>
+    <w:lsdException w:name="Colorful Grid" w:semiHidden="0" w:uiPriority="73" w:unhideWhenUsed="0"/>
+    <w:lsdException w:name="Light Shading Accent 1" w:semiHidden="0" w:uiPriority="60" w:unhideWhenUsed="0"/>
+    <w:lsdException w:name="Light List Accent 1" w:semiHidden="0" w:uiPriority="61" w:unhideWhenUsed="0"/>
+    <w:lsdException w:name="Light Grid Accent 1" w:semiHidden="0" w:uiPriority="62" w:unhideWhenUsed="0"/>
+    <w:lsdException w:name="Medium Shading 1 Accent 1" w:semiHidden="0" w:uiPriority="63" w:unhideWhenUsed="0"/>
+    <w:lsdException w:name="Medium Shading 2 Accent 1" w:semiHidden="0" w:uiPriority="64" w:unhideWhenUsed="0"/>
+    <w:lsdException w:name="Medium List 1 Accent 1" w:semiHidden="0" w:uiPriority="65" w:unhideWhenUsed="0"/>
+    <w:lsdException w:name="Revision" w:unhideWhenUsed="0"/>
+    <w:lsdException w:name="List Paragraph" w:semiHidden="0" w:uiPriority="34" w:unhideWhenUsed="0" w:qFormat="1"/>
+    <w:lsdException w:name="Quote" w:semiHidden="0" w:uiPriority="29" w:unhideWhenUsed="0" w:qFormat="1"/>
+    <w:lsdException w:name="Intense Quote" w:semiHidden="0" w:uiPriority="30" w:unhideWhenUsed="0" w:qFormat="1"/>
+    <w:lsdException w:name="Medium List 2 Accent 1" w:semiHidden="0" w:uiPriority="66" w:unhideWhenUsed="0"/>
+    <w:lsdException w:name="Medium Grid 1 Accent 1" w:semiHidden="0" w:uiPriority="67" w:unhideWhenUsed="0"/>
+    <w:lsdException w:name="Medium Grid 2 Accent 1" w:semiHidden="0" w:uiPriority="68" w:unhideWhenUsed="0"/>
+    <w:lsdException w:name="Medium Grid 3 Accent 1" w:semiHidden="0" w:uiPriority="69" w:unhideWhenUsed="0"/>
+    <w:lsdException w:name="Dark List Accent 1" w:semiHidden="0" w:uiPriority="70" w:unhideWhenUsed="0"/>
+    <w:lsdException w:name="Colorful Shading Accent 1" w:semiHidden="0" w:uiPriority="71" w:unhideWhenUsed="0"/>
+    <w:lsdException w:name="Colorful List Accent 1" w:semiHidden="0" w:uiPriority="72" w:unhideWhenUsed="0"/>
+    <w:lsdException w:name="Colorful Grid Accent 1" w:semiHidden="0" w:uiPriority="73" w:unhideWhenUsed="0"/>
+    <w:lsdException w:name="Light Shading Accent 2" w:semiHidden="0" w:uiPriority="60" w:unhideWhenUsed="0"/>
+    <w:lsdException w:name="Light List Accent 2" w:semiHidden="0" w:uiPriority="61" w:unhideWhenUsed="0"/>
+    <w:lsdException w:name="Light Grid Accent 2" w:semiHidden="0" w:uiPriority="62" w:unhideWhenUsed="0"/>
+    <w:lsdException w:name="Medium Shading 1 Accent 2" w:semiHidden="0" w:uiPriority="63" w:unhideWhenUsed="0"/>
+    <w:lsdException w:name="Medium Shading 2 Accent 2" w:semiHidden="0" w:uiPriority="64" w:unhideWhenUsed="0"/>
+    <w:lsdException w:name="Medium List 1 Accent 2" w:semiHidden="0" w:uiPriority="65" w:unhideWhenUsed="0"/>
+    <w:lsdException w:name="Medium List 2 Accent 2" w:semiHidden="0" w:uiPriority="66" w:unhideWhenUsed="0"/>
+    <w:lsdException w:name="Medium Grid 1 Accent 2" w:semiHidden="0" w:uiPriority="67" w:unhideWhenUsed="0"/>
+    <w:lsdException w:name="Medium Grid 2 Accent 2" w:semiHidden="0" w:uiPriority="68" w:unhideWhenUsed="0"/>
+    <w:lsdException w:name="Medium Grid 3 Accent 2" w:semiHidden="0" w:uiPriority="69" w:unhideWhenUsed="0"/>
+    <w:lsdException w:name="Dark List Accent 2" w:semiHidden="0" w:uiPriority="70" w:unhideWhenUsed="0"/>
+    <w:lsdException w:name="Colorful Shading Accent 2" w:semiHidden="0" w:uiPriority="71" w:unhideWhenUsed="0"/>
+    <w:lsdException w:name="Colorful List Accent 2" w:semiHidden="0" w:uiPriority="72" w:unhideWhenUsed="0"/>
+    <w:lsdException w:name="Colorful Grid Accent 2" w:semiHidden="0" w:uiPriority="73" w:unhideWhenUsed="0"/>
+    <w:lsdException w:name="Light Shading Accent 3" w:semiHidden="0" w:uiPriority="60" w:unhideWhenUsed="0"/>
+    <w:lsdException w:name="Light List Accent 3" w:semiHidden="0" w:uiPriority="61" w:unhideWhenUsed="0"/>
+    <w:lsdException w:name="Light Grid Accent 3" w:semiHidden="0" w:uiPriority="62" w:unhideWhenUsed="0"/>
+    <w:lsdException w:name="Medium Shading 1 Accent 3" w:semiHidden="0" w:uiPriority="63" w:unhideWhenUsed="0"/>
+    <w:lsdException w:name="Medium Shading 2 Accent 3" w:semiHidden="0" w:uiPriority="64" w:unhideWhenUsed="0"/>
+    <w:lsdException w:name="Medium List 1 Accent 3" w:semiHidden="0" w:uiPriority="65" w:unhideWhenUsed="0"/>
+    <w:lsdException w:name="Medium List 2 Accent 3" w:semiHidden="0" w:uiPriority="66" w:unhideWhenUsed="0"/>
+    <w:lsdException w:name="Medium Grid 1 Accent 3" w:semiHidden="0" w:uiPriority="67" w:unhideWhenUsed="0"/>
+    <w:lsdException w:name="Medium Grid 2 Accent 3" w:semiHidden="0" w:uiPriority="68" w:unhideWhenUsed="0"/>
+    <w:lsdException w:name="Medium Grid 3 Accent 3" w:semiHidden="0" w:uiPriority="69" w:unhideWhenUsed="0"/>
+    <w:lsdException w:name="Dark List Accent 3" w:semiHidden="0" w:uiPriority="70" w:unhideWhenUsed="0"/>
+    <w:lsdException w:name="Colorful Shading Accent 3" w:semiHidden="0" w:uiPriority="71" w:unhideWhenUsed="0"/>
+    <w:lsdException w:name="Colorful List Accent 3" w:semiHidden="0" w:uiPriority="72" w:unhideWhenUsed="0"/>
+    <w:lsdException w:name="Colorful Grid Accent 3" w:semiHidden="0" w:uiPriority="73" w:unhideWhenUsed="0"/>
+    <w:lsdException w:name="Light Shading Accent 4" w:semiHidden="0" w:uiPriority="60" w:unhideWhenUsed="0"/>
+    <w:lsdException w:name="Light List Accent 4" w:semiHidden="0" w:uiPriority="61" w:unhideWhenUsed="0"/>
+    <w:lsdException w:name="Light Grid Accent 4" w:semiHidden="0" w:uiPriority="62" w:unhideWhenUsed="0"/>
+    <w:lsdException w:name="Medium Shading 1 Accent 4" w:semiHidden="0" w:uiPriority="63" w:unhideWhenUsed="0"/>
+    <w:lsdException w:name="Medium Shading 2 Accent 4" w:semiHidden="0" w:uiPriority="64" w:unhideWhenUsed="0"/>
+    <w:lsdException w:name="Medium List 1 Accent 4" w:semiHidden="0" w:uiPriority="65" w:unhideWhenUsed="0"/>
+    <w:lsdException w:name="Medium List 2 Accent 4" w:semiHidden="0" w:uiPriority="66" w:unhideWhenUsed="0"/>
+    <w:lsdException w:name="Medium Grid 1 Accent 4" w:semiHidden="0" w:uiPriority="67" w:unhideWhenUsed="0"/>
+    <w:lsdException w:name="Medium Grid 2 Accent 4" w:semiHidden="0" w:uiPriority="68" w:unhideWhenUsed="0"/>
+    <w:lsdException w:name="Medium Grid 3 Accent 4" w:semiHidden="0" w:uiPriority="69" w:unhideWhenUsed="0"/>
+    <w:lsdException w:name="Dark List Accent 4" w:semiHidden="0" w:uiPriority="70" w:unhideWhenUsed="0"/>
+    <w:lsdException w:name="Colorful Shading Accent 4" w:semiHidden="0" w:uiPriority="71" w:unhideWhenUsed="0"/>
+    <w:lsdException w:name="Colorful List Accent 4" w:semiHidden="0" w:uiPriority="72" w:unhideWhenUsed="0"/>
+    <w:lsdException w:name="Colorful Grid Accent 4" w:semiHidden="0" w:uiPriority="73" w:unhideWhenUsed="0"/>
+    <w:lsdException w:name="Light Shading Accent 5" w:semiHidden="0" w:uiPriority="60" w:unhideWhenUsed="0"/>
+    <w:lsdException w:name="Light List Accent 5" w:semiHidden="0" w:uiPriority="61" w:unhideWhenUsed="0"/>
+    <w:lsdException w:name="Light Grid Accent 5" w:semiHidden="0" w:uiPriority="62" w:unhideWhenUsed="0"/>
+    <w:lsdException w:name="Medium Shading 1 Accent 5" w:semiHidden="0" w:uiPriority="63" w:unhideWhenUsed="0"/>
+    <w:lsdException w:name="Medium Shading 2 Accent 5" w:semiHidden="0" w:uiPriority="64" w:unhideWhenUsed="0"/>
+    <w:lsdException w:name="Medium List 1 Accent 5" w:semiHidden="0" w:uiPriority="65" w:unhideWhenUsed="0"/>
+    <w:lsdException w:name="Medium List 2 Accent 5" w:semiHidden="0" w:uiPriority="66" w:unhideWhenUsed="0"/>
+    <w:lsdException w:name="Medium Grid 1 Accent 5" w:semiHidden="0" w:uiPriority="67" w:unhideWhenUsed="0"/>
+    <w:lsdException w:name="Medium Grid 2 Accent 5" w:semiHidden="0" w:uiPriority="68" w:unhideWhenUsed="0"/>
+    <w:lsdException w:name="Medium Grid 3 Accent 5" w:semiHidden="0" w:uiPriority="69" w:unhideWhenUsed="0"/>
+    <w:lsdException w:name="Dark List Accent 5" w:semiHidden="0" w:uiPriority="70" w:unhideWhenUsed="0"/>
+    <w:lsdException w:name="Colorful Shading Accent 5" w:semiHidden="0" w:uiPriority="71" w:unhideWhenUsed="0"/>
+    <w:lsdException w:name="Colorful List Accent 5" w:semiHidden="0" w:uiPriority="72" w:unhideWhenUsed="0"/>
+    <w:lsdException w:name="Colorful Grid Accent 5" w:semiHidden="0" w:uiPriority="73" w:unhideWhenUsed="0"/>
+    <w:lsdException w:name="Light Shading Accent 6" w:semiHidden="0" w:uiPriority="60" w:unhideWhenUsed="0"/>
+    <w:lsdException w:name="Light List Accent 6" w:semiHidden="0" w:uiPriority="61" w:unhideWhenUsed="0"/>
+    <w:lsdException w:name="Light Grid Accent 6" w:semiHidden="0" w:uiPriority="62" w:unhideWhenUsed="0"/>
+    <w:lsdException w:name="Medium Shading 1 Accent 6" w:semiHidden="0" w:uiPriority="63" w:unhideWhenUsed="0"/>
+    <w:lsdException w:name="Medium Shading 2 Accent 6" w:semiHidden="0" w:uiPriority="64" w:unhideWhenUsed="0"/>
+    <w:lsdException w:name="Medium List 1 Accent 6" w:semiHidden="0" w:uiPriority="65" w:unhideWhenUsed="0"/>
+    <w:lsdException w:name="Medium List 2 Accent 6" w:semiHidden="0" w:uiPriority="66" w:unhideWhenUsed="0"/>
+    <w:lsdException w:name="Medium Grid 1 Accent 6" w:semiHidden="0" w:uiPriority="67" w:unhideWhenUsed="0"/>
+    <w:lsdException w:name="Medium Grid 2 Accent 6" w:semiHidden="0" w:uiPriority="68" w:unhideWhenUsed="0"/>
+    <w:lsdException w:name="Medium Grid 3 Accent 6" w:semiHidden="0" w:uiPriority="69" w:unhideWhenUsed="0"/>
+    <w:lsdException w:name="Dark List Accent 6" w:semiHidden="0" w:uiPriority="70" w:unhideWhenUsed="0"/>
+    <w:lsdException w:name="Colorful Shading Accent 6" w:semiHidden="0" w:uiPriority="71" w:unhideWhenUsed="0"/>
+    <w:lsdException w:name="Colorful List Accent 6" w:semiHidden="0" w:uiPriority="72" w:unhideWhenUsed="0"/>
+    <w:lsdException w:name="Colorful Grid Accent 6" w:semiHidden="0" w:uiPriority="73" w:unhideWhenUsed="0"/>
+    <w:lsdException w:name="Subtle Emphasis" w:semiHidden="0" w:uiPriority="19" w:unhideWhenUsed="0" w:qFormat="1"/>
+    <w:lsdException w:name="Intense Emphasis" w:semiHidden="0" w:uiPriority="21" w:unhideWhenUsed="0" w:qFormat="1"/>
+    <w:lsdException w:name="Subtle Reference" w:semiHidden="0" w:uiPriority="31" w:unhideWhenUsed="0" w:qFormat="1"/>
+    <w:lsdException w:name="Intense Reference" w:semiHidden="0" w:uiPriority="32" w:unhideWhenUsed="0" w:qFormat="1"/>
+    <w:lsdException w:name="Book Title" w:semiHidden="0" w:uiPriority="33" w:unhideWhenUsed="0" w:qFormat="1"/>
+    <w:lsdException w:name="Bibliography" w:uiPriority="37"/>
+    <w:lsdException w:name="TOC Heading" w:uiPriority="39" w:qFormat="1"/>
   </w:latentStyles>
   <w:style w:type="paragraph" w:default="1" w:styleId="Standard">
     <w:name w:val="Normal"/>

</xml_diff>